<commit_message>
inclusion conclusion et problemes irresolus
</commit_message>
<xml_diff>
--- a/Rapport/PROJET MCR 2015.docx
+++ b/Rapport/PROJET MCR 2015.docx
@@ -14,7 +14,6 @@
           <w:docPartUnique/>
         </w:docPartObj>
       </w:sdtPr>
-      <w:sdtEndPr/>
       <w:sdtContent>
         <w:p>
           <w:pPr>
@@ -28,7 +27,7 @@
             <mc:AlternateContent>
               <mc:Choice Requires="wpg">
                 <w:drawing>
-                  <wp:anchor distT="0" distB="0" distL="114300" distR="114300" simplePos="0" relativeHeight="251659264" behindDoc="1" locked="0" layoutInCell="1" allowOverlap="1">
+                  <wp:anchor distT="0" distB="0" distL="114300" distR="114300" simplePos="0" relativeHeight="251659264" behindDoc="1" locked="0" layoutInCell="1" allowOverlap="1" wp14:anchorId="08A417F3" wp14:editId="1A376B6B">
                     <wp:simplePos x="0" y="0"/>
                     <mc:AlternateContent>
                       <mc:Choice Requires="wp14">
@@ -154,7 +153,6 @@
                                       <w:calendar w:val="gregorian"/>
                                     </w:date>
                                   </w:sdtPr>
-                                  <w:sdtEndPr/>
                                   <w:sdtContent>
                                     <w:p>
                                       <w:pPr>
@@ -3434,7 +3432,7 @@
               </mc:Choice>
               <mc:Fallback>
                 <w:pict>
-                  <v:group id="Groupe 2" o:spid="_x0000_s1026" style="position:absolute;left:0;text-align:left;margin-left:0;margin-top:0;width:171.75pt;height:718.55pt;z-index:-251657216;mso-height-percent:950;mso-left-percent:40;mso-position-horizontal-relative:page;mso-position-vertical:center;mso-position-vertical-relative:page;mso-height-percent:950;mso-left-percent:40" coordsize="21812,91257" o:gfxdata="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">
+                  <v:group w14:anchorId="08A417F3" id="Groupe 2" o:spid="_x0000_s1026" style="position:absolute;left:0;text-align:left;margin-left:0;margin-top:0;width:171.75pt;height:718.55pt;z-index:-251657216;mso-height-percent:950;mso-left-percent:40;mso-position-horizontal-relative:page;mso-position-vertical:center;mso-position-vertical-relative:page;mso-height-percent:950;mso-left-percent:40" coordsize="21812,91257" o:gfxdata="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">
                     <v:rect id="Rectangle 3" o:spid="_x0000_s1027" style="position:absolute;width:1945;height:91257;visibility:visible;mso-wrap-style:square;v-text-anchor:middle" o:gfxdata="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" fillcolor="#696464 [3215]" stroked="f" strokeweight="1.5pt">
                       <v:stroke endcap="round"/>
                     </v:rect>
@@ -3471,7 +3469,6 @@
                                 <w:calendar w:val="gregorian"/>
                               </w:date>
                             </w:sdtPr>
-                            <w:sdtEndPr/>
                             <w:sdtContent>
                               <w:p>
                                 <w:pPr>
@@ -3616,7 +3613,7 @@
             <mc:AlternateContent>
               <mc:Choice Requires="wps">
                 <w:drawing>
-                  <wp:anchor distT="0" distB="0" distL="114300" distR="114300" simplePos="0" relativeHeight="251660288" behindDoc="0" locked="0" layoutInCell="1" allowOverlap="1" wp14:anchorId="0683864B" wp14:editId="7EC3A5D6">
+                  <wp:anchor distT="0" distB="0" distL="114300" distR="114300" simplePos="0" relativeHeight="251660288" behindDoc="0" locked="0" layoutInCell="1" allowOverlap="1" wp14:anchorId="5B20ACCE" wp14:editId="0F9238E0">
                     <wp:simplePos x="0" y="0"/>
                     <wp:positionH relativeFrom="margin">
                       <wp:align>right</wp:align>
@@ -3686,7 +3683,6 @@
                                     <w:dataBinding w:prefixMappings="xmlns:ns0='http://purl.org/dc/elements/1.1/' xmlns:ns1='http://schemas.openxmlformats.org/package/2006/metadata/core-properties' " w:xpath="/ns1:coreProperties[1]/ns0:title[1]" w:storeItemID="{6C3C8BC8-F283-45AE-878A-BAB7291924A1}"/>
                                     <w:text/>
                                   </w:sdtPr>
-                                  <w:sdtEndPr/>
                                   <w:sdtContent>
                                     <w:r>
                                       <w:rPr>
@@ -3695,16 +3691,7 @@
                                         <w:sz w:val="72"/>
                                         <w:szCs w:val="72"/>
                                       </w:rPr>
-                                      <w:t xml:space="preserve">RAPPORT </w:t>
-                                    </w:r>
-                                    <w:r>
-                                      <w:rPr>
-                                        <w:rFonts w:asciiTheme="majorHAnsi" w:eastAsiaTheme="majorEastAsia" w:hAnsiTheme="majorHAnsi" w:cstheme="majorBidi"/>
-                                        <w:color w:val="262626" w:themeColor="text1" w:themeTint="D9"/>
-                                        <w:sz w:val="72"/>
-                                        <w:szCs w:val="72"/>
-                                      </w:rPr>
-                                      <w:t>PROJET MCR 2015</w:t>
+                                      <w:t>RAPPORT PROJET MCR 2015</w:t>
                                     </w:r>
                                   </w:sdtContent>
                                 </w:sdt>
@@ -3731,7 +3718,6 @@
                                     <w:dataBinding w:prefixMappings="xmlns:ns0='http://purl.org/dc/elements/1.1/' xmlns:ns1='http://schemas.openxmlformats.org/package/2006/metadata/core-properties' " w:xpath="/ns1:coreProperties[1]/ns0:subject[1]" w:storeItemID="{6C3C8BC8-F283-45AE-878A-BAB7291924A1}"/>
                                     <w:text/>
                                   </w:sdtPr>
-                                  <w:sdtEndPr/>
                                   <w:sdtContent>
                                     <w:r>
                                       <w:rPr>
@@ -3766,7 +3752,7 @@
               </mc:Choice>
               <mc:Fallback>
                 <w:pict>
-                  <v:shapetype w14:anchorId="0683864B" id="_x0000_t202" coordsize="21600,21600" o:spt="202" path="m,l,21600r21600,l21600,xe">
+                  <v:shapetype w14:anchorId="5B20ACCE" id="_x0000_t202" coordsize="21600,21600" o:spt="202" path="m,l,21600r21600,l21600,xe">
                     <v:stroke joinstyle="miter"/>
                     <v:path gradientshapeok="t" o:connecttype="rect"/>
                   </v:shapetype>
@@ -3796,7 +3782,6 @@
                               <w:dataBinding w:prefixMappings="xmlns:ns0='http://purl.org/dc/elements/1.1/' xmlns:ns1='http://schemas.openxmlformats.org/package/2006/metadata/core-properties' " w:xpath="/ns1:coreProperties[1]/ns0:title[1]" w:storeItemID="{6C3C8BC8-F283-45AE-878A-BAB7291924A1}"/>
                               <w:text/>
                             </w:sdtPr>
-                            <w:sdtEndPr/>
                             <w:sdtContent>
                               <w:r>
                                 <w:rPr>
@@ -3805,16 +3790,7 @@
                                   <w:sz w:val="72"/>
                                   <w:szCs w:val="72"/>
                                 </w:rPr>
-                                <w:t xml:space="preserve">RAPPORT </w:t>
-                              </w:r>
-                              <w:r>
-                                <w:rPr>
-                                  <w:rFonts w:asciiTheme="majorHAnsi" w:eastAsiaTheme="majorEastAsia" w:hAnsiTheme="majorHAnsi" w:cstheme="majorBidi"/>
-                                  <w:color w:val="262626" w:themeColor="text1" w:themeTint="D9"/>
-                                  <w:sz w:val="72"/>
-                                  <w:szCs w:val="72"/>
-                                </w:rPr>
-                                <w:t>PROJET MCR 2015</w:t>
+                                <w:t>RAPPORT PROJET MCR 2015</w:t>
                               </w:r>
                             </w:sdtContent>
                           </w:sdt>
@@ -3841,7 +3817,6 @@
                               <w:dataBinding w:prefixMappings="xmlns:ns0='http://purl.org/dc/elements/1.1/' xmlns:ns1='http://schemas.openxmlformats.org/package/2006/metadata/core-properties' " w:xpath="/ns1:coreProperties[1]/ns0:subject[1]" w:storeItemID="{6C3C8BC8-F283-45AE-878A-BAB7291924A1}"/>
                               <w:text/>
                             </w:sdtPr>
-                            <w:sdtEndPr/>
                             <w:sdtContent>
                               <w:r>
                                 <w:rPr>
@@ -3870,7 +3845,7 @@
             <mc:AlternateContent>
               <mc:Choice Requires="wps">
                 <w:drawing>
-                  <wp:anchor distT="0" distB="0" distL="114300" distR="114300" simplePos="0" relativeHeight="251661312" behindDoc="0" locked="0" layoutInCell="1" allowOverlap="1" wp14:anchorId="3131EAD8" wp14:editId="630B263A">
+                  <wp:anchor distT="0" distB="0" distL="114300" distR="114300" simplePos="0" relativeHeight="251661312" behindDoc="0" locked="0" layoutInCell="1" allowOverlap="1" wp14:anchorId="779C9B46" wp14:editId="4DFDCB95">
                     <wp:simplePos x="0" y="0"/>
                     <wp:positionH relativeFrom="column">
                       <wp:posOffset>1462405</wp:posOffset>
@@ -3946,30 +3921,51 @@
                               <w:p>
                                 <w:pPr>
                                   <w:spacing w:line="240" w:lineRule="auto"/>
+                                  <w:rPr>
+                                    <w:lang w:val="de-CH"/>
+                                  </w:rPr>
                                 </w:pPr>
                                 <w:r>
+                                  <w:rPr>
+                                    <w:lang w:val="de-CH"/>
+                                  </w:rPr>
                                   <w:t>Moret Jerôme</w:t>
                                 </w:r>
                               </w:p>
                               <w:p>
                                 <w:pPr>
                                   <w:spacing w:line="240" w:lineRule="auto"/>
+                                  <w:rPr>
+                                    <w:lang w:val="de-CH"/>
+                                  </w:rPr>
                                 </w:pPr>
                                 <w:r>
+                                  <w:rPr>
+                                    <w:lang w:val="de-CH"/>
+                                  </w:rPr>
                                   <w:t>Akesson Henrik</w:t>
                                 </w:r>
                               </w:p>
                               <w:p>
                                 <w:pPr>
                                   <w:spacing w:line="240" w:lineRule="auto"/>
+                                  <w:rPr>
+                                    <w:lang w:val="de-CH"/>
+                                  </w:rPr>
                                 </w:pPr>
                                 <w:r>
+                                  <w:rPr>
+                                    <w:lang w:val="de-CH"/>
+                                  </w:rPr>
                                   <w:t>Ngueukam Djeuda Wilfried Karel</w:t>
                                 </w:r>
                               </w:p>
                               <w:p>
                                 <w:pPr>
                                   <w:spacing w:line="240" w:lineRule="auto"/>
+                                  <w:rPr>
+                                    <w:lang w:val="de-CH"/>
+                                  </w:rPr>
                                 </w:pPr>
                               </w:p>
                               <w:p>
@@ -4029,7 +4025,7 @@
               </mc:Choice>
               <mc:Fallback>
                 <w:pict>
-                  <v:shape w14:anchorId="3131EAD8" id="Zone de texte 11" o:spid="_x0000_s1056" type="#_x0000_t202" style="position:absolute;left:0;text-align:left;margin-left:115.15pt;margin-top:446.6pt;width:289.5pt;height:269.25pt;z-index:251661312;visibility:visible;mso-wrap-style:square;mso-height-percent:0;mso-wrap-distance-left:9pt;mso-wrap-distance-top:0;mso-wrap-distance-right:9pt;mso-wrap-distance-bottom:0;mso-position-horizontal:absolute;mso-position-horizontal-relative:text;mso-position-vertical:absolute;mso-position-vertical-relative:text;mso-height-percent:0;mso-height-relative:margin;v-text-anchor:top" o:gfxdata="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" fillcolor="white [3201]" stroked="f" strokeweight=".5pt">
+                  <v:shape w14:anchorId="779C9B46" id="Zone de texte 11" o:spid="_x0000_s1056" type="#_x0000_t202" style="position:absolute;left:0;text-align:left;margin-left:115.15pt;margin-top:446.6pt;width:289.5pt;height:269.25pt;z-index:251661312;visibility:visible;mso-wrap-style:square;mso-height-percent:0;mso-wrap-distance-left:9pt;mso-wrap-distance-top:0;mso-wrap-distance-right:9pt;mso-wrap-distance-bottom:0;mso-position-horizontal:absolute;mso-position-horizontal-relative:text;mso-position-vertical:absolute;mso-position-vertical-relative:text;mso-height-percent:0;mso-height-relative:margin;v-text-anchor:top" o:gfxdata="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" fillcolor="white [3201]" stroked="f" strokeweight=".5pt">
                     <v:textbox>
                       <w:txbxContent>
                         <w:p>
@@ -4059,30 +4055,51 @@
                         <w:p>
                           <w:pPr>
                             <w:spacing w:line="240" w:lineRule="auto"/>
+                            <w:rPr>
+                              <w:lang w:val="de-CH"/>
+                            </w:rPr>
                           </w:pPr>
                           <w:r>
+                            <w:rPr>
+                              <w:lang w:val="de-CH"/>
+                            </w:rPr>
                             <w:t>Moret Jerôme</w:t>
                           </w:r>
                         </w:p>
                         <w:p>
                           <w:pPr>
                             <w:spacing w:line="240" w:lineRule="auto"/>
+                            <w:rPr>
+                              <w:lang w:val="de-CH"/>
+                            </w:rPr>
                           </w:pPr>
                           <w:r>
+                            <w:rPr>
+                              <w:lang w:val="de-CH"/>
+                            </w:rPr>
                             <w:t>Akesson Henrik</w:t>
                           </w:r>
                         </w:p>
                         <w:p>
                           <w:pPr>
                             <w:spacing w:line="240" w:lineRule="auto"/>
+                            <w:rPr>
+                              <w:lang w:val="de-CH"/>
+                            </w:rPr>
                           </w:pPr>
                           <w:r>
+                            <w:rPr>
+                              <w:lang w:val="de-CH"/>
+                            </w:rPr>
                             <w:t>Ngueukam Djeuda Wilfried Karel</w:t>
                           </w:r>
                         </w:p>
                         <w:p>
                           <w:pPr>
                             <w:spacing w:line="240" w:lineRule="auto"/>
+                            <w:rPr>
+                              <w:lang w:val="de-CH"/>
+                            </w:rPr>
                           </w:pPr>
                         </w:p>
                         <w:p>
@@ -4177,7 +4194,9 @@
               <w:tab w:val="right" w:leader="dot" w:pos="9062"/>
             </w:tabs>
             <w:rPr>
+              <w:rFonts w:eastAsiaTheme="minorEastAsia"/>
               <w:noProof/>
+              <w:lang w:eastAsia="fr-CH"/>
             </w:rPr>
           </w:pPr>
           <w:r>
@@ -4189,7 +4208,7 @@
           <w:r>
             <w:fldChar w:fldCharType="separate"/>
           </w:r>
-          <w:hyperlink w:anchor="_Toc422351633" w:history="1">
+          <w:hyperlink w:anchor="_Toc422378735" w:history="1">
             <w:r>
               <w:rPr>
                 <w:rStyle w:val="Lienhypertexte"/>
@@ -4216,7 +4235,7 @@
                 <w:noProof/>
                 <w:webHidden/>
               </w:rPr>
-              <w:instrText xml:space="preserve"> PAGEREF _Toc422351633 \h </w:instrText>
+              <w:instrText xml:space="preserve"> PAGEREF _Toc422378735 \h </w:instrText>
             </w:r>
             <w:r>
               <w:rPr>
@@ -4255,10 +4274,12 @@
               <w:tab w:val="right" w:leader="dot" w:pos="9062"/>
             </w:tabs>
             <w:rPr>
+              <w:rFonts w:eastAsiaTheme="minorEastAsia"/>
               <w:noProof/>
+              <w:lang w:eastAsia="fr-CH"/>
             </w:rPr>
           </w:pPr>
-          <w:hyperlink w:anchor="_Toc422351634" w:history="1">
+          <w:hyperlink w:anchor="_Toc422378736" w:history="1">
             <w:r>
               <w:rPr>
                 <w:rStyle w:val="Lienhypertexte"/>
@@ -4268,7 +4289,9 @@
             </w:r>
             <w:r>
               <w:rPr>
-                <w:noProof/>
+                <w:rFonts w:eastAsiaTheme="minorEastAsia"/>
+                <w:noProof/>
+                <w:lang w:eastAsia="fr-CH"/>
               </w:rPr>
               <w:tab/>
             </w:r>
@@ -4298,7 +4321,7 @@
                 <w:noProof/>
                 <w:webHidden/>
               </w:rPr>
-              <w:instrText xml:space="preserve"> PAGEREF _Toc422351634 \h </w:instrText>
+              <w:instrText xml:space="preserve"> PAGEREF _Toc422378736 \h </w:instrText>
             </w:r>
             <w:r>
               <w:rPr>
@@ -4337,10 +4360,12 @@
               <w:tab w:val="right" w:leader="dot" w:pos="9062"/>
             </w:tabs>
             <w:rPr>
+              <w:rFonts w:eastAsiaTheme="minorEastAsia"/>
               <w:noProof/>
+              <w:lang w:eastAsia="fr-CH"/>
             </w:rPr>
           </w:pPr>
-          <w:hyperlink w:anchor="_Toc422351635" w:history="1">
+          <w:hyperlink w:anchor="_Toc422378737" w:history="1">
             <w:r>
               <w:rPr>
                 <w:rStyle w:val="Lienhypertexte"/>
@@ -4350,7 +4375,9 @@
             </w:r>
             <w:r>
               <w:rPr>
-                <w:noProof/>
+                <w:rFonts w:eastAsiaTheme="minorEastAsia"/>
+                <w:noProof/>
+                <w:lang w:eastAsia="fr-CH"/>
               </w:rPr>
               <w:tab/>
             </w:r>
@@ -4380,7 +4407,7 @@
                 <w:noProof/>
                 <w:webHidden/>
               </w:rPr>
-              <w:instrText xml:space="preserve"> PAGEREF _Toc422351635 \h </w:instrText>
+              <w:instrText xml:space="preserve"> PAGEREF _Toc422378737 \h </w:instrText>
             </w:r>
             <w:r>
               <w:rPr>
@@ -4419,10 +4446,12 @@
               <w:tab w:val="right" w:leader="dot" w:pos="9062"/>
             </w:tabs>
             <w:rPr>
+              <w:rFonts w:eastAsiaTheme="minorEastAsia"/>
               <w:noProof/>
+              <w:lang w:eastAsia="fr-CH"/>
             </w:rPr>
           </w:pPr>
-          <w:hyperlink w:anchor="_Toc422351636" w:history="1">
+          <w:hyperlink w:anchor="_Toc422378738" w:history="1">
             <w:r>
               <w:rPr>
                 <w:rStyle w:val="Lienhypertexte"/>
@@ -4432,7 +4461,9 @@
             </w:r>
             <w:r>
               <w:rPr>
-                <w:noProof/>
+                <w:rFonts w:eastAsiaTheme="minorEastAsia"/>
+                <w:noProof/>
+                <w:lang w:eastAsia="fr-CH"/>
               </w:rPr>
               <w:tab/>
             </w:r>
@@ -4462,7 +4493,7 @@
                 <w:noProof/>
                 <w:webHidden/>
               </w:rPr>
-              <w:instrText xml:space="preserve"> PAGEREF _Toc422351636 \h </w:instrText>
+              <w:instrText xml:space="preserve"> PAGEREF _Toc422378738 \h </w:instrText>
             </w:r>
             <w:r>
               <w:rPr>
@@ -4501,10 +4532,12 @@
               <w:tab w:val="right" w:leader="dot" w:pos="9062"/>
             </w:tabs>
             <w:rPr>
+              <w:rFonts w:eastAsiaTheme="minorEastAsia"/>
               <w:noProof/>
+              <w:lang w:eastAsia="fr-CH"/>
             </w:rPr>
           </w:pPr>
-          <w:hyperlink w:anchor="_Toc422351637" w:history="1">
+          <w:hyperlink w:anchor="_Toc422378739" w:history="1">
             <w:r>
               <w:rPr>
                 <w:rStyle w:val="Lienhypertexte"/>
@@ -4514,7 +4547,9 @@
             </w:r>
             <w:r>
               <w:rPr>
-                <w:noProof/>
+                <w:rFonts w:eastAsiaTheme="minorEastAsia"/>
+                <w:noProof/>
+                <w:lang w:eastAsia="fr-CH"/>
               </w:rPr>
               <w:tab/>
             </w:r>
@@ -4544,7 +4579,7 @@
                 <w:noProof/>
                 <w:webHidden/>
               </w:rPr>
-              <w:instrText xml:space="preserve"> PAGEREF _Toc422351637 \h </w:instrText>
+              <w:instrText xml:space="preserve"> PAGEREF _Toc422378739 \h </w:instrText>
             </w:r>
             <w:r>
               <w:rPr>
@@ -4583,10 +4618,12 @@
               <w:tab w:val="right" w:leader="dot" w:pos="9062"/>
             </w:tabs>
             <w:rPr>
+              <w:rFonts w:eastAsiaTheme="minorEastAsia"/>
               <w:noProof/>
+              <w:lang w:eastAsia="fr-CH"/>
             </w:rPr>
           </w:pPr>
-          <w:hyperlink w:anchor="_Toc422351638" w:history="1">
+          <w:hyperlink w:anchor="_Toc422378740" w:history="1">
             <w:r>
               <w:rPr>
                 <w:rStyle w:val="Lienhypertexte"/>
@@ -4596,7 +4633,9 @@
             </w:r>
             <w:r>
               <w:rPr>
-                <w:noProof/>
+                <w:rFonts w:eastAsiaTheme="minorEastAsia"/>
+                <w:noProof/>
+                <w:lang w:eastAsia="fr-CH"/>
               </w:rPr>
               <w:tab/>
             </w:r>
@@ -4626,7 +4665,7 @@
                 <w:noProof/>
                 <w:webHidden/>
               </w:rPr>
-              <w:instrText xml:space="preserve"> PAGEREF _Toc422351638 \h </w:instrText>
+              <w:instrText xml:space="preserve"> PAGEREF _Toc422378740 \h </w:instrText>
             </w:r>
             <w:r>
               <w:rPr>
@@ -4647,6 +4686,334 @@
                 <w:webHidden/>
               </w:rPr>
               <w:t>3</w:t>
+            </w:r>
+            <w:r>
+              <w:rPr>
+                <w:noProof/>
+                <w:webHidden/>
+              </w:rPr>
+              <w:fldChar w:fldCharType="end"/>
+            </w:r>
+          </w:hyperlink>
+        </w:p>
+        <w:p>
+          <w:pPr>
+            <w:pStyle w:val="TM2"/>
+            <w:tabs>
+              <w:tab w:val="left" w:pos="660"/>
+              <w:tab w:val="right" w:leader="dot" w:pos="9062"/>
+            </w:tabs>
+            <w:rPr>
+              <w:rFonts w:eastAsiaTheme="minorEastAsia"/>
+              <w:noProof/>
+              <w:lang w:eastAsia="fr-CH"/>
+            </w:rPr>
+          </w:pPr>
+          <w:hyperlink w:anchor="_Toc422378741" w:history="1">
+            <w:r>
+              <w:rPr>
+                <w:rStyle w:val="Lienhypertexte"/>
+                <w:noProof/>
+              </w:rPr>
+              <w:t>2.</w:t>
+            </w:r>
+            <w:r>
+              <w:rPr>
+                <w:rFonts w:eastAsiaTheme="minorEastAsia"/>
+                <w:noProof/>
+                <w:lang w:eastAsia="fr-CH"/>
+              </w:rPr>
+              <w:tab/>
+            </w:r>
+            <w:r>
+              <w:rPr>
+                <w:rStyle w:val="Lienhypertexte"/>
+                <w:noProof/>
+              </w:rPr>
+              <w:t>Diagramme de classes</w:t>
+            </w:r>
+            <w:r>
+              <w:rPr>
+                <w:noProof/>
+                <w:webHidden/>
+              </w:rPr>
+              <w:tab/>
+            </w:r>
+            <w:r>
+              <w:rPr>
+                <w:noProof/>
+                <w:webHidden/>
+              </w:rPr>
+              <w:fldChar w:fldCharType="begin"/>
+            </w:r>
+            <w:r>
+              <w:rPr>
+                <w:noProof/>
+                <w:webHidden/>
+              </w:rPr>
+              <w:instrText xml:space="preserve"> PAGEREF _Toc422378741 \h </w:instrText>
+            </w:r>
+            <w:r>
+              <w:rPr>
+                <w:noProof/>
+                <w:webHidden/>
+              </w:rPr>
+            </w:r>
+            <w:r>
+              <w:rPr>
+                <w:noProof/>
+                <w:webHidden/>
+              </w:rPr>
+              <w:fldChar w:fldCharType="separate"/>
+            </w:r>
+            <w:r>
+              <w:rPr>
+                <w:noProof/>
+                <w:webHidden/>
+              </w:rPr>
+              <w:t>4</w:t>
+            </w:r>
+            <w:r>
+              <w:rPr>
+                <w:noProof/>
+                <w:webHidden/>
+              </w:rPr>
+              <w:fldChar w:fldCharType="end"/>
+            </w:r>
+          </w:hyperlink>
+        </w:p>
+        <w:p>
+          <w:pPr>
+            <w:pStyle w:val="TM3"/>
+            <w:tabs>
+              <w:tab w:val="right" w:leader="dot" w:pos="9062"/>
+            </w:tabs>
+            <w:rPr>
+              <w:rFonts w:eastAsiaTheme="minorEastAsia"/>
+              <w:noProof/>
+              <w:lang w:eastAsia="fr-CH"/>
+            </w:rPr>
+          </w:pPr>
+          <w:hyperlink w:anchor="_Toc422378742" w:history="1">
+            <w:r>
+              <w:rPr>
+                <w:rStyle w:val="Lienhypertexte"/>
+                <w:noProof/>
+              </w:rPr>
+              <w:t>Description</w:t>
+            </w:r>
+            <w:r>
+              <w:rPr>
+                <w:noProof/>
+                <w:webHidden/>
+              </w:rPr>
+              <w:tab/>
+            </w:r>
+            <w:r>
+              <w:rPr>
+                <w:noProof/>
+                <w:webHidden/>
+              </w:rPr>
+              <w:fldChar w:fldCharType="begin"/>
+            </w:r>
+            <w:r>
+              <w:rPr>
+                <w:noProof/>
+                <w:webHidden/>
+              </w:rPr>
+              <w:instrText xml:space="preserve"> PAGEREF _Toc422378742 \h </w:instrText>
+            </w:r>
+            <w:r>
+              <w:rPr>
+                <w:noProof/>
+                <w:webHidden/>
+              </w:rPr>
+            </w:r>
+            <w:r>
+              <w:rPr>
+                <w:noProof/>
+                <w:webHidden/>
+              </w:rPr>
+              <w:fldChar w:fldCharType="separate"/>
+            </w:r>
+            <w:r>
+              <w:rPr>
+                <w:noProof/>
+                <w:webHidden/>
+              </w:rPr>
+              <w:t>4</w:t>
+            </w:r>
+            <w:r>
+              <w:rPr>
+                <w:noProof/>
+                <w:webHidden/>
+              </w:rPr>
+              <w:fldChar w:fldCharType="end"/>
+            </w:r>
+          </w:hyperlink>
+        </w:p>
+        <w:p>
+          <w:pPr>
+            <w:pStyle w:val="TM1"/>
+            <w:tabs>
+              <w:tab w:val="left" w:pos="660"/>
+              <w:tab w:val="right" w:leader="dot" w:pos="9062"/>
+            </w:tabs>
+            <w:rPr>
+              <w:rFonts w:eastAsiaTheme="minorEastAsia"/>
+              <w:noProof/>
+              <w:lang w:eastAsia="fr-CH"/>
+            </w:rPr>
+          </w:pPr>
+          <w:hyperlink w:anchor="_Toc422378743" w:history="1">
+            <w:r>
+              <w:rPr>
+                <w:rStyle w:val="Lienhypertexte"/>
+                <w:noProof/>
+              </w:rPr>
+              <w:t>III.</w:t>
+            </w:r>
+            <w:r>
+              <w:rPr>
+                <w:rFonts w:eastAsiaTheme="minorEastAsia"/>
+                <w:noProof/>
+                <w:lang w:eastAsia="fr-CH"/>
+              </w:rPr>
+              <w:tab/>
+            </w:r>
+            <w:r>
+              <w:rPr>
+                <w:rStyle w:val="Lienhypertexte"/>
+                <w:noProof/>
+              </w:rPr>
+              <w:t>Problèmes irrésolus</w:t>
+            </w:r>
+            <w:r>
+              <w:rPr>
+                <w:noProof/>
+                <w:webHidden/>
+              </w:rPr>
+              <w:tab/>
+            </w:r>
+            <w:r>
+              <w:rPr>
+                <w:noProof/>
+                <w:webHidden/>
+              </w:rPr>
+              <w:fldChar w:fldCharType="begin"/>
+            </w:r>
+            <w:r>
+              <w:rPr>
+                <w:noProof/>
+                <w:webHidden/>
+              </w:rPr>
+              <w:instrText xml:space="preserve"> PAGEREF _Toc422378743 \h </w:instrText>
+            </w:r>
+            <w:r>
+              <w:rPr>
+                <w:noProof/>
+                <w:webHidden/>
+              </w:rPr>
+            </w:r>
+            <w:r>
+              <w:rPr>
+                <w:noProof/>
+                <w:webHidden/>
+              </w:rPr>
+              <w:fldChar w:fldCharType="separate"/>
+            </w:r>
+            <w:r>
+              <w:rPr>
+                <w:noProof/>
+                <w:webHidden/>
+              </w:rPr>
+              <w:t>5</w:t>
+            </w:r>
+            <w:r>
+              <w:rPr>
+                <w:noProof/>
+                <w:webHidden/>
+              </w:rPr>
+              <w:fldChar w:fldCharType="end"/>
+            </w:r>
+          </w:hyperlink>
+        </w:p>
+        <w:p>
+          <w:pPr>
+            <w:pStyle w:val="TM1"/>
+            <w:tabs>
+              <w:tab w:val="left" w:pos="660"/>
+              <w:tab w:val="right" w:leader="dot" w:pos="9062"/>
+            </w:tabs>
+            <w:rPr>
+              <w:rFonts w:eastAsiaTheme="minorEastAsia"/>
+              <w:noProof/>
+              <w:lang w:eastAsia="fr-CH"/>
+            </w:rPr>
+          </w:pPr>
+          <w:hyperlink w:anchor="_Toc422378744" w:history="1">
+            <w:r>
+              <w:rPr>
+                <w:rStyle w:val="Lienhypertexte"/>
+                <w:noProof/>
+              </w:rPr>
+              <w:t>IV.</w:t>
+            </w:r>
+            <w:r>
+              <w:rPr>
+                <w:rFonts w:eastAsiaTheme="minorEastAsia"/>
+                <w:noProof/>
+                <w:lang w:eastAsia="fr-CH"/>
+              </w:rPr>
+              <w:tab/>
+            </w:r>
+            <w:r>
+              <w:rPr>
+                <w:rStyle w:val="Lienhypertexte"/>
+                <w:noProof/>
+              </w:rPr>
+              <w:t>Conclusion</w:t>
+            </w:r>
+            <w:r>
+              <w:rPr>
+                <w:noProof/>
+                <w:webHidden/>
+              </w:rPr>
+              <w:tab/>
+            </w:r>
+            <w:r>
+              <w:rPr>
+                <w:noProof/>
+                <w:webHidden/>
+              </w:rPr>
+              <w:fldChar w:fldCharType="begin"/>
+            </w:r>
+            <w:r>
+              <w:rPr>
+                <w:noProof/>
+                <w:webHidden/>
+              </w:rPr>
+              <w:instrText xml:space="preserve"> PAGEREF _Toc422378744 \h </w:instrText>
+            </w:r>
+            <w:r>
+              <w:rPr>
+                <w:noProof/>
+                <w:webHidden/>
+              </w:rPr>
+            </w:r>
+            <w:r>
+              <w:rPr>
+                <w:noProof/>
+                <w:webHidden/>
+              </w:rPr>
+              <w:fldChar w:fldCharType="separate"/>
+            </w:r>
+            <w:r>
+              <w:rPr>
+                <w:noProof/>
+                <w:webHidden/>
+              </w:rPr>
+              <w:t>5</w:t>
             </w:r>
             <w:r>
               <w:rPr>
@@ -4690,7 +5057,7 @@
         <w:pStyle w:val="Titre1"/>
         <w:jc w:val="both"/>
       </w:pPr>
-      <w:bookmarkStart w:id="0" w:name="_Toc422351633"/>
+      <w:bookmarkStart w:id="0" w:name="_Toc422378735"/>
       <w:r>
         <w:lastRenderedPageBreak/>
         <w:t>Introduction</w:t>
@@ -4711,8 +5078,6 @@
       </w:r>
       <w:r>
         <w:tab/>
-      </w:r>
-      <w:r>
         <w:t>Dans le cadre du cours de Modèles de Conception Réutilisables (</w:t>
       </w:r>
       <w:r>
@@ -4722,31 +5087,7 @@
         <w:t>MCR</w:t>
       </w:r>
       <w:r>
-        <w:t xml:space="preserve">), nous </w:t>
-      </w:r>
-      <w:r>
-        <w:t>avons été</w:t>
-      </w:r>
-      <w:r>
-        <w:t xml:space="preserve"> amenés à mettre en place une application permettant de mettre en </w:t>
-      </w:r>
-      <w:r>
-        <w:t>avant un modèle de conception ré</w:t>
-      </w:r>
-      <w:r>
-        <w:t>u</w:t>
-      </w:r>
-      <w:r>
-        <w:t>tilisable</w:t>
-      </w:r>
-      <w:r>
-        <w:t xml:space="preserve"> précis</w:t>
-      </w:r>
-      <w:r>
-        <w:t>.</w:t>
-      </w:r>
-      <w:r>
-        <w:t xml:space="preserve"> </w:t>
+        <w:t xml:space="preserve">), nous avons été amenés à mettre en place une application permettant de mettre en avant un modèle de conception réutilisable précis. </w:t>
       </w:r>
     </w:p>
     <w:p>
@@ -4772,34 +5113,7 @@
         <w:jc w:val="both"/>
       </w:pPr>
       <w:r>
-        <w:t>Dans c</w:t>
-      </w:r>
-      <w:r>
-        <w:t xml:space="preserve">e document, nous </w:t>
-      </w:r>
-      <w:r>
-        <w:t>allons présenter</w:t>
-      </w:r>
-      <w:r>
-        <w:t xml:space="preserve"> les particularités de ce patron de conception, ses avantages et inconvénients, et </w:t>
-      </w:r>
-      <w:r>
-        <w:t>le cadre dans lequel</w:t>
-      </w:r>
-      <w:r>
-        <w:t xml:space="preserve"> il </w:t>
-      </w:r>
-      <w:r>
-        <w:t>est avantageux de l</w:t>
-      </w:r>
-      <w:r>
-        <w:t>’applique</w:t>
-      </w:r>
-      <w:r>
-        <w:t>r</w:t>
-      </w:r>
-      <w:r>
-        <w:t>.</w:t>
+        <w:t>Dans ce document, nous allons présenter les particularités de ce patron de conception, ses avantages et inconvénients, et le cadre dans lequel il est avantageux de l’appliquer.</w:t>
       </w:r>
     </w:p>
     <w:p>
@@ -4816,7 +5130,7 @@
         </w:numPr>
         <w:jc w:val="both"/>
       </w:pPr>
-      <w:bookmarkStart w:id="1" w:name="_Toc422351634"/>
+      <w:bookmarkStart w:id="1" w:name="_Toc422378736"/>
       <w:r>
         <w:t>Présentation de la Chaine de responsabilité</w:t>
       </w:r>
@@ -4831,8 +5145,6 @@
       </w:r>
       <w:r>
         <w:tab/>
-      </w:r>
-      <w:r>
         <w:t xml:space="preserve">Dans le catalogue de modèles de conception réutilisables du </w:t>
       </w:r>
       <w:r>
@@ -4853,13 +5165,7 @@
         <w:t>chaine de responsabilités</w:t>
       </w:r>
       <w:r>
-        <w:t xml:space="preserve"> est classée comme</w:t>
-      </w:r>
-      <w:r>
-        <w:t xml:space="preserve"> un modèle</w:t>
-      </w:r>
-      <w:r>
-        <w:t xml:space="preserve"> </w:t>
+        <w:t xml:space="preserve"> est classée comme un modèle </w:t>
       </w:r>
       <w:r>
         <w:rPr>
@@ -4878,10 +5184,7 @@
         <w:t>chaine de responsabilités</w:t>
       </w:r>
       <w:r>
-        <w:t xml:space="preserve"> est d’éviter le couplage entre la classe qui émet une requête et celle qui va la traiter.</w:t>
-      </w:r>
-      <w:r>
-        <w:t xml:space="preserve"> Ainsi, il existe différents cas où ce modèle est adapté à l’utilisation : </w:t>
+        <w:t xml:space="preserve"> est d’éviter le couplage entre la classe qui émet une requête et celle qui va la traiter. Ainsi, il existe différents cas où ce modèle est adapté à l’utilisation : </w:t>
       </w:r>
       <w:r>
         <w:tab/>
@@ -4942,7 +5245,7 @@
         </w:numPr>
         <w:jc w:val="both"/>
       </w:pPr>
-      <w:bookmarkStart w:id="2" w:name="_Toc422351635"/>
+      <w:bookmarkStart w:id="2" w:name="_Toc422378737"/>
       <w:r>
         <w:t>Structure et constituants</w:t>
       </w:r>
@@ -4959,7 +5262,7 @@
           <w:lang w:eastAsia="fr-CH"/>
         </w:rPr>
         <w:drawing>
-          <wp:anchor distT="0" distB="0" distL="114300" distR="114300" simplePos="0" relativeHeight="251662336" behindDoc="0" locked="0" layoutInCell="1" allowOverlap="1" wp14:anchorId="47F476E8" wp14:editId="08826C17">
+          <wp:anchor distT="0" distB="0" distL="114300" distR="114300" simplePos="0" relativeHeight="251662336" behindDoc="0" locked="0" layoutInCell="1" allowOverlap="1" wp14:anchorId="1C77F669" wp14:editId="4134E779">
             <wp:simplePos x="0" y="0"/>
             <wp:positionH relativeFrom="column">
               <wp:posOffset>109855</wp:posOffset>
@@ -5136,7 +5439,7 @@
         </w:numPr>
         <w:jc w:val="both"/>
       </w:pPr>
-      <w:bookmarkStart w:id="3" w:name="_Toc422351636"/>
+      <w:bookmarkStart w:id="3" w:name="_Toc422378738"/>
       <w:r>
         <w:t>Contraintes et Conséquences</w:t>
       </w:r>
@@ -5167,13 +5470,7 @@
         <w:t>lient</w:t>
       </w:r>
       <w:r>
-        <w:t xml:space="preserve"> n’a pas besoin de connaître l’objet qu’il traitera sa requête. Il sait juste que s’il est possible de</w:t>
-      </w:r>
-      <w:r>
-        <w:t xml:space="preserve"> traiter cette requête alors ce sera fait.</w:t>
-      </w:r>
-      <w:r>
-        <w:t xml:space="preserve"> </w:t>
+        <w:t xml:space="preserve"> n’a pas besoin de connaître l’objet qu’il traitera sa requête. Il sait juste que s’il est possible de traiter cette requête alors ce sera fait. </w:t>
       </w:r>
     </w:p>
     <w:p>
@@ -5186,10 +5483,7 @@
         <w:jc w:val="both"/>
       </w:pPr>
       <w:r>
-        <w:t>Ajouter de nouvelles responsabilités est plutôt aisé. On a juste à rajouter une nouvelle classe</w:t>
-      </w:r>
-      <w:r>
-        <w:t xml:space="preserve"> qui gère la requête.</w:t>
+        <w:t>Ajouter de nouvelles responsabilités est plutôt aisé. On a juste à rajouter une nouvelle classe qui gère la requête.</w:t>
       </w:r>
     </w:p>
     <w:p>
@@ -5202,10 +5496,7 @@
         <w:jc w:val="both"/>
       </w:pPr>
       <w:r>
-        <w:t>Il n’est pas garanti que la requête soit traitée. S’il n’</w:t>
-      </w:r>
-      <w:r>
-        <w:t>existe pas un objet dans la chaine pouvant traiter une requête, celle-ci traversera toute la chaine sans trouver de gestionnaire adéquat et ne sera donc pas traitée.</w:t>
+        <w:t>Il n’est pas garanti que la requête soit traitée. S’il n’existe pas un objet dans la chaine pouvant traiter une requête, celle-ci traversera toute la chaine sans trouver de gestionnaire adéquat et ne sera donc pas traitée.</w:t>
       </w:r>
     </w:p>
     <w:p>
@@ -5224,7 +5515,7 @@
         </w:numPr>
         <w:jc w:val="both"/>
       </w:pPr>
-      <w:bookmarkStart w:id="4" w:name="_Toc422351637"/>
+      <w:bookmarkStart w:id="4" w:name="_Toc422378739"/>
       <w:r>
         <w:t>Présentation de l’application à réaliser</w:t>
       </w:r>
@@ -5244,7 +5535,7 @@
         </w:numPr>
         <w:jc w:val="both"/>
       </w:pPr>
-      <w:bookmarkStart w:id="5" w:name="_Toc422351638"/>
+      <w:bookmarkStart w:id="5" w:name="_Toc422378740"/>
       <w:r>
         <w:t>Description de l’application</w:t>
       </w:r>
@@ -5256,13 +5547,7 @@
         <w:jc w:val="both"/>
       </w:pPr>
       <w:r>
-        <w:t xml:space="preserve">L’application </w:t>
-      </w:r>
-      <w:r>
-        <w:t xml:space="preserve">que nous avons </w:t>
-      </w:r>
-      <w:r>
-        <w:t>réalisée</w:t>
+        <w:t>Ce diagramme de classe illustre l’application que nous avons réalisée.</w:t>
       </w:r>
     </w:p>
     <w:p>
@@ -5292,10 +5577,12 @@
           <w:numId w:val="8"/>
         </w:numPr>
       </w:pPr>
+      <w:bookmarkStart w:id="6" w:name="_Toc422378741"/>
       <w:r>
         <w:lastRenderedPageBreak/>
         <w:t>Diagramme de classes</w:t>
       </w:r>
+      <w:bookmarkEnd w:id="6"/>
     </w:p>
     <w:p>
       <w:r>
@@ -5304,7 +5591,7 @@
           <w:lang w:eastAsia="fr-CH"/>
         </w:rPr>
         <w:drawing>
-          <wp:inline distT="0" distB="0" distL="0" distR="0">
+          <wp:inline distT="0" distB="0" distL="0" distR="0" wp14:anchorId="25A0D1D1" wp14:editId="259E15FF">
             <wp:extent cx="5762625" cy="4486275"/>
             <wp:effectExtent l="0" t="0" r="9525" b="9525"/>
             <wp:docPr id="32" name="Image 1" descr="diagram_kvh"/>
@@ -5357,9 +5644,11 @@
       <w:pPr>
         <w:pStyle w:val="Titre3"/>
       </w:pPr>
+      <w:bookmarkStart w:id="7" w:name="_Toc422378742"/>
       <w:r>
         <w:t>Description</w:t>
       </w:r>
+      <w:bookmarkEnd w:id="7"/>
     </w:p>
     <w:p>
       <w:pPr>
@@ -5384,15 +5673,7 @@
     </w:p>
     <w:p>
       <w:r>
-        <w:t xml:space="preserve">Killer a une victime, à laquelle l’utilisateur pourra infliger des </w:t>
-      </w:r>
-      <w:r>
-        <w:t>dégâts</w:t>
-      </w:r>
-      <w:bookmarkStart w:id="6" w:name="_GoBack"/>
-      <w:bookmarkEnd w:id="6"/>
-      <w:r>
-        <w:t xml:space="preserve"> dans la méthode « initialize ». Killer hérite de GameFrame, qui est une classe permettant de mettre en commun avec Healer des méthodes et attributs.</w:t>
+        <w:t>Killer a une victime, à laquelle l’utilisateur pourra infliger des dégâts dans la méthode « initialize ». Killer hérite de GameFrame, qui est une classe permettant de mettre en commun avec Healer des méthodes et attributs.</w:t>
       </w:r>
     </w:p>
     <w:p>
@@ -5410,10 +5691,7 @@
     </w:p>
     <w:p>
       <w:r>
-        <w:t>La chaîne de responsabilité est instanciée et utilisée dans cette classe.</w:t>
-      </w:r>
-      <w:r>
-        <w:t xml:space="preserve"> Les Doctors de Healer vont avoir un traitement unique, défini à leurs instanciations.</w:t>
+        <w:t>La chaîne de responsabilité est instanciée et utilisée dans cette classe. Les Doctors de Healer vont avoir un traitement unique, défini à leurs instanciations.</w:t>
       </w:r>
     </w:p>
     <w:p>
@@ -5445,6 +5723,47 @@
       <w:r>
         <w:t>Area est un type énuméré défini dans la classe Victime. Elle peut être les jambes, les bras, la tête et le corps.</w:t>
       </w:r>
+    </w:p>
+    <w:p>
+      <w:pPr>
+        <w:pStyle w:val="Titre1"/>
+        <w:numPr>
+          <w:ilvl w:val="0"/>
+          <w:numId w:val="1"/>
+        </w:numPr>
+        <w:jc w:val="both"/>
+      </w:pPr>
+      <w:bookmarkStart w:id="8" w:name="_Toc422351637"/>
+      <w:bookmarkStart w:id="9" w:name="_Toc422378743"/>
+      <w:r>
+        <w:t>Pr</w:t>
+      </w:r>
+      <w:bookmarkEnd w:id="8"/>
+      <w:r>
+        <w:t>oblèmes irrésolus</w:t>
+      </w:r>
+      <w:bookmarkEnd w:id="9"/>
+    </w:p>
+    <w:p/>
+    <w:p>
+      <w:pPr>
+        <w:pStyle w:val="Titre1"/>
+        <w:numPr>
+          <w:ilvl w:val="0"/>
+          <w:numId w:val="1"/>
+        </w:numPr>
+        <w:jc w:val="both"/>
+      </w:pPr>
+      <w:bookmarkStart w:id="10" w:name="_Toc422378744"/>
+      <w:r>
+        <w:t>Conclusion</w:t>
+      </w:r>
+      <w:bookmarkEnd w:id="10"/>
+    </w:p>
+    <w:p/>
+    <w:p>
+      <w:bookmarkStart w:id="11" w:name="_GoBack"/>
+      <w:bookmarkEnd w:id="11"/>
     </w:p>
     <w:sectPr>
       <w:pgSz w:w="11906" w:h="16838"/>
@@ -6937,6 +7256,19 @@
       <w:color w:val="D34817" w:themeColor="accent1"/>
     </w:rPr>
   </w:style>
+  <w:style w:type="paragraph" w:styleId="TM3">
+    <w:name w:val="toc 3"/>
+    <w:basedOn w:val="Normal"/>
+    <w:next w:val="Normal"/>
+    <w:autoRedefine/>
+    <w:uiPriority w:val="39"/>
+    <w:unhideWhenUsed/>
+    <w:rsid w:val="002528D4"/>
+    <w:pPr>
+      <w:spacing w:after="100"/>
+      <w:ind w:left="440"/>
+    </w:pPr>
+  </w:style>
 </w:styles>
 </file>
 
@@ -7230,7 +7562,7 @@
 </file>
 
 <file path=customXml/itemProps2.xml><?xml version="1.0" encoding="utf-8"?>
-<ds:datastoreItem xmlns:ds="http://schemas.openxmlformats.org/officeDocument/2006/customXml" ds:itemID="{07615C9B-AA46-4118-AD48-54A358E09E95}">
+<ds:datastoreItem xmlns:ds="http://schemas.openxmlformats.org/officeDocument/2006/customXml" ds:itemID="{7A730350-8557-4E46-9A1D-D45B1596D06C}">
   <ds:schemaRefs>
     <ds:schemaRef ds:uri="http://schemas.openxmlformats.org/officeDocument/2006/bibliography"/>
   </ds:schemaRefs>

</xml_diff>

<commit_message>
Rapport + nouveau diagramme
</commit_message>
<xml_diff>
--- a/Rapport/PROJET MCR 2015.docx
+++ b/Rapport/PROJET MCR 2015.docx
@@ -1,6 +1,6 @@
 
 <file path=word/document.xml><?xml version="1.0" encoding="utf-8"?>
-<w:document xmlns:wpc="http://schemas.microsoft.com/office/word/2010/wordprocessingCanvas" xmlns:mc="http://schemas.openxmlformats.org/markup-compatibility/2006" xmlns:o="urn:schemas-microsoft-com:office:office" xmlns:r="http://schemas.openxmlformats.org/officeDocument/2006/relationships" xmlns:m="http://schemas.openxmlformats.org/officeDocument/2006/math" xmlns:v="urn:schemas-microsoft-com:vml" xmlns:wp14="http://schemas.microsoft.com/office/word/2010/wordprocessingDrawing" xmlns:wp="http://schemas.openxmlformats.org/drawingml/2006/wordprocessingDrawing" xmlns:w10="urn:schemas-microsoft-com:office:word" xmlns:w="http://schemas.openxmlformats.org/wordprocessingml/2006/main" xmlns:w14="http://schemas.microsoft.com/office/word/2010/wordml" xmlns:w15="http://schemas.microsoft.com/office/word/2012/wordml" xmlns:wpg="http://schemas.microsoft.com/office/word/2010/wordprocessingGroup" xmlns:wpi="http://schemas.microsoft.com/office/word/2010/wordprocessingInk" xmlns:wne="http://schemas.microsoft.com/office/word/2006/wordml" xmlns:wps="http://schemas.microsoft.com/office/word/2010/wordprocessingShape" mc:Ignorable="w14 w15 wp14">
+<w:document xmlns:wpc="http://schemas.microsoft.com/office/word/2010/wordprocessingCanvas" xmlns:mc="http://schemas.openxmlformats.org/markup-compatibility/2006" xmlns:o="urn:schemas-microsoft-com:office:office" xmlns:r="http://schemas.openxmlformats.org/officeDocument/2006/relationships" xmlns:m="http://schemas.openxmlformats.org/officeDocument/2006/math" xmlns:v="urn:schemas-microsoft-com:vml" xmlns:wp14="http://schemas.microsoft.com/office/word/2010/wordprocessingDrawing" xmlns:wp="http://schemas.openxmlformats.org/drawingml/2006/wordprocessingDrawing" xmlns:w10="urn:schemas-microsoft-com:office:word" xmlns:w="http://schemas.openxmlformats.org/wordprocessingml/2006/main" xmlns:w14="http://schemas.microsoft.com/office/word/2010/wordml" xmlns:wpg="http://schemas.microsoft.com/office/word/2010/wordprocessingGroup" xmlns:wpi="http://schemas.microsoft.com/office/word/2010/wordprocessingInk" xmlns:wne="http://schemas.microsoft.com/office/word/2006/wordml" xmlns:wps="http://schemas.microsoft.com/office/word/2010/wordprocessingShape" mc:Ignorable="w14 wp14">
   <w:body>
     <w:sdt>
       <w:sdtPr>
@@ -14,15 +14,17 @@
           <w:docPartUnique/>
         </w:docPartObj>
       </w:sdtPr>
+      <w:sdtEndPr/>
       <w:sdtContent>
         <w:p>
           <w:pPr>
-            <w:pStyle w:val="Sansinterligne"/>
+            <w:pStyle w:val="NoSpacing"/>
             <w:jc w:val="both"/>
           </w:pPr>
           <w:r>
             <w:rPr>
               <w:noProof/>
+              <w:lang w:val="fr-FR" w:eastAsia="fr-FR"/>
             </w:rPr>
             <mc:AlternateContent>
               <mc:Choice Requires="wpg">
@@ -153,10 +155,11 @@
                                       <w:calendar w:val="gregorian"/>
                                     </w:date>
                                   </w:sdtPr>
+                                  <w:sdtEndPr/>
                                   <w:sdtContent>
                                     <w:p>
                                       <w:pPr>
-                                        <w:pStyle w:val="Sansinterligne"/>
+                                        <w:pStyle w:val="NoSpacing"/>
                                         <w:jc w:val="right"/>
                                         <w:rPr>
                                           <w:color w:val="FFFFFF" w:themeColor="background1"/>
@@ -3430,7 +3433,7 @@
                   </wp:anchor>
                 </w:drawing>
               </mc:Choice>
-              <mc:Fallback>
+              <mc:Fallback xmlns:w15="http://schemas.microsoft.com/office/word/2012/wordml">
                 <w:pict>
                   <v:group w14:anchorId="08A417F3" id="Groupe 2" o:spid="_x0000_s1026" style="position:absolute;left:0;text-align:left;margin-left:0;margin-top:0;width:171.75pt;height:718.55pt;z-index:-251657216;mso-height-percent:950;mso-left-percent:40;mso-position-horizontal-relative:page;mso-position-vertical:center;mso-position-vertical-relative:page;mso-height-percent:950;mso-left-percent:40" coordsize="21812,91257" o:gfxdata="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">
                     <v:rect id="Rectangle 3" o:spid="_x0000_s1027" style="position:absolute;width:1945;height:91257;visibility:visible;mso-wrap-style:square;v-text-anchor:middle" o:gfxdata="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" fillcolor="#696464 [3215]" stroked="f" strokeweight="1.5pt">
@@ -3608,7 +3611,7 @@
           <w:r>
             <w:rPr>
               <w:noProof/>
-              <w:lang w:eastAsia="fr-CH"/>
+              <w:lang w:val="fr-FR" w:eastAsia="fr-FR"/>
             </w:rPr>
             <mc:AlternateContent>
               <mc:Choice Requires="wps">
@@ -3662,7 +3665,7 @@
                             <w:txbxContent>
                               <w:p>
                                 <w:pPr>
-                                  <w:pStyle w:val="Sansinterligne"/>
+                                  <w:pStyle w:val="NoSpacing"/>
                                   <w:rPr>
                                     <w:rFonts w:asciiTheme="majorHAnsi" w:eastAsiaTheme="majorEastAsia" w:hAnsiTheme="majorHAnsi" w:cstheme="majorBidi"/>
                                     <w:color w:val="262626" w:themeColor="text1" w:themeTint="D9"/>
@@ -3683,6 +3686,7 @@
                                     <w:dataBinding w:prefixMappings="xmlns:ns0='http://purl.org/dc/elements/1.1/' xmlns:ns1='http://schemas.openxmlformats.org/package/2006/metadata/core-properties' " w:xpath="/ns1:coreProperties[1]/ns0:title[1]" w:storeItemID="{6C3C8BC8-F283-45AE-878A-BAB7291924A1}"/>
                                     <w:text/>
                                   </w:sdtPr>
+                                  <w:sdtEndPr/>
                                   <w:sdtContent>
                                     <w:r>
                                       <w:rPr>
@@ -3718,6 +3722,7 @@
                                     <w:dataBinding w:prefixMappings="xmlns:ns0='http://purl.org/dc/elements/1.1/' xmlns:ns1='http://schemas.openxmlformats.org/package/2006/metadata/core-properties' " w:xpath="/ns1:coreProperties[1]/ns0:subject[1]" w:storeItemID="{6C3C8BC8-F283-45AE-878A-BAB7291924A1}"/>
                                     <w:text/>
                                   </w:sdtPr>
+                                  <w:sdtEndPr/>
                                   <w:sdtContent>
                                     <w:r>
                                       <w:rPr>
@@ -3750,7 +3755,7 @@
                   </wp:anchor>
                 </w:drawing>
               </mc:Choice>
-              <mc:Fallback>
+              <mc:Fallback xmlns:w15="http://schemas.microsoft.com/office/word/2012/wordml">
                 <w:pict>
                   <v:shapetype w14:anchorId="5B20ACCE" id="_x0000_t202" coordsize="21600,21600" o:spt="202" path="m,l,21600r21600,l21600,xe">
                     <v:stroke joinstyle="miter"/>
@@ -3840,7 +3845,7 @@
           <w:r>
             <w:rPr>
               <w:noProof/>
-              <w:lang w:eastAsia="fr-CH"/>
+              <w:lang w:val="fr-FR" w:eastAsia="fr-FR"/>
             </w:rPr>
             <mc:AlternateContent>
               <mc:Choice Requires="wps">
@@ -3907,15 +3912,28 @@
                                   <w:spacing w:line="240" w:lineRule="auto"/>
                                 </w:pPr>
                                 <w:r>
-                                  <w:t>D’Agostino Eleonore</w:t>
+                                  <w:t xml:space="preserve">D’Agostino </w:t>
                                 </w:r>
+                                <w:proofErr w:type="spellStart"/>
+                                <w:r>
+                                  <w:t>Eleonore</w:t>
+                                </w:r>
+                                <w:proofErr w:type="spellEnd"/>
                               </w:p>
                               <w:p>
                                 <w:pPr>
                                   <w:spacing w:line="240" w:lineRule="auto"/>
                                 </w:pPr>
                                 <w:r>
-                                  <w:t>Meguep Sakam Michelle Vanessa</w:t>
+                                  <w:t xml:space="preserve">Meguep </w:t>
+                                </w:r>
+                                <w:proofErr w:type="spellStart"/>
+                                <w:r>
+                                  <w:t>Sakam</w:t>
+                                </w:r>
+                                <w:proofErr w:type="spellEnd"/>
+                                <w:r>
+                                  <w:t xml:space="preserve"> Michelle Vanessa</w:t>
                                 </w:r>
                               </w:p>
                               <w:p>
@@ -3980,8 +3998,13 @@
                                 <w:pPr>
                                   <w:spacing w:line="240" w:lineRule="auto"/>
                                 </w:pPr>
+                                <w:proofErr w:type="spellStart"/>
                                 <w:r>
-                                  <w:t>Donini Pier</w:t>
+                                  <w:t>Donini</w:t>
+                                </w:r>
+                                <w:proofErr w:type="spellEnd"/>
+                                <w:r>
+                                  <w:t xml:space="preserve"> Pier</w:t>
                                 </w:r>
                               </w:p>
                               <w:p>
@@ -4023,7 +4046,7 @@
                   </wp:anchor>
                 </w:drawing>
               </mc:Choice>
-              <mc:Fallback>
+              <mc:Fallback xmlns:w15="http://schemas.microsoft.com/office/word/2012/wordml">
                 <w:pict>
                   <v:shape w14:anchorId="779C9B46" id="Zone de texte 11" o:spid="_x0000_s1056" type="#_x0000_t202" style="position:absolute;left:0;text-align:left;margin-left:115.15pt;margin-top:446.6pt;width:289.5pt;height:269.25pt;z-index:251661312;visibility:visible;mso-wrap-style:square;mso-height-percent:0;mso-wrap-distance-left:9pt;mso-wrap-distance-top:0;mso-wrap-distance-right:9pt;mso-wrap-distance-bottom:0;mso-position-horizontal:absolute;mso-position-horizontal-relative:text;mso-position-vertical:absolute;mso-position-vertical-relative:text;mso-height-percent:0;mso-height-relative:margin;v-text-anchor:top" o:gfxdata="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" fillcolor="white [3201]" stroked="f" strokeweight=".5pt">
                     <v:textbox>
@@ -4177,7 +4200,7 @@
       <w:sdtContent>
         <w:p>
           <w:pPr>
-            <w:pStyle w:val="En-ttedetabledesmatires"/>
+            <w:pStyle w:val="TOCHeading"/>
             <w:jc w:val="both"/>
           </w:pPr>
           <w:r>
@@ -4189,7 +4212,7 @@
         </w:p>
         <w:p>
           <w:pPr>
-            <w:pStyle w:val="TM1"/>
+            <w:pStyle w:val="TOC1"/>
             <w:tabs>
               <w:tab w:val="right" w:leader="dot" w:pos="9062"/>
             </w:tabs>
@@ -4211,7 +4234,7 @@
           <w:hyperlink w:anchor="_Toc422378735" w:history="1">
             <w:r>
               <w:rPr>
-                <w:rStyle w:val="Lienhypertexte"/>
+                <w:rStyle w:val="Hyperlink"/>
                 <w:noProof/>
               </w:rPr>
               <w:t>Introduction</w:t>
@@ -4268,7 +4291,7 @@
         </w:p>
         <w:p>
           <w:pPr>
-            <w:pStyle w:val="TM1"/>
+            <w:pStyle w:val="TOC1"/>
             <w:tabs>
               <w:tab w:val="left" w:pos="440"/>
               <w:tab w:val="right" w:leader="dot" w:pos="9062"/>
@@ -4282,7 +4305,7 @@
           <w:hyperlink w:anchor="_Toc422378736" w:history="1">
             <w:r>
               <w:rPr>
-                <w:rStyle w:val="Lienhypertexte"/>
+                <w:rStyle w:val="Hyperlink"/>
                 <w:noProof/>
               </w:rPr>
               <w:t>I.</w:t>
@@ -4297,7 +4320,7 @@
             </w:r>
             <w:r>
               <w:rPr>
-                <w:rStyle w:val="Lienhypertexte"/>
+                <w:rStyle w:val="Hyperlink"/>
                 <w:noProof/>
               </w:rPr>
               <w:t>Présentation de la Chaine de responsabilité</w:t>
@@ -4354,7 +4377,7 @@
         </w:p>
         <w:p>
           <w:pPr>
-            <w:pStyle w:val="TM2"/>
+            <w:pStyle w:val="TOC2"/>
             <w:tabs>
               <w:tab w:val="left" w:pos="660"/>
               <w:tab w:val="right" w:leader="dot" w:pos="9062"/>
@@ -4368,7 +4391,7 @@
           <w:hyperlink w:anchor="_Toc422378737" w:history="1">
             <w:r>
               <w:rPr>
-                <w:rStyle w:val="Lienhypertexte"/>
+                <w:rStyle w:val="Hyperlink"/>
                 <w:noProof/>
               </w:rPr>
               <w:t>1.</w:t>
@@ -4383,7 +4406,7 @@
             </w:r>
             <w:r>
               <w:rPr>
-                <w:rStyle w:val="Lienhypertexte"/>
+                <w:rStyle w:val="Hyperlink"/>
                 <w:noProof/>
               </w:rPr>
               <w:t>Structure et constituants</w:t>
@@ -4440,7 +4463,7 @@
         </w:p>
         <w:p>
           <w:pPr>
-            <w:pStyle w:val="TM2"/>
+            <w:pStyle w:val="TOC2"/>
             <w:tabs>
               <w:tab w:val="left" w:pos="660"/>
               <w:tab w:val="right" w:leader="dot" w:pos="9062"/>
@@ -4454,7 +4477,7 @@
           <w:hyperlink w:anchor="_Toc422378738" w:history="1">
             <w:r>
               <w:rPr>
-                <w:rStyle w:val="Lienhypertexte"/>
+                <w:rStyle w:val="Hyperlink"/>
                 <w:noProof/>
               </w:rPr>
               <w:t>2.</w:t>
@@ -4469,7 +4492,7 @@
             </w:r>
             <w:r>
               <w:rPr>
-                <w:rStyle w:val="Lienhypertexte"/>
+                <w:rStyle w:val="Hyperlink"/>
                 <w:noProof/>
               </w:rPr>
               <w:t>Contraintes et Conséquences</w:t>
@@ -4526,7 +4549,7 @@
         </w:p>
         <w:p>
           <w:pPr>
-            <w:pStyle w:val="TM1"/>
+            <w:pStyle w:val="TOC1"/>
             <w:tabs>
               <w:tab w:val="left" w:pos="440"/>
               <w:tab w:val="right" w:leader="dot" w:pos="9062"/>
@@ -4540,7 +4563,7 @@
           <w:hyperlink w:anchor="_Toc422378739" w:history="1">
             <w:r>
               <w:rPr>
-                <w:rStyle w:val="Lienhypertexte"/>
+                <w:rStyle w:val="Hyperlink"/>
                 <w:noProof/>
               </w:rPr>
               <w:t>II.</w:t>
@@ -4555,7 +4578,7 @@
             </w:r>
             <w:r>
               <w:rPr>
-                <w:rStyle w:val="Lienhypertexte"/>
+                <w:rStyle w:val="Hyperlink"/>
                 <w:noProof/>
               </w:rPr>
               <w:t>Présentation de l’application à réaliser</w:t>
@@ -4612,7 +4635,7 @@
         </w:p>
         <w:p>
           <w:pPr>
-            <w:pStyle w:val="TM2"/>
+            <w:pStyle w:val="TOC2"/>
             <w:tabs>
               <w:tab w:val="left" w:pos="660"/>
               <w:tab w:val="right" w:leader="dot" w:pos="9062"/>
@@ -4626,7 +4649,7 @@
           <w:hyperlink w:anchor="_Toc422378740" w:history="1">
             <w:r>
               <w:rPr>
-                <w:rStyle w:val="Lienhypertexte"/>
+                <w:rStyle w:val="Hyperlink"/>
                 <w:noProof/>
               </w:rPr>
               <w:t>1.</w:t>
@@ -4641,7 +4664,7 @@
             </w:r>
             <w:r>
               <w:rPr>
-                <w:rStyle w:val="Lienhypertexte"/>
+                <w:rStyle w:val="Hyperlink"/>
                 <w:noProof/>
               </w:rPr>
               <w:t>Description de l’application</w:t>
@@ -4698,7 +4721,7 @@
         </w:p>
         <w:p>
           <w:pPr>
-            <w:pStyle w:val="TM2"/>
+            <w:pStyle w:val="TOC2"/>
             <w:tabs>
               <w:tab w:val="left" w:pos="660"/>
               <w:tab w:val="right" w:leader="dot" w:pos="9062"/>
@@ -4712,7 +4735,7 @@
           <w:hyperlink w:anchor="_Toc422378741" w:history="1">
             <w:r>
               <w:rPr>
-                <w:rStyle w:val="Lienhypertexte"/>
+                <w:rStyle w:val="Hyperlink"/>
                 <w:noProof/>
               </w:rPr>
               <w:t>2.</w:t>
@@ -4727,7 +4750,7 @@
             </w:r>
             <w:r>
               <w:rPr>
-                <w:rStyle w:val="Lienhypertexte"/>
+                <w:rStyle w:val="Hyperlink"/>
                 <w:noProof/>
               </w:rPr>
               <w:t>Diagramme de classes</w:t>
@@ -4784,7 +4807,7 @@
         </w:p>
         <w:p>
           <w:pPr>
-            <w:pStyle w:val="TM3"/>
+            <w:pStyle w:val="TOC3"/>
             <w:tabs>
               <w:tab w:val="right" w:leader="dot" w:pos="9062"/>
             </w:tabs>
@@ -4797,7 +4820,7 @@
           <w:hyperlink w:anchor="_Toc422378742" w:history="1">
             <w:r>
               <w:rPr>
-                <w:rStyle w:val="Lienhypertexte"/>
+                <w:rStyle w:val="Hyperlink"/>
                 <w:noProof/>
               </w:rPr>
               <w:t>Description</w:t>
@@ -4854,7 +4877,7 @@
         </w:p>
         <w:p>
           <w:pPr>
-            <w:pStyle w:val="TM1"/>
+            <w:pStyle w:val="TOC1"/>
             <w:tabs>
               <w:tab w:val="left" w:pos="660"/>
               <w:tab w:val="right" w:leader="dot" w:pos="9062"/>
@@ -4868,7 +4891,7 @@
           <w:hyperlink w:anchor="_Toc422378743" w:history="1">
             <w:r>
               <w:rPr>
-                <w:rStyle w:val="Lienhypertexte"/>
+                <w:rStyle w:val="Hyperlink"/>
                 <w:noProof/>
               </w:rPr>
               <w:t>III.</w:t>
@@ -4883,7 +4906,7 @@
             </w:r>
             <w:r>
               <w:rPr>
-                <w:rStyle w:val="Lienhypertexte"/>
+                <w:rStyle w:val="Hyperlink"/>
                 <w:noProof/>
               </w:rPr>
               <w:t>Problèmes irrésolus</w:t>
@@ -4940,7 +4963,7 @@
         </w:p>
         <w:p>
           <w:pPr>
-            <w:pStyle w:val="TM1"/>
+            <w:pStyle w:val="TOC1"/>
             <w:tabs>
               <w:tab w:val="left" w:pos="660"/>
               <w:tab w:val="right" w:leader="dot" w:pos="9062"/>
@@ -4954,7 +4977,7 @@
           <w:hyperlink w:anchor="_Toc422378744" w:history="1">
             <w:r>
               <w:rPr>
-                <w:rStyle w:val="Lienhypertexte"/>
+                <w:rStyle w:val="Hyperlink"/>
                 <w:noProof/>
               </w:rPr>
               <w:t>IV.</w:t>
@@ -4969,7 +4992,7 @@
             </w:r>
             <w:r>
               <w:rPr>
-                <w:rStyle w:val="Lienhypertexte"/>
+                <w:rStyle w:val="Hyperlink"/>
                 <w:noProof/>
               </w:rPr>
               <w:t>Conclusion</w:t>
@@ -5054,7 +5077,7 @@
     </w:p>
     <w:p>
       <w:pPr>
-        <w:pStyle w:val="Titre1"/>
+        <w:pStyle w:val="Heading1"/>
         <w:jc w:val="both"/>
       </w:pPr>
       <w:bookmarkStart w:id="0" w:name="_Toc422378735"/>
@@ -5123,15 +5146,29 @@
     </w:p>
     <w:p>
       <w:pPr>
-        <w:pStyle w:val="Titre1"/>
+        <w:rPr>
+          <w:rFonts w:asciiTheme="majorHAnsi" w:eastAsiaTheme="majorEastAsia" w:hAnsiTheme="majorHAnsi" w:cstheme="majorBidi"/>
+          <w:color w:val="9D3511" w:themeColor="accent1" w:themeShade="BF"/>
+          <w:sz w:val="32"/>
+          <w:szCs w:val="32"/>
+        </w:rPr>
+      </w:pPr>
+      <w:bookmarkStart w:id="1" w:name="_Toc422378736"/>
+      <w:r>
+        <w:br w:type="page"/>
+      </w:r>
+    </w:p>
+    <w:p>
+      <w:pPr>
+        <w:pStyle w:val="Heading1"/>
         <w:numPr>
           <w:ilvl w:val="0"/>
           <w:numId w:val="1"/>
         </w:numPr>
         <w:jc w:val="both"/>
       </w:pPr>
-      <w:bookmarkStart w:id="1" w:name="_Toc422378736"/>
-      <w:r>
+      <w:r>
+        <w:lastRenderedPageBreak/>
         <w:t>Présentation de la Chaine de responsabilité</w:t>
       </w:r>
       <w:bookmarkEnd w:id="1"/>
@@ -5147,6 +5184,7 @@
         <w:tab/>
         <w:t xml:space="preserve">Dans le catalogue de modèles de conception réutilisables du </w:t>
       </w:r>
+      <w:proofErr w:type="spellStart"/>
       <w:r>
         <w:rPr>
           <w:b/>
@@ -5154,6 +5192,7 @@
         </w:rPr>
         <w:t>Gof</w:t>
       </w:r>
+      <w:proofErr w:type="spellEnd"/>
       <w:r>
         <w:t xml:space="preserve">, la </w:t>
       </w:r>
@@ -5192,11 +5231,12 @@
     </w:p>
     <w:p>
       <w:pPr>
-        <w:pStyle w:val="Paragraphedeliste"/>
+        <w:pStyle w:val="ListParagraph"/>
         <w:numPr>
           <w:ilvl w:val="0"/>
           <w:numId w:val="2"/>
         </w:numPr>
+        <w:ind w:left="360"/>
         <w:jc w:val="both"/>
       </w:pPr>
       <w:r>
@@ -5205,11 +5245,12 @@
     </w:p>
     <w:p>
       <w:pPr>
-        <w:pStyle w:val="Paragraphedeliste"/>
+        <w:pStyle w:val="ListParagraph"/>
         <w:numPr>
           <w:ilvl w:val="0"/>
           <w:numId w:val="2"/>
         </w:numPr>
+        <w:ind w:left="360"/>
         <w:jc w:val="both"/>
       </w:pPr>
       <w:r>
@@ -5218,11 +5259,12 @@
     </w:p>
     <w:p>
       <w:pPr>
-        <w:pStyle w:val="Paragraphedeliste"/>
+        <w:pStyle w:val="ListParagraph"/>
         <w:numPr>
           <w:ilvl w:val="0"/>
           <w:numId w:val="2"/>
         </w:numPr>
+        <w:ind w:left="360"/>
         <w:jc w:val="both"/>
       </w:pPr>
       <w:r>
@@ -5231,18 +5273,19 @@
     </w:p>
     <w:p>
       <w:pPr>
-        <w:pStyle w:val="Paragraphedeliste"/>
-        <w:ind w:left="1425"/>
+        <w:pStyle w:val="ListParagraph"/>
+        <w:ind w:left="360"/>
         <w:jc w:val="both"/>
       </w:pPr>
     </w:p>
     <w:p>
       <w:pPr>
-        <w:pStyle w:val="Titre2"/>
+        <w:pStyle w:val="Heading2"/>
         <w:numPr>
           <w:ilvl w:val="0"/>
           <w:numId w:val="5"/>
         </w:numPr>
+        <w:ind w:left="360"/>
         <w:jc w:val="both"/>
       </w:pPr>
       <w:bookmarkStart w:id="2" w:name="_Toc422378737"/>
@@ -5253,13 +5296,13 @@
     </w:p>
     <w:p>
       <w:pPr>
-        <w:ind w:left="708" w:firstLine="708"/>
+        <w:ind w:firstLine="708"/>
         <w:jc w:val="both"/>
       </w:pPr>
       <w:r>
         <w:rPr>
           <w:noProof/>
-          <w:lang w:eastAsia="fr-CH"/>
+          <w:lang w:val="fr-FR" w:eastAsia="fr-FR"/>
         </w:rPr>
         <w:drawing>
           <wp:anchor distT="0" distB="0" distL="114300" distR="114300" simplePos="0" relativeHeight="251662336" behindDoc="0" locked="0" layoutInCell="1" allowOverlap="1" wp14:anchorId="1C77F669" wp14:editId="4134E779">
@@ -5285,7 +5328,7 @@
                     <pic:cNvPicPr/>
                   </pic:nvPicPr>
                   <pic:blipFill>
-                    <a:blip r:embed="rId7">
+                    <a:blip r:embed="rId8">
                       <a:extLst>
                         <a:ext uri="{28A0092B-C50C-407E-A947-70E740481C1C}">
                           <a14:useLocalDpi xmlns:a14="http://schemas.microsoft.com/office/drawing/2010/main" val="0"/>
@@ -5335,7 +5378,7 @@
     </w:p>
     <w:p>
       <w:pPr>
-        <w:ind w:left="708" w:firstLine="708"/>
+        <w:ind w:firstLine="708"/>
         <w:jc w:val="both"/>
       </w:pPr>
       <w:r>
@@ -5345,11 +5388,12 @@
     </w:p>
     <w:p>
       <w:pPr>
-        <w:pStyle w:val="Paragraphedeliste"/>
+        <w:pStyle w:val="ListParagraph"/>
         <w:numPr>
           <w:ilvl w:val="0"/>
           <w:numId w:val="6"/>
         </w:numPr>
+        <w:ind w:left="0"/>
         <w:jc w:val="both"/>
       </w:pPr>
       <w:r>
@@ -5379,11 +5423,12 @@
     </w:p>
     <w:p>
       <w:pPr>
-        <w:pStyle w:val="Paragraphedeliste"/>
+        <w:pStyle w:val="ListParagraph"/>
         <w:numPr>
           <w:ilvl w:val="0"/>
           <w:numId w:val="6"/>
         </w:numPr>
+        <w:ind w:left="0"/>
         <w:jc w:val="both"/>
       </w:pPr>
       <w:r>
@@ -5395,30 +5440,41 @@
       <w:r>
         <w:t xml:space="preserve"> Définit les méthodes permettant de gérer les requêtes et met en place (éventuellement) la liaison entre les différents objets </w:t>
       </w:r>
+      <w:proofErr w:type="spellStart"/>
       <w:r>
         <w:rPr>
           <w:b/>
         </w:rPr>
         <w:t>GestionnaireConcret</w:t>
       </w:r>
+      <w:proofErr w:type="spellEnd"/>
       <w:r>
         <w:t>.</w:t>
       </w:r>
     </w:p>
     <w:p>
       <w:pPr>
-        <w:pStyle w:val="Paragraphedeliste"/>
+        <w:pStyle w:val="ListParagraph"/>
         <w:numPr>
           <w:ilvl w:val="0"/>
           <w:numId w:val="6"/>
         </w:numPr>
+        <w:ind w:left="0"/>
         <w:jc w:val="both"/>
       </w:pPr>
+      <w:proofErr w:type="spellStart"/>
       <w:r>
         <w:rPr>
           <w:b/>
         </w:rPr>
-        <w:t>GestionnaireConcret :</w:t>
+        <w:t>GestionnaireConcret</w:t>
+      </w:r>
+      <w:proofErr w:type="spellEnd"/>
+      <w:r>
+        <w:rPr>
+          <w:b/>
+        </w:rPr>
+        <w:t> :</w:t>
       </w:r>
       <w:r>
         <w:t xml:space="preserve"> S’occupe de la requête dont il a la charge et la transmet (éventuellement) à son successeur s’il ne parvient pas à la gérer.</w:t>
@@ -5426,17 +5482,17 @@
     </w:p>
     <w:p>
       <w:pPr>
-        <w:ind w:left="1776"/>
         <w:jc w:val="both"/>
       </w:pPr>
     </w:p>
     <w:p>
       <w:pPr>
-        <w:pStyle w:val="Titre2"/>
+        <w:pStyle w:val="Heading2"/>
         <w:numPr>
           <w:ilvl w:val="0"/>
           <w:numId w:val="5"/>
         </w:numPr>
+        <w:ind w:left="0"/>
         <w:jc w:val="both"/>
       </w:pPr>
       <w:bookmarkStart w:id="3" w:name="_Toc422378738"/>
@@ -5447,11 +5503,12 @@
     </w:p>
     <w:p>
       <w:pPr>
-        <w:pStyle w:val="Paragraphedeliste"/>
+        <w:pStyle w:val="ListParagraph"/>
         <w:numPr>
           <w:ilvl w:val="0"/>
           <w:numId w:val="7"/>
         </w:numPr>
+        <w:ind w:left="0"/>
         <w:jc w:val="both"/>
       </w:pPr>
       <w:r>
@@ -5475,11 +5532,12 @@
     </w:p>
     <w:p>
       <w:pPr>
-        <w:pStyle w:val="Paragraphedeliste"/>
+        <w:pStyle w:val="ListParagraph"/>
         <w:numPr>
           <w:ilvl w:val="0"/>
           <w:numId w:val="7"/>
         </w:numPr>
+        <w:ind w:left="0"/>
         <w:jc w:val="both"/>
       </w:pPr>
       <w:r>
@@ -5488,11 +5546,12 @@
     </w:p>
     <w:p>
       <w:pPr>
-        <w:pStyle w:val="Paragraphedeliste"/>
+        <w:pStyle w:val="ListParagraph"/>
         <w:numPr>
           <w:ilvl w:val="0"/>
           <w:numId w:val="7"/>
         </w:numPr>
+        <w:ind w:left="0"/>
         <w:jc w:val="both"/>
       </w:pPr>
       <w:r>
@@ -5501,22 +5560,36 @@
     </w:p>
     <w:p>
       <w:pPr>
-        <w:pStyle w:val="Paragraphedeliste"/>
+        <w:pStyle w:val="ListParagraph"/>
         <w:ind w:left="2203"/>
         <w:jc w:val="both"/>
       </w:pPr>
     </w:p>
     <w:p>
       <w:pPr>
-        <w:pStyle w:val="Titre1"/>
+        <w:rPr>
+          <w:rFonts w:asciiTheme="majorHAnsi" w:eastAsiaTheme="majorEastAsia" w:hAnsiTheme="majorHAnsi" w:cstheme="majorBidi"/>
+          <w:color w:val="9D3511" w:themeColor="accent1" w:themeShade="BF"/>
+          <w:sz w:val="32"/>
+          <w:szCs w:val="32"/>
+        </w:rPr>
+      </w:pPr>
+      <w:bookmarkStart w:id="4" w:name="_Toc422378739"/>
+      <w:r>
+        <w:br w:type="page"/>
+      </w:r>
+    </w:p>
+    <w:p>
+      <w:pPr>
+        <w:pStyle w:val="Heading1"/>
         <w:numPr>
           <w:ilvl w:val="0"/>
           <w:numId w:val="1"/>
         </w:numPr>
         <w:jc w:val="both"/>
       </w:pPr>
-      <w:bookmarkStart w:id="4" w:name="_Toc422378739"/>
-      <w:r>
+      <w:r>
+        <w:lastRenderedPageBreak/>
         <w:t>Présentation de l’application à réaliser</w:t>
       </w:r>
       <w:bookmarkEnd w:id="4"/>
@@ -5528,11 +5601,12 @@
     </w:p>
     <w:p>
       <w:pPr>
-        <w:pStyle w:val="Titre2"/>
+        <w:pStyle w:val="Heading2"/>
         <w:numPr>
           <w:ilvl w:val="0"/>
           <w:numId w:val="8"/>
         </w:numPr>
+        <w:ind w:left="360"/>
         <w:jc w:val="both"/>
       </w:pPr>
       <w:bookmarkStart w:id="5" w:name="_Toc422378740"/>
@@ -5543,21 +5617,143 @@
     </w:p>
     <w:p>
       <w:pPr>
-        <w:ind w:left="1494"/>
+        <w:ind w:left="360"/>
         <w:jc w:val="both"/>
       </w:pPr>
       <w:r>
-        <w:t>Ce diagramme de classe illustre l’application que nous avons réalisée.</w:t>
+        <w:t xml:space="preserve">Notre application est un jeu qui se joue à deux sur une machine. </w:t>
       </w:r>
     </w:p>
     <w:p>
       <w:pPr>
-        <w:ind w:left="1494"/>
+        <w:ind w:left="360"/>
         <w:jc w:val="both"/>
       </w:pPr>
+      <w:r>
+        <w:t>Le premier joueur prendra le rôle du « Killer », et devra, dans une fenêtre graphique, infliger autant de dégâts à une victime qu’il peut durant un intervalle de 10 secondes.</w:t>
+      </w:r>
     </w:p>
     <w:p>
       <w:pPr>
+        <w:ind w:left="360"/>
+        <w:jc w:val="both"/>
+      </w:pPr>
+      <w:r>
+        <w:t>Le second joueur jouera le rôle du « </w:t>
+      </w:r>
+      <w:proofErr w:type="spellStart"/>
+      <w:r>
+        <w:t>healer</w:t>
+      </w:r>
+      <w:proofErr w:type="spellEnd"/>
+      <w:r>
+        <w:t xml:space="preserve"> ». Son but sera de trouver la meilleure chaîne de responsabilité afin de soigner la victime. Une liste de médecins lui sera proposée et il devra désigner l’ordre des médecins dans la chaîne. </w:t>
+      </w:r>
+    </w:p>
+    <w:p>
+      <w:pPr>
+        <w:ind w:left="360"/>
+        <w:jc w:val="both"/>
+      </w:pPr>
+      <w:r>
+        <w:t xml:space="preserve">Ensuite l’application va traiter le patient en respectant la chaîne de responsabilité établie. </w:t>
+      </w:r>
+    </w:p>
+    <w:p>
+      <w:pPr>
+        <w:ind w:left="360"/>
+        <w:jc w:val="both"/>
+      </w:pPr>
+      <w:r>
+        <w:t>Si au bout d’un temps imparti la victime perd tous ses points de vie, « Killer »</w:t>
+      </w:r>
+      <w:r>
+        <w:t xml:space="preserve"> aura gagné. Si les traitements de la chaîne de responsabilité permettent de soigner le patient, le « </w:t>
+      </w:r>
+      <w:proofErr w:type="spellStart"/>
+      <w:r>
+        <w:t>healer</w:t>
+      </w:r>
+      <w:proofErr w:type="spellEnd"/>
+      <w:r>
+        <w:t> » aura gagné.</w:t>
+      </w:r>
+    </w:p>
+    <w:p>
+      <w:pPr>
+        <w:ind w:left="360"/>
+        <w:jc w:val="both"/>
+      </w:pPr>
+      <w:r>
+        <w:t>Enfin, si les dégâts ne sont pas soignés intégralement et que la santé de la victime ne s’est pas dégradée au point qu’elle meurt, la partie sera comptée comme une égalité.</w:t>
+      </w:r>
+    </w:p>
+    <w:p>
+      <w:r>
+        <w:t xml:space="preserve">Il y a quatre types de </w:t>
+      </w:r>
+      <w:r>
+        <w:t>docteurs</w:t>
+      </w:r>
+      <w:r>
+        <w:t> :</w:t>
+      </w:r>
+    </w:p>
+    <w:p>
+      <w:pPr>
+        <w:pStyle w:val="ListParagraph"/>
+        <w:numPr>
+          <w:ilvl w:val="0"/>
+          <w:numId w:val="11"/>
+        </w:numPr>
+        <w:jc w:val="both"/>
+      </w:pPr>
+      <w:r>
+        <w:t>Les médecins, qui soignent de 2 à 3 points de vie par traitement.</w:t>
+      </w:r>
+    </w:p>
+    <w:p>
+      <w:pPr>
+        <w:pStyle w:val="ListParagraph"/>
+        <w:numPr>
+          <w:ilvl w:val="0"/>
+          <w:numId w:val="11"/>
+        </w:numPr>
+        <w:jc w:val="both"/>
+      </w:pPr>
+      <w:r>
+        <w:t>Les chirurgiens, qui divisent les dégâts par 2 ou 3.</w:t>
+      </w:r>
+    </w:p>
+    <w:p>
+      <w:pPr>
+        <w:pStyle w:val="ListParagraph"/>
+        <w:numPr>
+          <w:ilvl w:val="0"/>
+          <w:numId w:val="11"/>
+        </w:numPr>
+        <w:jc w:val="both"/>
+      </w:pPr>
+      <w:r>
+        <w:t>Les Sauveteurs, qui soignent de 3% à 5% des dégâts.</w:t>
+      </w:r>
+    </w:p>
+    <w:p>
+      <w:pPr>
+        <w:pStyle w:val="ListParagraph"/>
+        <w:numPr>
+          <w:ilvl w:val="0"/>
+          <w:numId w:val="11"/>
+        </w:numPr>
+        <w:jc w:val="both"/>
+      </w:pPr>
+      <w:r>
+        <w:t>Les réanimateurs, qui ajoutent de 1 à 5 points de vie.</w:t>
+      </w:r>
+    </w:p>
+    <w:p>
+      <w:pPr>
+        <w:pStyle w:val="ListParagraph"/>
         <w:rPr>
           <w:rFonts w:asciiTheme="majorHAnsi" w:eastAsiaTheme="majorEastAsia" w:hAnsiTheme="majorHAnsi" w:cstheme="majorBidi"/>
           <w:color w:val="9D3511" w:themeColor="accent1" w:themeShade="BF"/>
@@ -5565,21 +5761,36 @@
           <w:szCs w:val="26"/>
         </w:rPr>
       </w:pPr>
-      <w:r>
+      <w:bookmarkStart w:id="6" w:name="_Toc422378741"/>
+      <w:r>
+        <w:rPr>
+          <w:rFonts w:asciiTheme="majorHAnsi" w:eastAsiaTheme="majorEastAsia" w:hAnsiTheme="majorHAnsi" w:cstheme="majorBidi"/>
+          <w:color w:val="9D3511" w:themeColor="accent1" w:themeShade="BF"/>
+          <w:sz w:val="26"/>
+          <w:szCs w:val="26"/>
+        </w:rPr>
         <w:br w:type="page"/>
       </w:r>
     </w:p>
     <w:p>
       <w:pPr>
-        <w:pStyle w:val="Titre2"/>
+        <w:rPr>
+          <w:rFonts w:asciiTheme="majorHAnsi" w:eastAsiaTheme="majorEastAsia" w:hAnsiTheme="majorHAnsi" w:cstheme="majorBidi"/>
+          <w:color w:val="9D3511" w:themeColor="accent1" w:themeShade="BF"/>
+          <w:sz w:val="26"/>
+          <w:szCs w:val="26"/>
+        </w:rPr>
+      </w:pPr>
+    </w:p>
+    <w:p>
+      <w:pPr>
+        <w:pStyle w:val="Heading2"/>
         <w:numPr>
           <w:ilvl w:val="0"/>
           <w:numId w:val="8"/>
         </w:numPr>
       </w:pPr>
-      <w:bookmarkStart w:id="6" w:name="_Toc422378741"/>
-      <w:r>
-        <w:lastRenderedPageBreak/>
+      <w:r>
         <w:t>Diagramme de classes</w:t>
       </w:r>
       <w:bookmarkEnd w:id="6"/>
@@ -5588,13 +5799,13 @@
       <w:r>
         <w:rPr>
           <w:noProof/>
-          <w:lang w:eastAsia="fr-CH"/>
+          <w:lang w:val="fr-FR" w:eastAsia="fr-FR"/>
         </w:rPr>
         <w:drawing>
-          <wp:inline distT="0" distB="0" distL="0" distR="0" wp14:anchorId="25A0D1D1" wp14:editId="259E15FF">
-            <wp:extent cx="5762625" cy="4486275"/>
-            <wp:effectExtent l="0" t="0" r="9525" b="9525"/>
-            <wp:docPr id="32" name="Image 1" descr="diagram_kvh"/>
+          <wp:inline distT="0" distB="0" distL="0" distR="0">
+            <wp:extent cx="5760720" cy="4484014"/>
+            <wp:effectExtent l="0" t="0" r="0" b="0"/>
+            <wp:docPr id="34" name="Picture 34" descr="C:\Users\Henrik\Desktop\KillerVsHealer\diagram_kvh.png"/>
             <wp:cNvGraphicFramePr>
               <a:graphicFrameLocks xmlns:a="http://schemas.openxmlformats.org/drawingml/2006/main" noChangeAspect="1"/>
             </wp:cNvGraphicFramePr>
@@ -5602,13 +5813,13 @@
               <a:graphicData uri="http://schemas.openxmlformats.org/drawingml/2006/picture">
                 <pic:pic xmlns:pic="http://schemas.openxmlformats.org/drawingml/2006/picture">
                   <pic:nvPicPr>
-                    <pic:cNvPr id="0" name="Picture 1" descr="diagram_kvh"/>
+                    <pic:cNvPr id="0" name="Picture 1" descr="C:\Users\Henrik\Desktop\KillerVsHealer\diagram_kvh.png"/>
                     <pic:cNvPicPr>
                       <a:picLocks noChangeAspect="1" noChangeArrowheads="1"/>
                     </pic:cNvPicPr>
                   </pic:nvPicPr>
                   <pic:blipFill>
-                    <a:blip r:embed="rId8">
+                    <a:blip r:embed="rId9">
                       <a:extLst>
                         <a:ext uri="{28A0092B-C50C-407E-A947-70E740481C1C}">
                           <a14:useLocalDpi xmlns:a14="http://schemas.microsoft.com/office/drawing/2010/main" val="0"/>
@@ -5623,7 +5834,7 @@
                   <pic:spPr bwMode="auto">
                     <a:xfrm>
                       <a:off x="0" y="0"/>
-                      <a:ext cx="5762625" cy="4486275"/>
+                      <a:ext cx="5760720" cy="4484014"/>
                     </a:xfrm>
                     <a:prstGeom prst="rect">
                       <a:avLst/>
@@ -5642,7 +5853,7 @@
     </w:p>
     <w:p>
       <w:pPr>
-        <w:pStyle w:val="Titre3"/>
+        <w:pStyle w:val="Heading3"/>
       </w:pPr>
       <w:bookmarkStart w:id="7" w:name="_Toc422378742"/>
       <w:r>
@@ -5652,20 +5863,54 @@
     </w:p>
     <w:p>
       <w:pPr>
-        <w:pStyle w:val="Titre4"/>
-      </w:pPr>
+        <w:pStyle w:val="Heading4"/>
+      </w:pPr>
+      <w:proofErr w:type="spellStart"/>
       <w:r>
         <w:t>KillerVsHealer</w:t>
       </w:r>
+      <w:proofErr w:type="spellEnd"/>
     </w:p>
     <w:p>
       <w:r>
-        <w:t>Cette classe contient la méthode main, qui va instancier un Killer « killer », un Healer « healer » et va lancer le jeu en précisant que le « next round » de killer est healer et vice-versa.</w:t>
+        <w:t xml:space="preserve">Cette classe contient la méthode main, qui va instancier un Killer « killer », un </w:t>
+      </w:r>
+      <w:proofErr w:type="spellStart"/>
+      <w:r>
+        <w:t>Healer</w:t>
+      </w:r>
+      <w:proofErr w:type="spellEnd"/>
+      <w:r>
+        <w:t xml:space="preserve"> « </w:t>
+      </w:r>
+      <w:proofErr w:type="spellStart"/>
+      <w:r>
+        <w:t>healer</w:t>
+      </w:r>
+      <w:proofErr w:type="spellEnd"/>
+      <w:r>
+        <w:t> » et va lancer le jeu en précisant que le « </w:t>
+      </w:r>
+      <w:proofErr w:type="spellStart"/>
+      <w:r>
+        <w:t>next</w:t>
+      </w:r>
+      <w:proofErr w:type="spellEnd"/>
+      <w:r>
+        <w:t xml:space="preserve"> round » de killer est </w:t>
+      </w:r>
+      <w:proofErr w:type="spellStart"/>
+      <w:r>
+        <w:t>healer</w:t>
+      </w:r>
+      <w:proofErr w:type="spellEnd"/>
+      <w:r>
+        <w:t xml:space="preserve"> et vice-versa.</w:t>
       </w:r>
     </w:p>
     <w:p>
       <w:pPr>
-        <w:pStyle w:val="Titre4"/>
+        <w:pStyle w:val="Heading4"/>
       </w:pPr>
       <w:r>
         <w:t>Killer</w:t>
@@ -5673,47 +5918,155 @@
     </w:p>
     <w:p>
       <w:r>
-        <w:t>Killer a une victime, à laquelle l’utilisateur pourra infliger des dégâts dans la méthode « initialize ». Killer hérite de GameFrame, qui est une classe permettant de mettre en commun avec Healer des méthodes et attributs.</w:t>
+        <w:t>Killer a une victime, à laquelle l’utilisateur pourra infliger des dégâts dans la méthode « </w:t>
+      </w:r>
+      <w:proofErr w:type="spellStart"/>
+      <w:r>
+        <w:t>initialize</w:t>
+      </w:r>
+      <w:proofErr w:type="spellEnd"/>
+      <w:r>
+        <w:t xml:space="preserve"> ». Killer hérite de </w:t>
+      </w:r>
+      <w:proofErr w:type="spellStart"/>
+      <w:r>
+        <w:t>GameFrame</w:t>
+      </w:r>
+      <w:proofErr w:type="spellEnd"/>
+      <w:r>
+        <w:t xml:space="preserve">, qui est une classe permettant de mettre en commun avec </w:t>
+      </w:r>
+      <w:proofErr w:type="spellStart"/>
+      <w:r>
+        <w:t>Healer</w:t>
+      </w:r>
+      <w:proofErr w:type="spellEnd"/>
+      <w:r>
+        <w:t xml:space="preserve"> des méthodes et attributs.</w:t>
       </w:r>
     </w:p>
     <w:p>
       <w:pPr>
-        <w:pStyle w:val="Titre4"/>
-      </w:pPr>
+        <w:pStyle w:val="Heading4"/>
+      </w:pPr>
+      <w:proofErr w:type="spellStart"/>
       <w:r>
         <w:t>Healer</w:t>
       </w:r>
+      <w:proofErr w:type="spellEnd"/>
     </w:p>
     <w:p>
-      <w:r>
-        <w:t xml:space="preserve">Healer, comme Killer, hérite de GameFrame. Une instance de Healer est composée d’une liste de Doctors, qui pourront appliquer des traitements à la victime. </w:t>
+      <w:proofErr w:type="spellStart"/>
+      <w:r>
+        <w:t>Healer</w:t>
+      </w:r>
+      <w:proofErr w:type="spellEnd"/>
+      <w:r>
+        <w:t xml:space="preserve">, comme Killer, hérite de </w:t>
+      </w:r>
+      <w:proofErr w:type="spellStart"/>
+      <w:r>
+        <w:t>GameFrame</w:t>
+      </w:r>
+      <w:proofErr w:type="spellEnd"/>
+      <w:r>
+        <w:t xml:space="preserve">. Une instance de </w:t>
+      </w:r>
+      <w:proofErr w:type="spellStart"/>
+      <w:r>
+        <w:t>Healer</w:t>
+      </w:r>
+      <w:proofErr w:type="spellEnd"/>
+      <w:r>
+        <w:t xml:space="preserve"> est composée d’une liste de </w:t>
+      </w:r>
+      <w:proofErr w:type="spellStart"/>
+      <w:r>
+        <w:t>Doctors</w:t>
+      </w:r>
+      <w:proofErr w:type="spellEnd"/>
+      <w:r>
+        <w:t>, qui pourront appliqu</w:t>
+      </w:r>
+      <w:r>
+        <w:t>er des traitements à la victime qui sera passée en paramètre au constructeur de cette classe.</w:t>
+      </w:r>
+      <w:r>
+        <w:t xml:space="preserve"> </w:t>
       </w:r>
     </w:p>
     <w:p>
       <w:r>
-        <w:t>La chaîne de responsabilité est instanciée et utilisée dans cette classe. Les Doctors de Healer vont avoir un traitement unique, défini à leurs instanciations.</w:t>
+        <w:t xml:space="preserve">La chaîne de responsabilité est instanciée et utilisée dans cette classe. Les </w:t>
+      </w:r>
+      <w:proofErr w:type="spellStart"/>
+      <w:r>
+        <w:t>Doctors</w:t>
+      </w:r>
+      <w:proofErr w:type="spellEnd"/>
+      <w:r>
+        <w:t xml:space="preserve"> de </w:t>
+      </w:r>
+      <w:proofErr w:type="spellStart"/>
+      <w:r>
+        <w:t>Healer</w:t>
+      </w:r>
+      <w:proofErr w:type="spellEnd"/>
+      <w:r>
+        <w:t xml:space="preserve"> vont avoir un traitement unique, défini à leurs instanciations.</w:t>
       </w:r>
     </w:p>
     <w:p>
       <w:pPr>
-        <w:pStyle w:val="Titre4"/>
-      </w:pPr>
-      <w:r>
+        <w:pStyle w:val="Heading4"/>
+      </w:pPr>
+      <w:proofErr w:type="spellStart"/>
+      <w:r>
+        <w:lastRenderedPageBreak/>
         <w:t>Doctor</w:t>
       </w:r>
+      <w:proofErr w:type="spellEnd"/>
     </w:p>
     <w:p>
       <w:r>
-        <w:t xml:space="preserve">Un Doctor peut soigner une victime ou la guérir. Dans le cas où un Doctor ne peut traiter la victime, il passe la requête au médecin suivant. Un docteur a un et un seul « next », mais peut théoriquement être le médecin suivant de plusieurs docteurs. </w:t>
-      </w:r>
-      <w:r>
-        <w:lastRenderedPageBreak/>
-        <w:t>Notons que dans « KillerVsHealer », ce cas n’est pas utilisé ; un docteur n’a qu’un suivant dans la chaîne et qu’un seul précédent.</w:t>
+        <w:t xml:space="preserve">Un </w:t>
+      </w:r>
+      <w:proofErr w:type="spellStart"/>
+      <w:r>
+        <w:t>Doctor</w:t>
+      </w:r>
+      <w:proofErr w:type="spellEnd"/>
+      <w:r>
+        <w:t xml:space="preserve"> peut soigner une victime ou la guérir. Dans le cas où un </w:t>
+      </w:r>
+      <w:proofErr w:type="spellStart"/>
+      <w:r>
+        <w:t>Doctor</w:t>
+      </w:r>
+      <w:proofErr w:type="spellEnd"/>
+      <w:r>
+        <w:t xml:space="preserve"> ne peut traiter la victime, il passe la requête au médecin suivant. Un docteur a un et un seul « </w:t>
+      </w:r>
+      <w:proofErr w:type="spellStart"/>
+      <w:r>
+        <w:t>next</w:t>
+      </w:r>
+      <w:proofErr w:type="spellEnd"/>
+      <w:r>
+        <w:t> », mais peut théoriquement être le médecin suivant de plusieurs docteurs. Notons que dans « </w:t>
+      </w:r>
+      <w:proofErr w:type="spellStart"/>
+      <w:r>
+        <w:t>KillerVsHealer</w:t>
+      </w:r>
+      <w:proofErr w:type="spellEnd"/>
+      <w:r>
+        <w:t> », ce cas n’est pas utilisé ; un docteur n’a qu’un suivant dans la chaîne et qu’un seul précédent.</w:t>
       </w:r>
     </w:p>
     <w:p>
       <w:pPr>
-        <w:pStyle w:val="Titre4"/>
+        <w:pStyle w:val="Heading4"/>
       </w:pPr>
       <w:r>
         <w:t>Area</w:t>
@@ -5726,7 +6079,7 @@
     </w:p>
     <w:p>
       <w:pPr>
-        <w:pStyle w:val="Titre1"/>
+        <w:pStyle w:val="Heading1"/>
         <w:numPr>
           <w:ilvl w:val="0"/>
           <w:numId w:val="1"/>
@@ -5747,7 +6100,7 @@
     <w:p/>
     <w:p>
       <w:pPr>
-        <w:pStyle w:val="Titre1"/>
+        <w:pStyle w:val="Heading1"/>
         <w:numPr>
           <w:ilvl w:val="0"/>
           <w:numId w:val="1"/>
@@ -5760,11 +6113,11 @@
       </w:r>
       <w:bookmarkEnd w:id="10"/>
     </w:p>
-    <w:p/>
     <w:p>
       <w:bookmarkStart w:id="11" w:name="_GoBack"/>
       <w:bookmarkEnd w:id="11"/>
     </w:p>
+    <w:p/>
     <w:sectPr>
       <w:pgSz w:w="11906" w:h="16838"/>
       <w:pgMar w:top="1417" w:right="1417" w:bottom="1417" w:left="1417" w:header="708" w:footer="708" w:gutter="0"/>
@@ -5778,8 +6131,234 @@
 </file>
 
 <file path=word/numbering.xml><?xml version="1.0" encoding="utf-8"?>
-<w:numbering xmlns:wpc="http://schemas.microsoft.com/office/word/2010/wordprocessingCanvas" xmlns:mc="http://schemas.openxmlformats.org/markup-compatibility/2006" xmlns:o="urn:schemas-microsoft-com:office:office" xmlns:r="http://schemas.openxmlformats.org/officeDocument/2006/relationships" xmlns:m="http://schemas.openxmlformats.org/officeDocument/2006/math" xmlns:v="urn:schemas-microsoft-com:vml" xmlns:wp14="http://schemas.microsoft.com/office/word/2010/wordprocessingDrawing" xmlns:wp="http://schemas.openxmlformats.org/drawingml/2006/wordprocessingDrawing" xmlns:w10="urn:schemas-microsoft-com:office:word" xmlns:w="http://schemas.openxmlformats.org/wordprocessingml/2006/main" xmlns:w14="http://schemas.microsoft.com/office/word/2010/wordml" xmlns:w15="http://schemas.microsoft.com/office/word/2012/wordml" xmlns:wpg="http://schemas.microsoft.com/office/word/2010/wordprocessingGroup" xmlns:wpi="http://schemas.microsoft.com/office/word/2010/wordprocessingInk" xmlns:wne="http://schemas.microsoft.com/office/word/2006/wordml" xmlns:wps="http://schemas.microsoft.com/office/word/2010/wordprocessingShape" mc:Ignorable="w14 w15 wp14">
-  <w:abstractNum w:abstractNumId="0" w15:restartNumberingAfterBreak="0">
+<w:numbering xmlns:wpc="http://schemas.microsoft.com/office/word/2010/wordprocessingCanvas" xmlns:mc="http://schemas.openxmlformats.org/markup-compatibility/2006" xmlns:o="urn:schemas-microsoft-com:office:office" xmlns:r="http://schemas.openxmlformats.org/officeDocument/2006/relationships" xmlns:m="http://schemas.openxmlformats.org/officeDocument/2006/math" xmlns:v="urn:schemas-microsoft-com:vml" xmlns:wp14="http://schemas.microsoft.com/office/word/2010/wordprocessingDrawing" xmlns:wp="http://schemas.openxmlformats.org/drawingml/2006/wordprocessingDrawing" xmlns:w10="urn:schemas-microsoft-com:office:word" xmlns:w="http://schemas.openxmlformats.org/wordprocessingml/2006/main" xmlns:w14="http://schemas.microsoft.com/office/word/2010/wordml" xmlns:wpg="http://schemas.microsoft.com/office/word/2010/wordprocessingGroup" xmlns:wpi="http://schemas.microsoft.com/office/word/2010/wordprocessingInk" xmlns:wne="http://schemas.microsoft.com/office/word/2006/wordml" xmlns:wps="http://schemas.microsoft.com/office/word/2010/wordprocessingShape" mc:Ignorable="w14 wp14">
+  <w:abstractNum w:abstractNumId="0">
+    <w:nsid w:val="04DB0671"/>
+    <w:multiLevelType w:val="hybridMultilevel"/>
+    <w:tmpl w:val="A90E067C"/>
+    <w:lvl w:ilvl="0" w:tplc="3D0A291E">
+      <w:numFmt w:val="bullet"/>
+      <w:lvlText w:val="-"/>
+      <w:lvlJc w:val="left"/>
+      <w:pPr>
+        <w:ind w:left="720" w:hanging="360"/>
+      </w:pPr>
+      <w:rPr>
+        <w:rFonts w:ascii="Century Gothic" w:eastAsiaTheme="minorHAnsi" w:hAnsi="Century Gothic" w:cstheme="minorBidi" w:hint="default"/>
+        <w:color w:val="auto"/>
+        <w:sz w:val="22"/>
+      </w:rPr>
+    </w:lvl>
+    <w:lvl w:ilvl="1" w:tplc="040C0003" w:tentative="1">
+      <w:start w:val="1"/>
+      <w:numFmt w:val="bullet"/>
+      <w:lvlText w:val="o"/>
+      <w:lvlJc w:val="left"/>
+      <w:pPr>
+        <w:ind w:left="1440" w:hanging="360"/>
+      </w:pPr>
+      <w:rPr>
+        <w:rFonts w:ascii="Courier New" w:hAnsi="Courier New" w:cs="Courier New" w:hint="default"/>
+      </w:rPr>
+    </w:lvl>
+    <w:lvl w:ilvl="2" w:tplc="040C0005" w:tentative="1">
+      <w:start w:val="1"/>
+      <w:numFmt w:val="bullet"/>
+      <w:lvlText w:val=""/>
+      <w:lvlJc w:val="left"/>
+      <w:pPr>
+        <w:ind w:left="2160" w:hanging="360"/>
+      </w:pPr>
+      <w:rPr>
+        <w:rFonts w:ascii="Wingdings" w:hAnsi="Wingdings" w:hint="default"/>
+      </w:rPr>
+    </w:lvl>
+    <w:lvl w:ilvl="3" w:tplc="040C0001" w:tentative="1">
+      <w:start w:val="1"/>
+      <w:numFmt w:val="bullet"/>
+      <w:lvlText w:val=""/>
+      <w:lvlJc w:val="left"/>
+      <w:pPr>
+        <w:ind w:left="2880" w:hanging="360"/>
+      </w:pPr>
+      <w:rPr>
+        <w:rFonts w:ascii="Symbol" w:hAnsi="Symbol" w:hint="default"/>
+      </w:rPr>
+    </w:lvl>
+    <w:lvl w:ilvl="4" w:tplc="040C0003" w:tentative="1">
+      <w:start w:val="1"/>
+      <w:numFmt w:val="bullet"/>
+      <w:lvlText w:val="o"/>
+      <w:lvlJc w:val="left"/>
+      <w:pPr>
+        <w:ind w:left="3600" w:hanging="360"/>
+      </w:pPr>
+      <w:rPr>
+        <w:rFonts w:ascii="Courier New" w:hAnsi="Courier New" w:cs="Courier New" w:hint="default"/>
+      </w:rPr>
+    </w:lvl>
+    <w:lvl w:ilvl="5" w:tplc="040C0005" w:tentative="1">
+      <w:start w:val="1"/>
+      <w:numFmt w:val="bullet"/>
+      <w:lvlText w:val=""/>
+      <w:lvlJc w:val="left"/>
+      <w:pPr>
+        <w:ind w:left="4320" w:hanging="360"/>
+      </w:pPr>
+      <w:rPr>
+        <w:rFonts w:ascii="Wingdings" w:hAnsi="Wingdings" w:hint="default"/>
+      </w:rPr>
+    </w:lvl>
+    <w:lvl w:ilvl="6" w:tplc="040C0001" w:tentative="1">
+      <w:start w:val="1"/>
+      <w:numFmt w:val="bullet"/>
+      <w:lvlText w:val=""/>
+      <w:lvlJc w:val="left"/>
+      <w:pPr>
+        <w:ind w:left="5040" w:hanging="360"/>
+      </w:pPr>
+      <w:rPr>
+        <w:rFonts w:ascii="Symbol" w:hAnsi="Symbol" w:hint="default"/>
+      </w:rPr>
+    </w:lvl>
+    <w:lvl w:ilvl="7" w:tplc="040C0003" w:tentative="1">
+      <w:start w:val="1"/>
+      <w:numFmt w:val="bullet"/>
+      <w:lvlText w:val="o"/>
+      <w:lvlJc w:val="left"/>
+      <w:pPr>
+        <w:ind w:left="5760" w:hanging="360"/>
+      </w:pPr>
+      <w:rPr>
+        <w:rFonts w:ascii="Courier New" w:hAnsi="Courier New" w:cs="Courier New" w:hint="default"/>
+      </w:rPr>
+    </w:lvl>
+    <w:lvl w:ilvl="8" w:tplc="040C0005" w:tentative="1">
+      <w:start w:val="1"/>
+      <w:numFmt w:val="bullet"/>
+      <w:lvlText w:val=""/>
+      <w:lvlJc w:val="left"/>
+      <w:pPr>
+        <w:ind w:left="6480" w:hanging="360"/>
+      </w:pPr>
+      <w:rPr>
+        <w:rFonts w:ascii="Wingdings" w:hAnsi="Wingdings" w:hint="default"/>
+      </w:rPr>
+    </w:lvl>
+  </w:abstractNum>
+  <w:abstractNum w:abstractNumId="1">
+    <w:nsid w:val="063E2452"/>
+    <w:multiLevelType w:val="hybridMultilevel"/>
+    <w:tmpl w:val="233AD812"/>
+    <w:lvl w:ilvl="0" w:tplc="70F004FA">
+      <w:numFmt w:val="bullet"/>
+      <w:lvlText w:val="-"/>
+      <w:lvlJc w:val="left"/>
+      <w:pPr>
+        <w:ind w:left="720" w:hanging="360"/>
+      </w:pPr>
+      <w:rPr>
+        <w:rFonts w:ascii="Century Gothic" w:eastAsiaTheme="majorEastAsia" w:hAnsi="Century Gothic" w:cstheme="majorBidi" w:hint="default"/>
+      </w:rPr>
+    </w:lvl>
+    <w:lvl w:ilvl="1" w:tplc="040C0003" w:tentative="1">
+      <w:start w:val="1"/>
+      <w:numFmt w:val="bullet"/>
+      <w:lvlText w:val="o"/>
+      <w:lvlJc w:val="left"/>
+      <w:pPr>
+        <w:ind w:left="1440" w:hanging="360"/>
+      </w:pPr>
+      <w:rPr>
+        <w:rFonts w:ascii="Courier New" w:hAnsi="Courier New" w:cs="Courier New" w:hint="default"/>
+      </w:rPr>
+    </w:lvl>
+    <w:lvl w:ilvl="2" w:tplc="040C0005" w:tentative="1">
+      <w:start w:val="1"/>
+      <w:numFmt w:val="bullet"/>
+      <w:lvlText w:val=""/>
+      <w:lvlJc w:val="left"/>
+      <w:pPr>
+        <w:ind w:left="2160" w:hanging="360"/>
+      </w:pPr>
+      <w:rPr>
+        <w:rFonts w:ascii="Wingdings" w:hAnsi="Wingdings" w:hint="default"/>
+      </w:rPr>
+    </w:lvl>
+    <w:lvl w:ilvl="3" w:tplc="040C0001" w:tentative="1">
+      <w:start w:val="1"/>
+      <w:numFmt w:val="bullet"/>
+      <w:lvlText w:val=""/>
+      <w:lvlJc w:val="left"/>
+      <w:pPr>
+        <w:ind w:left="2880" w:hanging="360"/>
+      </w:pPr>
+      <w:rPr>
+        <w:rFonts w:ascii="Symbol" w:hAnsi="Symbol" w:hint="default"/>
+      </w:rPr>
+    </w:lvl>
+    <w:lvl w:ilvl="4" w:tplc="040C0003" w:tentative="1">
+      <w:start w:val="1"/>
+      <w:numFmt w:val="bullet"/>
+      <w:lvlText w:val="o"/>
+      <w:lvlJc w:val="left"/>
+      <w:pPr>
+        <w:ind w:left="3600" w:hanging="360"/>
+      </w:pPr>
+      <w:rPr>
+        <w:rFonts w:ascii="Courier New" w:hAnsi="Courier New" w:cs="Courier New" w:hint="default"/>
+      </w:rPr>
+    </w:lvl>
+    <w:lvl w:ilvl="5" w:tplc="040C0005" w:tentative="1">
+      <w:start w:val="1"/>
+      <w:numFmt w:val="bullet"/>
+      <w:lvlText w:val=""/>
+      <w:lvlJc w:val="left"/>
+      <w:pPr>
+        <w:ind w:left="4320" w:hanging="360"/>
+      </w:pPr>
+      <w:rPr>
+        <w:rFonts w:ascii="Wingdings" w:hAnsi="Wingdings" w:hint="default"/>
+      </w:rPr>
+    </w:lvl>
+    <w:lvl w:ilvl="6" w:tplc="040C0001" w:tentative="1">
+      <w:start w:val="1"/>
+      <w:numFmt w:val="bullet"/>
+      <w:lvlText w:val=""/>
+      <w:lvlJc w:val="left"/>
+      <w:pPr>
+        <w:ind w:left="5040" w:hanging="360"/>
+      </w:pPr>
+      <w:rPr>
+        <w:rFonts w:ascii="Symbol" w:hAnsi="Symbol" w:hint="default"/>
+      </w:rPr>
+    </w:lvl>
+    <w:lvl w:ilvl="7" w:tplc="040C0003" w:tentative="1">
+      <w:start w:val="1"/>
+      <w:numFmt w:val="bullet"/>
+      <w:lvlText w:val="o"/>
+      <w:lvlJc w:val="left"/>
+      <w:pPr>
+        <w:ind w:left="5760" w:hanging="360"/>
+      </w:pPr>
+      <w:rPr>
+        <w:rFonts w:ascii="Courier New" w:hAnsi="Courier New" w:cs="Courier New" w:hint="default"/>
+      </w:rPr>
+    </w:lvl>
+    <w:lvl w:ilvl="8" w:tplc="040C0005" w:tentative="1">
+      <w:start w:val="1"/>
+      <w:numFmt w:val="bullet"/>
+      <w:lvlText w:val=""/>
+      <w:lvlJc w:val="left"/>
+      <w:pPr>
+        <w:ind w:left="6480" w:hanging="360"/>
+      </w:pPr>
+      <w:rPr>
+        <w:rFonts w:ascii="Wingdings" w:hAnsi="Wingdings" w:hint="default"/>
+      </w:rPr>
+    </w:lvl>
+  </w:abstractNum>
+  <w:abstractNum w:abstractNumId="2">
     <w:nsid w:val="084159BE"/>
     <w:multiLevelType w:val="hybridMultilevel"/>
     <w:tmpl w:val="11CC1EB8"/>
@@ -5892,7 +6471,7 @@
       </w:rPr>
     </w:lvl>
   </w:abstractNum>
-  <w:abstractNum w:abstractNumId="1" w15:restartNumberingAfterBreak="0">
+  <w:abstractNum w:abstractNumId="3">
     <w:nsid w:val="0D214D50"/>
     <w:multiLevelType w:val="hybridMultilevel"/>
     <w:tmpl w:val="FF1EDAC2"/>
@@ -5978,7 +6557,7 @@
       </w:pPr>
     </w:lvl>
   </w:abstractNum>
-  <w:abstractNum w:abstractNumId="2" w15:restartNumberingAfterBreak="0">
+  <w:abstractNum w:abstractNumId="4">
     <w:nsid w:val="20FA4368"/>
     <w:multiLevelType w:val="hybridMultilevel"/>
     <w:tmpl w:val="7076E6D8"/>
@@ -6064,7 +6643,7 @@
       </w:pPr>
     </w:lvl>
   </w:abstractNum>
-  <w:abstractNum w:abstractNumId="3" w15:restartNumberingAfterBreak="0">
+  <w:abstractNum w:abstractNumId="5">
     <w:nsid w:val="4E444B27"/>
     <w:multiLevelType w:val="hybridMultilevel"/>
     <w:tmpl w:val="AA6EF01C"/>
@@ -6150,7 +6729,7 @@
       </w:pPr>
     </w:lvl>
   </w:abstractNum>
-  <w:abstractNum w:abstractNumId="4" w15:restartNumberingAfterBreak="0">
+  <w:abstractNum w:abstractNumId="6">
     <w:nsid w:val="55E56B92"/>
     <w:multiLevelType w:val="hybridMultilevel"/>
     <w:tmpl w:val="3EEE85EE"/>
@@ -6236,7 +6815,7 @@
       </w:pPr>
     </w:lvl>
   </w:abstractNum>
-  <w:abstractNum w:abstractNumId="5" w15:restartNumberingAfterBreak="0">
+  <w:abstractNum w:abstractNumId="7">
     <w:nsid w:val="55EC0C62"/>
     <w:multiLevelType w:val="hybridMultilevel"/>
     <w:tmpl w:val="57BAEEE2"/>
@@ -6349,7 +6928,119 @@
       </w:rPr>
     </w:lvl>
   </w:abstractNum>
-  <w:abstractNum w:abstractNumId="6" w15:restartNumberingAfterBreak="0">
+  <w:abstractNum w:abstractNumId="8">
+    <w:nsid w:val="56C455F0"/>
+    <w:multiLevelType w:val="hybridMultilevel"/>
+    <w:tmpl w:val="5DD880B0"/>
+    <w:lvl w:ilvl="0" w:tplc="78C4902C">
+      <w:numFmt w:val="bullet"/>
+      <w:lvlText w:val="-"/>
+      <w:lvlJc w:val="left"/>
+      <w:pPr>
+        <w:ind w:left="720" w:hanging="360"/>
+      </w:pPr>
+      <w:rPr>
+        <w:rFonts w:ascii="Century Gothic" w:eastAsiaTheme="minorHAnsi" w:hAnsi="Century Gothic" w:cstheme="minorBidi" w:hint="default"/>
+      </w:rPr>
+    </w:lvl>
+    <w:lvl w:ilvl="1" w:tplc="040C0003" w:tentative="1">
+      <w:start w:val="1"/>
+      <w:numFmt w:val="bullet"/>
+      <w:lvlText w:val="o"/>
+      <w:lvlJc w:val="left"/>
+      <w:pPr>
+        <w:ind w:left="1440" w:hanging="360"/>
+      </w:pPr>
+      <w:rPr>
+        <w:rFonts w:ascii="Courier New" w:hAnsi="Courier New" w:cs="Courier New" w:hint="default"/>
+      </w:rPr>
+    </w:lvl>
+    <w:lvl w:ilvl="2" w:tplc="040C0005" w:tentative="1">
+      <w:start w:val="1"/>
+      <w:numFmt w:val="bullet"/>
+      <w:lvlText w:val=""/>
+      <w:lvlJc w:val="left"/>
+      <w:pPr>
+        <w:ind w:left="2160" w:hanging="360"/>
+      </w:pPr>
+      <w:rPr>
+        <w:rFonts w:ascii="Wingdings" w:hAnsi="Wingdings" w:hint="default"/>
+      </w:rPr>
+    </w:lvl>
+    <w:lvl w:ilvl="3" w:tplc="040C0001" w:tentative="1">
+      <w:start w:val="1"/>
+      <w:numFmt w:val="bullet"/>
+      <w:lvlText w:val=""/>
+      <w:lvlJc w:val="left"/>
+      <w:pPr>
+        <w:ind w:left="2880" w:hanging="360"/>
+      </w:pPr>
+      <w:rPr>
+        <w:rFonts w:ascii="Symbol" w:hAnsi="Symbol" w:hint="default"/>
+      </w:rPr>
+    </w:lvl>
+    <w:lvl w:ilvl="4" w:tplc="040C0003" w:tentative="1">
+      <w:start w:val="1"/>
+      <w:numFmt w:val="bullet"/>
+      <w:lvlText w:val="o"/>
+      <w:lvlJc w:val="left"/>
+      <w:pPr>
+        <w:ind w:left="3600" w:hanging="360"/>
+      </w:pPr>
+      <w:rPr>
+        <w:rFonts w:ascii="Courier New" w:hAnsi="Courier New" w:cs="Courier New" w:hint="default"/>
+      </w:rPr>
+    </w:lvl>
+    <w:lvl w:ilvl="5" w:tplc="040C0005" w:tentative="1">
+      <w:start w:val="1"/>
+      <w:numFmt w:val="bullet"/>
+      <w:lvlText w:val=""/>
+      <w:lvlJc w:val="left"/>
+      <w:pPr>
+        <w:ind w:left="4320" w:hanging="360"/>
+      </w:pPr>
+      <w:rPr>
+        <w:rFonts w:ascii="Wingdings" w:hAnsi="Wingdings" w:hint="default"/>
+      </w:rPr>
+    </w:lvl>
+    <w:lvl w:ilvl="6" w:tplc="040C0001" w:tentative="1">
+      <w:start w:val="1"/>
+      <w:numFmt w:val="bullet"/>
+      <w:lvlText w:val=""/>
+      <w:lvlJc w:val="left"/>
+      <w:pPr>
+        <w:ind w:left="5040" w:hanging="360"/>
+      </w:pPr>
+      <w:rPr>
+        <w:rFonts w:ascii="Symbol" w:hAnsi="Symbol" w:hint="default"/>
+      </w:rPr>
+    </w:lvl>
+    <w:lvl w:ilvl="7" w:tplc="040C0003" w:tentative="1">
+      <w:start w:val="1"/>
+      <w:numFmt w:val="bullet"/>
+      <w:lvlText w:val="o"/>
+      <w:lvlJc w:val="left"/>
+      <w:pPr>
+        <w:ind w:left="5760" w:hanging="360"/>
+      </w:pPr>
+      <w:rPr>
+        <w:rFonts w:ascii="Courier New" w:hAnsi="Courier New" w:cs="Courier New" w:hint="default"/>
+      </w:rPr>
+    </w:lvl>
+    <w:lvl w:ilvl="8" w:tplc="040C0005" w:tentative="1">
+      <w:start w:val="1"/>
+      <w:numFmt w:val="bullet"/>
+      <w:lvlText w:val=""/>
+      <w:lvlJc w:val="left"/>
+      <w:pPr>
+        <w:ind w:left="6480" w:hanging="360"/>
+      </w:pPr>
+      <w:rPr>
+        <w:rFonts w:ascii="Wingdings" w:hAnsi="Wingdings" w:hint="default"/>
+      </w:rPr>
+    </w:lvl>
+  </w:abstractNum>
+  <w:abstractNum w:abstractNumId="9">
     <w:nsid w:val="615829BF"/>
     <w:multiLevelType w:val="hybridMultilevel"/>
     <w:tmpl w:val="83A85F8C"/>
@@ -6462,7 +7153,7 @@
       </w:rPr>
     </w:lvl>
   </w:abstractNum>
-  <w:abstractNum w:abstractNumId="7" w15:restartNumberingAfterBreak="0">
+  <w:abstractNum w:abstractNumId="10">
     <w:nsid w:val="65E833E7"/>
     <w:multiLevelType w:val="hybridMultilevel"/>
     <w:tmpl w:val="FF1EDAC2"/>
@@ -6549,34 +7240,43 @@
     </w:lvl>
   </w:abstractNum>
   <w:num w:numId="1">
+    <w:abstractNumId w:val="5"/>
+  </w:num>
+  <w:num w:numId="2">
+    <w:abstractNumId w:val="9"/>
+  </w:num>
+  <w:num w:numId="3">
+    <w:abstractNumId w:val="4"/>
+  </w:num>
+  <w:num w:numId="4">
+    <w:abstractNumId w:val="6"/>
+  </w:num>
+  <w:num w:numId="5">
     <w:abstractNumId w:val="3"/>
   </w:num>
-  <w:num w:numId="2">
-    <w:abstractNumId w:val="6"/>
+  <w:num w:numId="6">
+    <w:abstractNumId w:val="7"/>
   </w:num>
-  <w:num w:numId="3">
+  <w:num w:numId="7">
     <w:abstractNumId w:val="2"/>
   </w:num>
-  <w:num w:numId="4">
-    <w:abstractNumId w:val="4"/>
+  <w:num w:numId="8">
+    <w:abstractNumId w:val="10"/>
   </w:num>
-  <w:num w:numId="5">
+  <w:num w:numId="9">
+    <w:abstractNumId w:val="0"/>
+  </w:num>
+  <w:num w:numId="10">
     <w:abstractNumId w:val="1"/>
   </w:num>
-  <w:num w:numId="6">
-    <w:abstractNumId w:val="5"/>
-  </w:num>
-  <w:num w:numId="7">
-    <w:abstractNumId w:val="0"/>
-  </w:num>
-  <w:num w:numId="8">
-    <w:abstractNumId w:val="7"/>
+  <w:num w:numId="11">
+    <w:abstractNumId w:val="8"/>
   </w:num>
 </w:numbering>
 </file>
 
 <file path=word/styles.xml><?xml version="1.0" encoding="utf-8"?>
-<w:styles xmlns:mc="http://schemas.openxmlformats.org/markup-compatibility/2006" xmlns:r="http://schemas.openxmlformats.org/officeDocument/2006/relationships" xmlns:w="http://schemas.openxmlformats.org/wordprocessingml/2006/main" xmlns:w14="http://schemas.microsoft.com/office/word/2010/wordml" xmlns:w15="http://schemas.microsoft.com/office/word/2012/wordml" mc:Ignorable="w14 w15">
+<w:styles xmlns:mc="http://schemas.openxmlformats.org/markup-compatibility/2006" xmlns:r="http://schemas.openxmlformats.org/officeDocument/2006/relationships" xmlns:w="http://schemas.openxmlformats.org/wordprocessingml/2006/main" xmlns:w14="http://schemas.microsoft.com/office/word/2010/wordml" mc:Ignorable="w14">
   <w:docDefaults>
     <w:rPrDefault>
       <w:rPr>
@@ -6592,388 +7292,154 @@
       </w:pPr>
     </w:pPrDefault>
   </w:docDefaults>
-  <w:latentStyles w:defLockedState="0" w:defUIPriority="99" w:defSemiHidden="0" w:defUnhideWhenUsed="0" w:defQFormat="0" w:count="371">
-    <w:lsdException w:name="Normal" w:uiPriority="0" w:qFormat="1"/>
-    <w:lsdException w:name="heading 1" w:uiPriority="9" w:qFormat="1"/>
-    <w:lsdException w:name="heading 2" w:semiHidden="1" w:uiPriority="9" w:unhideWhenUsed="1" w:qFormat="1"/>
-    <w:lsdException w:name="heading 3" w:semiHidden="1" w:uiPriority="9" w:unhideWhenUsed="1" w:qFormat="1"/>
-    <w:lsdException w:name="heading 4" w:semiHidden="1" w:uiPriority="9" w:unhideWhenUsed="1" w:qFormat="1"/>
-    <w:lsdException w:name="heading 5" w:semiHidden="1" w:uiPriority="9" w:unhideWhenUsed="1" w:qFormat="1"/>
-    <w:lsdException w:name="heading 6" w:semiHidden="1" w:uiPriority="9" w:unhideWhenUsed="1" w:qFormat="1"/>
-    <w:lsdException w:name="heading 7" w:semiHidden="1" w:uiPriority="9" w:unhideWhenUsed="1" w:qFormat="1"/>
-    <w:lsdException w:name="heading 8" w:semiHidden="1" w:uiPriority="9" w:unhideWhenUsed="1" w:qFormat="1"/>
-    <w:lsdException w:name="heading 9" w:semiHidden="1" w:uiPriority="9" w:unhideWhenUsed="1" w:qFormat="1"/>
-    <w:lsdException w:name="index 1" w:semiHidden="1" w:unhideWhenUsed="1"/>
-    <w:lsdException w:name="index 2" w:semiHidden="1" w:unhideWhenUsed="1"/>
-    <w:lsdException w:name="index 3" w:semiHidden="1" w:unhideWhenUsed="1"/>
-    <w:lsdException w:name="index 4" w:semiHidden="1" w:unhideWhenUsed="1"/>
-    <w:lsdException w:name="index 5" w:semiHidden="1" w:unhideWhenUsed="1"/>
-    <w:lsdException w:name="index 6" w:semiHidden="1" w:unhideWhenUsed="1"/>
-    <w:lsdException w:name="index 7" w:semiHidden="1" w:unhideWhenUsed="1"/>
-    <w:lsdException w:name="index 8" w:semiHidden="1" w:unhideWhenUsed="1"/>
-    <w:lsdException w:name="index 9" w:semiHidden="1" w:unhideWhenUsed="1"/>
-    <w:lsdException w:name="toc 1" w:semiHidden="1" w:uiPriority="39" w:unhideWhenUsed="1"/>
-    <w:lsdException w:name="toc 2" w:semiHidden="1" w:uiPriority="39" w:unhideWhenUsed="1"/>
-    <w:lsdException w:name="toc 3" w:semiHidden="1" w:uiPriority="39" w:unhideWhenUsed="1"/>
-    <w:lsdException w:name="toc 4" w:semiHidden="1" w:uiPriority="39" w:unhideWhenUsed="1"/>
-    <w:lsdException w:name="toc 5" w:semiHidden="1" w:uiPriority="39" w:unhideWhenUsed="1"/>
-    <w:lsdException w:name="toc 6" w:semiHidden="1" w:uiPriority="39" w:unhideWhenUsed="1"/>
-    <w:lsdException w:name="toc 7" w:semiHidden="1" w:uiPriority="39" w:unhideWhenUsed="1"/>
-    <w:lsdException w:name="toc 8" w:semiHidden="1" w:uiPriority="39" w:unhideWhenUsed="1"/>
-    <w:lsdException w:name="toc 9" w:semiHidden="1" w:uiPriority="39" w:unhideWhenUsed="1"/>
-    <w:lsdException w:name="Normal Indent" w:semiHidden="1" w:unhideWhenUsed="1"/>
-    <w:lsdException w:name="footnote text" w:semiHidden="1" w:unhideWhenUsed="1"/>
-    <w:lsdException w:name="annotation text" w:semiHidden="1" w:unhideWhenUsed="1"/>
-    <w:lsdException w:name="header" w:semiHidden="1" w:unhideWhenUsed="1"/>
-    <w:lsdException w:name="footer" w:semiHidden="1" w:unhideWhenUsed="1"/>
-    <w:lsdException w:name="index heading" w:semiHidden="1" w:unhideWhenUsed="1"/>
-    <w:lsdException w:name="caption" w:semiHidden="1" w:uiPriority="35" w:unhideWhenUsed="1" w:qFormat="1"/>
-    <w:lsdException w:name="table of figures" w:semiHidden="1" w:unhideWhenUsed="1"/>
-    <w:lsdException w:name="envelope address" w:semiHidden="1" w:unhideWhenUsed="1"/>
-    <w:lsdException w:name="envelope return" w:semiHidden="1" w:unhideWhenUsed="1"/>
-    <w:lsdException w:name="footnote reference" w:semiHidden="1" w:unhideWhenUsed="1"/>
-    <w:lsdException w:name="annotation reference" w:semiHidden="1" w:unhideWhenUsed="1"/>
-    <w:lsdException w:name="line number" w:semiHidden="1" w:unhideWhenUsed="1"/>
-    <w:lsdException w:name="page number" w:semiHidden="1" w:unhideWhenUsed="1"/>
-    <w:lsdException w:name="endnote reference" w:semiHidden="1" w:unhideWhenUsed="1"/>
-    <w:lsdException w:name="endnote text" w:semiHidden="1" w:unhideWhenUsed="1"/>
-    <w:lsdException w:name="table of authorities" w:semiHidden="1" w:unhideWhenUsed="1"/>
-    <w:lsdException w:name="macro" w:semiHidden="1" w:unhideWhenUsed="1"/>
-    <w:lsdException w:name="toa heading" w:semiHidden="1" w:unhideWhenUsed="1"/>
-    <w:lsdException w:name="List" w:semiHidden="1" w:unhideWhenUsed="1"/>
-    <w:lsdException w:name="List Bullet" w:semiHidden="1" w:unhideWhenUsed="1"/>
-    <w:lsdException w:name="List Number" w:semiHidden="1" w:unhideWhenUsed="1"/>
-    <w:lsdException w:name="List 2" w:semiHidden="1" w:unhideWhenUsed="1"/>
-    <w:lsdException w:name="List 3" w:semiHidden="1" w:unhideWhenUsed="1"/>
-    <w:lsdException w:name="List 4" w:semiHidden="1" w:unhideWhenUsed="1"/>
-    <w:lsdException w:name="List 5" w:semiHidden="1" w:unhideWhenUsed="1"/>
-    <w:lsdException w:name="List Bullet 2" w:semiHidden="1" w:unhideWhenUsed="1"/>
-    <w:lsdException w:name="List Bullet 3" w:semiHidden="1" w:unhideWhenUsed="1"/>
-    <w:lsdException w:name="List Bullet 4" w:semiHidden="1" w:unhideWhenUsed="1"/>
-    <w:lsdException w:name="List Bullet 5" w:semiHidden="1" w:unhideWhenUsed="1"/>
-    <w:lsdException w:name="List Number 2" w:semiHidden="1" w:unhideWhenUsed="1"/>
-    <w:lsdException w:name="List Number 3" w:semiHidden="1" w:unhideWhenUsed="1"/>
-    <w:lsdException w:name="List Number 4" w:semiHidden="1" w:unhideWhenUsed="1"/>
-    <w:lsdException w:name="List Number 5" w:semiHidden="1" w:unhideWhenUsed="1"/>
-    <w:lsdException w:name="Title" w:uiPriority="10" w:qFormat="1"/>
-    <w:lsdException w:name="Closing" w:semiHidden="1" w:unhideWhenUsed="1"/>
-    <w:lsdException w:name="Signature" w:semiHidden="1" w:unhideWhenUsed="1"/>
-    <w:lsdException w:name="Default Paragraph Font" w:semiHidden="1" w:uiPriority="1" w:unhideWhenUsed="1"/>
-    <w:lsdException w:name="Body Text" w:semiHidden="1" w:unhideWhenUsed="1"/>
-    <w:lsdException w:name="Body Text Indent" w:semiHidden="1" w:unhideWhenUsed="1"/>
-    <w:lsdException w:name="List Continue" w:semiHidden="1" w:unhideWhenUsed="1"/>
-    <w:lsdException w:name="List Continue 2" w:semiHidden="1" w:unhideWhenUsed="1"/>
-    <w:lsdException w:name="List Continue 3" w:semiHidden="1" w:unhideWhenUsed="1"/>
-    <w:lsdException w:name="List Continue 4" w:semiHidden="1" w:unhideWhenUsed="1"/>
-    <w:lsdException w:name="List Continue 5" w:semiHidden="1" w:unhideWhenUsed="1"/>
-    <w:lsdException w:name="Message Header" w:semiHidden="1" w:unhideWhenUsed="1"/>
-    <w:lsdException w:name="Subtitle" w:uiPriority="11" w:qFormat="1"/>
-    <w:lsdException w:name="Salutation" w:semiHidden="1" w:unhideWhenUsed="1"/>
-    <w:lsdException w:name="Date" w:semiHidden="1" w:unhideWhenUsed="1"/>
-    <w:lsdException w:name="Body Text First Indent" w:semiHidden="1" w:unhideWhenUsed="1"/>
-    <w:lsdException w:name="Body Text First Indent 2" w:semiHidden="1" w:unhideWhenUsed="1"/>
-    <w:lsdException w:name="Note Heading" w:semiHidden="1" w:unhideWhenUsed="1"/>
-    <w:lsdException w:name="Body Text 2" w:semiHidden="1" w:unhideWhenUsed="1"/>
-    <w:lsdException w:name="Body Text 3" w:semiHidden="1" w:unhideWhenUsed="1"/>
-    <w:lsdException w:name="Body Text Indent 2" w:semiHidden="1" w:unhideWhenUsed="1"/>
-    <w:lsdException w:name="Body Text Indent 3" w:semiHidden="1" w:unhideWhenUsed="1"/>
-    <w:lsdException w:name="Block Text" w:semiHidden="1" w:unhideWhenUsed="1"/>
-    <w:lsdException w:name="Hyperlink" w:semiHidden="1" w:unhideWhenUsed="1"/>
-    <w:lsdException w:name="FollowedHyperlink" w:semiHidden="1" w:unhideWhenUsed="1"/>
-    <w:lsdException w:name="Strong" w:uiPriority="22" w:qFormat="1"/>
-    <w:lsdException w:name="Emphasis" w:uiPriority="20" w:qFormat="1"/>
-    <w:lsdException w:name="Document Map" w:semiHidden="1" w:unhideWhenUsed="1"/>
-    <w:lsdException w:name="Plain Text" w:semiHidden="1" w:unhideWhenUsed="1"/>
-    <w:lsdException w:name="E-mail Signature" w:semiHidden="1" w:unhideWhenUsed="1"/>
-    <w:lsdException w:name="HTML Top of Form" w:semiHidden="1" w:unhideWhenUsed="1"/>
-    <w:lsdException w:name="HTML Bottom of Form" w:semiHidden="1" w:unhideWhenUsed="1"/>
-    <w:lsdException w:name="Normal (Web)" w:semiHidden="1" w:unhideWhenUsed="1"/>
-    <w:lsdException w:name="HTML Acronym" w:semiHidden="1" w:unhideWhenUsed="1"/>
-    <w:lsdException w:name="HTML Address" w:semiHidden="1" w:unhideWhenUsed="1"/>
-    <w:lsdException w:name="HTML Cite" w:semiHidden="1" w:unhideWhenUsed="1"/>
-    <w:lsdException w:name="HTML Code" w:semiHidden="1" w:unhideWhenUsed="1"/>
-    <w:lsdException w:name="HTML Definition" w:semiHidden="1" w:unhideWhenUsed="1"/>
-    <w:lsdException w:name="HTML Keyboard" w:semiHidden="1" w:unhideWhenUsed="1"/>
-    <w:lsdException w:name="HTML Preformatted" w:semiHidden="1" w:unhideWhenUsed="1"/>
-    <w:lsdException w:name="HTML Sample" w:semiHidden="1" w:unhideWhenUsed="1"/>
-    <w:lsdException w:name="HTML Typewriter" w:semiHidden="1" w:unhideWhenUsed="1"/>
-    <w:lsdException w:name="HTML Variable" w:semiHidden="1" w:unhideWhenUsed="1"/>
-    <w:lsdException w:name="Normal Table" w:semiHidden="1" w:unhideWhenUsed="1"/>
-    <w:lsdException w:name="annotation subject" w:semiHidden="1" w:unhideWhenUsed="1"/>
-    <w:lsdException w:name="No List" w:semiHidden="1" w:unhideWhenUsed="1"/>
-    <w:lsdException w:name="Outline List 1" w:semiHidden="1" w:unhideWhenUsed="1"/>
-    <w:lsdException w:name="Outline List 2" w:semiHidden="1" w:unhideWhenUsed="1"/>
-    <w:lsdException w:name="Outline List 3" w:semiHidden="1" w:unhideWhenUsed="1"/>
-    <w:lsdException w:name="Table Simple 1" w:semiHidden="1" w:unhideWhenUsed="1"/>
-    <w:lsdException w:name="Table Simple 2" w:semiHidden="1" w:unhideWhenUsed="1"/>
-    <w:lsdException w:name="Table Simple 3" w:semiHidden="1" w:unhideWhenUsed="1"/>
-    <w:lsdException w:name="Table Classic 1" w:semiHidden="1" w:unhideWhenUsed="1"/>
-    <w:lsdException w:name="Table Classic 2" w:semiHidden="1" w:unhideWhenUsed="1"/>
-    <w:lsdException w:name="Table Classic 3" w:semiHidden="1" w:unhideWhenUsed="1"/>
-    <w:lsdException w:name="Table Classic 4" w:semiHidden="1" w:unhideWhenUsed="1"/>
-    <w:lsdException w:name="Table Colorful 1" w:semiHidden="1" w:unhideWhenUsed="1"/>
-    <w:lsdException w:name="Table Colorful 2" w:semiHidden="1" w:unhideWhenUsed="1"/>
-    <w:lsdException w:name="Table Colorful 3" w:semiHidden="1" w:unhideWhenUsed="1"/>
-    <w:lsdException w:name="Table Columns 1" w:semiHidden="1" w:unhideWhenUsed="1"/>
-    <w:lsdException w:name="Table Columns 2" w:semiHidden="1" w:unhideWhenUsed="1"/>
-    <w:lsdException w:name="Table Columns 3" w:semiHidden="1" w:unhideWhenUsed="1"/>
-    <w:lsdException w:name="Table Columns 4" w:semiHidden="1" w:unhideWhenUsed="1"/>
-    <w:lsdException w:name="Table Columns 5" w:semiHidden="1" w:unhideWhenUsed="1"/>
-    <w:lsdException w:name="Table Grid 1" w:semiHidden="1" w:unhideWhenUsed="1"/>
-    <w:lsdException w:name="Table Grid 2" w:semiHidden="1" w:unhideWhenUsed="1"/>
-    <w:lsdException w:name="Table Grid 3" w:semiHidden="1" w:unhideWhenUsed="1"/>
-    <w:lsdException w:name="Table Grid 4" w:semiHidden="1" w:unhideWhenUsed="1"/>
-    <w:lsdException w:name="Table Grid 5" w:semiHidden="1" w:unhideWhenUsed="1"/>
-    <w:lsdException w:name="Table Grid 6" w:semiHidden="1" w:unhideWhenUsed="1"/>
-    <w:lsdException w:name="Table Grid 7" w:semiHidden="1" w:unhideWhenUsed="1"/>
-    <w:lsdException w:name="Table Grid 8" w:semiHidden="1" w:unhideWhenUsed="1"/>
-    <w:lsdException w:name="Table List 1" w:semiHidden="1" w:unhideWhenUsed="1"/>
-    <w:lsdException w:name="Table List 2" w:semiHidden="1" w:unhideWhenUsed="1"/>
-    <w:lsdException w:name="Table List 3" w:semiHidden="1" w:unhideWhenUsed="1"/>
-    <w:lsdException w:name="Table List 4" w:semiHidden="1" w:unhideWhenUsed="1"/>
-    <w:lsdException w:name="Table List 5" w:semiHidden="1" w:unhideWhenUsed="1"/>
-    <w:lsdException w:name="Table List 6" w:semiHidden="1" w:unhideWhenUsed="1"/>
-    <w:lsdException w:name="Table List 7" w:semiHidden="1" w:unhideWhenUsed="1"/>
-    <w:lsdException w:name="Table List 8" w:semiHidden="1" w:unhideWhenUsed="1"/>
-    <w:lsdException w:name="Table 3D effects 1" w:semiHidden="1" w:unhideWhenUsed="1"/>
-    <w:lsdException w:name="Table 3D effects 2" w:semiHidden="1" w:unhideWhenUsed="1"/>
-    <w:lsdException w:name="Table 3D effects 3" w:semiHidden="1" w:unhideWhenUsed="1"/>
-    <w:lsdException w:name="Table Contemporary" w:semiHidden="1" w:unhideWhenUsed="1"/>
-    <w:lsdException w:name="Table Elegant" w:semiHidden="1" w:unhideWhenUsed="1"/>
-    <w:lsdException w:name="Table Professional" w:semiHidden="1" w:unhideWhenUsed="1"/>
-    <w:lsdException w:name="Table Subtle 1" w:semiHidden="1" w:unhideWhenUsed="1"/>
-    <w:lsdException w:name="Table Subtle 2" w:semiHidden="1" w:unhideWhenUsed="1"/>
-    <w:lsdException w:name="Table Web 1" w:semiHidden="1" w:unhideWhenUsed="1"/>
-    <w:lsdException w:name="Table Web 2" w:semiHidden="1" w:unhideWhenUsed="1"/>
-    <w:lsdException w:name="Table Web 3" w:semiHidden="1" w:unhideWhenUsed="1"/>
-    <w:lsdException w:name="Balloon Text" w:semiHidden="1" w:unhideWhenUsed="1"/>
-    <w:lsdException w:name="Table Grid" w:uiPriority="39"/>
-    <w:lsdException w:name="Table Theme" w:semiHidden="1" w:unhideWhenUsed="1"/>
-    <w:lsdException w:name="Placeholder Text" w:semiHidden="1"/>
-    <w:lsdException w:name="No Spacing" w:uiPriority="1" w:qFormat="1"/>
-    <w:lsdException w:name="Light Shading" w:uiPriority="60"/>
-    <w:lsdException w:name="Light List" w:uiPriority="61"/>
-    <w:lsdException w:name="Light Grid" w:uiPriority="62"/>
-    <w:lsdException w:name="Medium Shading 1" w:uiPriority="63"/>
-    <w:lsdException w:name="Medium Shading 2" w:uiPriority="64"/>
-    <w:lsdException w:name="Medium List 1" w:uiPriority="65"/>
-    <w:lsdException w:name="Medium List 2" w:uiPriority="66"/>
-    <w:lsdException w:name="Medium Grid 1" w:uiPriority="67"/>
-    <w:lsdException w:name="Medium Grid 2" w:uiPriority="68"/>
-    <w:lsdException w:name="Medium Grid 3" w:uiPriority="69"/>
-    <w:lsdException w:name="Dark List" w:uiPriority="70"/>
-    <w:lsdException w:name="Colorful Shading" w:uiPriority="71"/>
-    <w:lsdException w:name="Colorful List" w:uiPriority="72"/>
-    <w:lsdException w:name="Colorful Grid" w:uiPriority="73"/>
-    <w:lsdException w:name="Light Shading Accent 1" w:uiPriority="60"/>
-    <w:lsdException w:name="Light List Accent 1" w:uiPriority="61"/>
-    <w:lsdException w:name="Light Grid Accent 1" w:uiPriority="62"/>
-    <w:lsdException w:name="Medium Shading 1 Accent 1" w:uiPriority="63"/>
-    <w:lsdException w:name="Medium Shading 2 Accent 1" w:uiPriority="64"/>
-    <w:lsdException w:name="Medium List 1 Accent 1" w:uiPriority="65"/>
-    <w:lsdException w:name="Revision" w:semiHidden="1"/>
-    <w:lsdException w:name="List Paragraph" w:uiPriority="34" w:qFormat="1"/>
-    <w:lsdException w:name="Quote" w:uiPriority="29" w:qFormat="1"/>
-    <w:lsdException w:name="Intense Quote" w:uiPriority="30" w:qFormat="1"/>
-    <w:lsdException w:name="Medium List 2 Accent 1" w:uiPriority="66"/>
-    <w:lsdException w:name="Medium Grid 1 Accent 1" w:uiPriority="67"/>
-    <w:lsdException w:name="Medium Grid 2 Accent 1" w:uiPriority="68"/>
-    <w:lsdException w:name="Medium Grid 3 Accent 1" w:uiPriority="69"/>
-    <w:lsdException w:name="Dark List Accent 1" w:uiPriority="70"/>
-    <w:lsdException w:name="Colorful Shading Accent 1" w:uiPriority="71"/>
-    <w:lsdException w:name="Colorful List Accent 1" w:uiPriority="72"/>
-    <w:lsdException w:name="Colorful Grid Accent 1" w:uiPriority="73"/>
-    <w:lsdException w:name="Light Shading Accent 2" w:uiPriority="60"/>
-    <w:lsdException w:name="Light List Accent 2" w:uiPriority="61"/>
-    <w:lsdException w:name="Light Grid Accent 2" w:uiPriority="62"/>
-    <w:lsdException w:name="Medium Shading 1 Accent 2" w:uiPriority="63"/>
-    <w:lsdException w:name="Medium Shading 2 Accent 2" w:uiPriority="64"/>
-    <w:lsdException w:name="Medium List 1 Accent 2" w:uiPriority="65"/>
-    <w:lsdException w:name="Medium List 2 Accent 2" w:uiPriority="66"/>
-    <w:lsdException w:name="Medium Grid 1 Accent 2" w:uiPriority="67"/>
-    <w:lsdException w:name="Medium Grid 2 Accent 2" w:uiPriority="68"/>
-    <w:lsdException w:name="Medium Grid 3 Accent 2" w:uiPriority="69"/>
-    <w:lsdException w:name="Dark List Accent 2" w:uiPriority="70"/>
-    <w:lsdException w:name="Colorful Shading Accent 2" w:uiPriority="71"/>
-    <w:lsdException w:name="Colorful List Accent 2" w:uiPriority="72"/>
-    <w:lsdException w:name="Colorful Grid Accent 2" w:uiPriority="73"/>
-    <w:lsdException w:name="Light Shading Accent 3" w:uiPriority="60"/>
-    <w:lsdException w:name="Light List Accent 3" w:uiPriority="61"/>
-    <w:lsdException w:name="Light Grid Accent 3" w:uiPriority="62"/>
-    <w:lsdException w:name="Medium Shading 1 Accent 3" w:uiPriority="63"/>
-    <w:lsdException w:name="Medium Shading 2 Accent 3" w:uiPriority="64"/>
-    <w:lsdException w:name="Medium List 1 Accent 3" w:uiPriority="65"/>
-    <w:lsdException w:name="Medium List 2 Accent 3" w:uiPriority="66"/>
-    <w:lsdException w:name="Medium Grid 1 Accent 3" w:uiPriority="67"/>
-    <w:lsdException w:name="Medium Grid 2 Accent 3" w:uiPriority="68"/>
-    <w:lsdException w:name="Medium Grid 3 Accent 3" w:uiPriority="69"/>
-    <w:lsdException w:name="Dark List Accent 3" w:uiPriority="70"/>
-    <w:lsdException w:name="Colorful Shading Accent 3" w:uiPriority="71"/>
-    <w:lsdException w:name="Colorful List Accent 3" w:uiPriority="72"/>
-    <w:lsdException w:name="Colorful Grid Accent 3" w:uiPriority="73"/>
-    <w:lsdException w:name="Light Shading Accent 4" w:uiPriority="60"/>
-    <w:lsdException w:name="Light List Accent 4" w:uiPriority="61"/>
-    <w:lsdException w:name="Light Grid Accent 4" w:uiPriority="62"/>
-    <w:lsdException w:name="Medium Shading 1 Accent 4" w:uiPriority="63"/>
-    <w:lsdException w:name="Medium Shading 2 Accent 4" w:uiPriority="64"/>
-    <w:lsdException w:name="Medium List 1 Accent 4" w:uiPriority="65"/>
-    <w:lsdException w:name="Medium List 2 Accent 4" w:uiPriority="66"/>
-    <w:lsdException w:name="Medium Grid 1 Accent 4" w:uiPriority="67"/>
-    <w:lsdException w:name="Medium Grid 2 Accent 4" w:uiPriority="68"/>
-    <w:lsdException w:name="Medium Grid 3 Accent 4" w:uiPriority="69"/>
-    <w:lsdException w:name="Dark List Accent 4" w:uiPriority="70"/>
-    <w:lsdException w:name="Colorful Shading Accent 4" w:uiPriority="71"/>
-    <w:lsdException w:name="Colorful List Accent 4" w:uiPriority="72"/>
-    <w:lsdException w:name="Colorful Grid Accent 4" w:uiPriority="73"/>
-    <w:lsdException w:name="Light Shading Accent 5" w:uiPriority="60"/>
-    <w:lsdException w:name="Light List Accent 5" w:uiPriority="61"/>
-    <w:lsdException w:name="Light Grid Accent 5" w:uiPriority="62"/>
-    <w:lsdException w:name="Medium Shading 1 Accent 5" w:uiPriority="63"/>
-    <w:lsdException w:name="Medium Shading 2 Accent 5" w:uiPriority="64"/>
-    <w:lsdException w:name="Medium List 1 Accent 5" w:uiPriority="65"/>
-    <w:lsdException w:name="Medium List 2 Accent 5" w:uiPriority="66"/>
-    <w:lsdException w:name="Medium Grid 1 Accent 5" w:uiPriority="67"/>
-    <w:lsdException w:name="Medium Grid 2 Accent 5" w:uiPriority="68"/>
-    <w:lsdException w:name="Medium Grid 3 Accent 5" w:uiPriority="69"/>
-    <w:lsdException w:name="Dark List Accent 5" w:uiPriority="70"/>
-    <w:lsdException w:name="Colorful Shading Accent 5" w:uiPriority="71"/>
-    <w:lsdException w:name="Colorful List Accent 5" w:uiPriority="72"/>
-    <w:lsdException w:name="Colorful Grid Accent 5" w:uiPriority="73"/>
-    <w:lsdException w:name="Light Shading Accent 6" w:uiPriority="60"/>
-    <w:lsdException w:name="Light List Accent 6" w:uiPriority="61"/>
-    <w:lsdException w:name="Light Grid Accent 6" w:uiPriority="62"/>
-    <w:lsdException w:name="Medium Shading 1 Accent 6" w:uiPriority="63"/>
-    <w:lsdException w:name="Medium Shading 2 Accent 6" w:uiPriority="64"/>
-    <w:lsdException w:name="Medium List 1 Accent 6" w:uiPriority="65"/>
-    <w:lsdException w:name="Medium List 2 Accent 6" w:uiPriority="66"/>
-    <w:lsdException w:name="Medium Grid 1 Accent 6" w:uiPriority="67"/>
-    <w:lsdException w:name="Medium Grid 2 Accent 6" w:uiPriority="68"/>
-    <w:lsdException w:name="Medium Grid 3 Accent 6" w:uiPriority="69"/>
-    <w:lsdException w:name="Dark List Accent 6" w:uiPriority="70"/>
-    <w:lsdException w:name="Colorful Shading Accent 6" w:uiPriority="71"/>
-    <w:lsdException w:name="Colorful List Accent 6" w:uiPriority="72"/>
-    <w:lsdException w:name="Colorful Grid Accent 6" w:uiPriority="73"/>
-    <w:lsdException w:name="Subtle Emphasis" w:uiPriority="19" w:qFormat="1"/>
-    <w:lsdException w:name="Intense Emphasis" w:uiPriority="21" w:qFormat="1"/>
-    <w:lsdException w:name="Subtle Reference" w:uiPriority="31" w:qFormat="1"/>
-    <w:lsdException w:name="Intense Reference" w:uiPriority="32" w:qFormat="1"/>
-    <w:lsdException w:name="Book Title" w:uiPriority="33" w:qFormat="1"/>
-    <w:lsdException w:name="Bibliography" w:semiHidden="1" w:uiPriority="37" w:unhideWhenUsed="1"/>
-    <w:lsdException w:name="TOC Heading" w:semiHidden="1" w:uiPriority="39" w:unhideWhenUsed="1" w:qFormat="1"/>
-    <w:lsdException w:name="Plain Table 1" w:uiPriority="41"/>
-    <w:lsdException w:name="Plain Table 2" w:uiPriority="42"/>
-    <w:lsdException w:name="Plain Table 3" w:uiPriority="43"/>
-    <w:lsdException w:name="Plain Table 4" w:uiPriority="44"/>
-    <w:lsdException w:name="Plain Table 5" w:uiPriority="45"/>
-    <w:lsdException w:name="Grid Table Light" w:uiPriority="40"/>
-    <w:lsdException w:name="Grid Table 1 Light" w:uiPriority="46"/>
-    <w:lsdException w:name="Grid Table 2" w:uiPriority="47"/>
-    <w:lsdException w:name="Grid Table 3" w:uiPriority="48"/>
-    <w:lsdException w:name="Grid Table 4" w:uiPriority="49"/>
-    <w:lsdException w:name="Grid Table 5 Dark" w:uiPriority="50"/>
-    <w:lsdException w:name="Grid Table 6 Colorful" w:uiPriority="51"/>
-    <w:lsdException w:name="Grid Table 7 Colorful" w:uiPriority="52"/>
-    <w:lsdException w:name="Grid Table 1 Light Accent 1" w:uiPriority="46"/>
-    <w:lsdException w:name="Grid Table 2 Accent 1" w:uiPriority="47"/>
-    <w:lsdException w:name="Grid Table 3 Accent 1" w:uiPriority="48"/>
-    <w:lsdException w:name="Grid Table 4 Accent 1" w:uiPriority="49"/>
-    <w:lsdException w:name="Grid Table 5 Dark Accent 1" w:uiPriority="50"/>
-    <w:lsdException w:name="Grid Table 6 Colorful Accent 1" w:uiPriority="51"/>
-    <w:lsdException w:name="Grid Table 7 Colorful Accent 1" w:uiPriority="52"/>
-    <w:lsdException w:name="Grid Table 1 Light Accent 2" w:uiPriority="46"/>
-    <w:lsdException w:name="Grid Table 2 Accent 2" w:uiPriority="47"/>
-    <w:lsdException w:name="Grid Table 3 Accent 2" w:uiPriority="48"/>
-    <w:lsdException w:name="Grid Table 4 Accent 2" w:uiPriority="49"/>
-    <w:lsdException w:name="Grid Table 5 Dark Accent 2" w:uiPriority="50"/>
-    <w:lsdException w:name="Grid Table 6 Colorful Accent 2" w:uiPriority="51"/>
-    <w:lsdException w:name="Grid Table 7 Colorful Accent 2" w:uiPriority="52"/>
-    <w:lsdException w:name="Grid Table 1 Light Accent 3" w:uiPriority="46"/>
-    <w:lsdException w:name="Grid Table 2 Accent 3" w:uiPriority="47"/>
-    <w:lsdException w:name="Grid Table 3 Accent 3" w:uiPriority="48"/>
-    <w:lsdException w:name="Grid Table 4 Accent 3" w:uiPriority="49"/>
-    <w:lsdException w:name="Grid Table 5 Dark Accent 3" w:uiPriority="50"/>
-    <w:lsdException w:name="Grid Table 6 Colorful Accent 3" w:uiPriority="51"/>
-    <w:lsdException w:name="Grid Table 7 Colorful Accent 3" w:uiPriority="52"/>
-    <w:lsdException w:name="Grid Table 1 Light Accent 4" w:uiPriority="46"/>
-    <w:lsdException w:name="Grid Table 2 Accent 4" w:uiPriority="47"/>
-    <w:lsdException w:name="Grid Table 3 Accent 4" w:uiPriority="48"/>
-    <w:lsdException w:name="Grid Table 4 Accent 4" w:uiPriority="49"/>
-    <w:lsdException w:name="Grid Table 5 Dark Accent 4" w:uiPriority="50"/>
-    <w:lsdException w:name="Grid Table 6 Colorful Accent 4" w:uiPriority="51"/>
-    <w:lsdException w:name="Grid Table 7 Colorful Accent 4" w:uiPriority="52"/>
-    <w:lsdException w:name="Grid Table 1 Light Accent 5" w:uiPriority="46"/>
-    <w:lsdException w:name="Grid Table 2 Accent 5" w:uiPriority="47"/>
-    <w:lsdException w:name="Grid Table 3 Accent 5" w:uiPriority="48"/>
-    <w:lsdException w:name="Grid Table 4 Accent 5" w:uiPriority="49"/>
-    <w:lsdException w:name="Grid Table 5 Dark Accent 5" w:uiPriority="50"/>
-    <w:lsdException w:name="Grid Table 6 Colorful Accent 5" w:uiPriority="51"/>
-    <w:lsdException w:name="Grid Table 7 Colorful Accent 5" w:uiPriority="52"/>
-    <w:lsdException w:name="Grid Table 1 Light Accent 6" w:uiPriority="46"/>
-    <w:lsdException w:name="Grid Table 2 Accent 6" w:uiPriority="47"/>
-    <w:lsdException w:name="Grid Table 3 Accent 6" w:uiPriority="48"/>
-    <w:lsdException w:name="Grid Table 4 Accent 6" w:uiPriority="49"/>
-    <w:lsdException w:name="Grid Table 5 Dark Accent 6" w:uiPriority="50"/>
-    <w:lsdException w:name="Grid Table 6 Colorful Accent 6" w:uiPriority="51"/>
-    <w:lsdException w:name="Grid Table 7 Colorful Accent 6" w:uiPriority="52"/>
-    <w:lsdException w:name="List Table 1 Light" w:uiPriority="46"/>
-    <w:lsdException w:name="List Table 2" w:uiPriority="47"/>
-    <w:lsdException w:name="List Table 3" w:uiPriority="48"/>
-    <w:lsdException w:name="List Table 4" w:uiPriority="49"/>
-    <w:lsdException w:name="List Table 5 Dark" w:uiPriority="50"/>
-    <w:lsdException w:name="List Table 6 Colorful" w:uiPriority="51"/>
-    <w:lsdException w:name="List Table 7 Colorful" w:uiPriority="52"/>
-    <w:lsdException w:name="List Table 1 Light Accent 1" w:uiPriority="46"/>
-    <w:lsdException w:name="List Table 2 Accent 1" w:uiPriority="47"/>
-    <w:lsdException w:name="List Table 3 Accent 1" w:uiPriority="48"/>
-    <w:lsdException w:name="List Table 4 Accent 1" w:uiPriority="49"/>
-    <w:lsdException w:name="List Table 5 Dark Accent 1" w:uiPriority="50"/>
-    <w:lsdException w:name="List Table 6 Colorful Accent 1" w:uiPriority="51"/>
-    <w:lsdException w:name="List Table 7 Colorful Accent 1" w:uiPriority="52"/>
-    <w:lsdException w:name="List Table 1 Light Accent 2" w:uiPriority="46"/>
-    <w:lsdException w:name="List Table 2 Accent 2" w:uiPriority="47"/>
-    <w:lsdException w:name="List Table 3 Accent 2" w:uiPriority="48"/>
-    <w:lsdException w:name="List Table 4 Accent 2" w:uiPriority="49"/>
-    <w:lsdException w:name="List Table 5 Dark Accent 2" w:uiPriority="50"/>
-    <w:lsdException w:name="List Table 6 Colorful Accent 2" w:uiPriority="51"/>
-    <w:lsdException w:name="List Table 7 Colorful Accent 2" w:uiPriority="52"/>
-    <w:lsdException w:name="List Table 1 Light Accent 3" w:uiPriority="46"/>
-    <w:lsdException w:name="List Table 2 Accent 3" w:uiPriority="47"/>
-    <w:lsdException w:name="List Table 3 Accent 3" w:uiPriority="48"/>
-    <w:lsdException w:name="List Table 4 Accent 3" w:uiPriority="49"/>
-    <w:lsdException w:name="List Table 5 Dark Accent 3" w:uiPriority="50"/>
-    <w:lsdException w:name="List Table 6 Colorful Accent 3" w:uiPriority="51"/>
-    <w:lsdException w:name="List Table 7 Colorful Accent 3" w:uiPriority="52"/>
-    <w:lsdException w:name="List Table 1 Light Accent 4" w:uiPriority="46"/>
-    <w:lsdException w:name="List Table 2 Accent 4" w:uiPriority="47"/>
-    <w:lsdException w:name="List Table 3 Accent 4" w:uiPriority="48"/>
-    <w:lsdException w:name="List Table 4 Accent 4" w:uiPriority="49"/>
-    <w:lsdException w:name="List Table 5 Dark Accent 4" w:uiPriority="50"/>
-    <w:lsdException w:name="List Table 6 Colorful Accent 4" w:uiPriority="51"/>
-    <w:lsdException w:name="List Table 7 Colorful Accent 4" w:uiPriority="52"/>
-    <w:lsdException w:name="List Table 1 Light Accent 5" w:uiPriority="46"/>
-    <w:lsdException w:name="List Table 2 Accent 5" w:uiPriority="47"/>
-    <w:lsdException w:name="List Table 3 Accent 5" w:uiPriority="48"/>
-    <w:lsdException w:name="List Table 4 Accent 5" w:uiPriority="49"/>
-    <w:lsdException w:name="List Table 5 Dark Accent 5" w:uiPriority="50"/>
-    <w:lsdException w:name="List Table 6 Colorful Accent 5" w:uiPriority="51"/>
-    <w:lsdException w:name="List Table 7 Colorful Accent 5" w:uiPriority="52"/>
-    <w:lsdException w:name="List Table 1 Light Accent 6" w:uiPriority="46"/>
-    <w:lsdException w:name="List Table 2 Accent 6" w:uiPriority="47"/>
-    <w:lsdException w:name="List Table 3 Accent 6" w:uiPriority="48"/>
-    <w:lsdException w:name="List Table 4 Accent 6" w:uiPriority="49"/>
-    <w:lsdException w:name="List Table 5 Dark Accent 6" w:uiPriority="50"/>
-    <w:lsdException w:name="List Table 6 Colorful Accent 6" w:uiPriority="51"/>
-    <w:lsdException w:name="List Table 7 Colorful Accent 6" w:uiPriority="52"/>
+  <w:latentStyles w:defLockedState="0" w:defUIPriority="99" w:defSemiHidden="1" w:defUnhideWhenUsed="1" w:defQFormat="0" w:count="267">
+    <w:lsdException w:name="Normal" w:semiHidden="0" w:uiPriority="0" w:unhideWhenUsed="0" w:qFormat="1"/>
+    <w:lsdException w:name="heading 1" w:semiHidden="0" w:uiPriority="9" w:unhideWhenUsed="0" w:qFormat="1"/>
+    <w:lsdException w:name="heading 2" w:uiPriority="9" w:qFormat="1"/>
+    <w:lsdException w:name="heading 3" w:uiPriority="9" w:qFormat="1"/>
+    <w:lsdException w:name="heading 4" w:uiPriority="9" w:qFormat="1"/>
+    <w:lsdException w:name="heading 5" w:uiPriority="9" w:qFormat="1"/>
+    <w:lsdException w:name="heading 6" w:uiPriority="9" w:qFormat="1"/>
+    <w:lsdException w:name="heading 7" w:uiPriority="9" w:qFormat="1"/>
+    <w:lsdException w:name="heading 8" w:uiPriority="9" w:qFormat="1"/>
+    <w:lsdException w:name="heading 9" w:uiPriority="9" w:qFormat="1"/>
+    <w:lsdException w:name="toc 1" w:uiPriority="39"/>
+    <w:lsdException w:name="toc 2" w:uiPriority="39"/>
+    <w:lsdException w:name="toc 3" w:uiPriority="39"/>
+    <w:lsdException w:name="toc 4" w:uiPriority="39"/>
+    <w:lsdException w:name="toc 5" w:uiPriority="39"/>
+    <w:lsdException w:name="toc 6" w:uiPriority="39"/>
+    <w:lsdException w:name="toc 7" w:uiPriority="39"/>
+    <w:lsdException w:name="toc 8" w:uiPriority="39"/>
+    <w:lsdException w:name="toc 9" w:uiPriority="39"/>
+    <w:lsdException w:name="caption" w:uiPriority="35" w:qFormat="1"/>
+    <w:lsdException w:name="Title" w:semiHidden="0" w:uiPriority="10" w:unhideWhenUsed="0" w:qFormat="1"/>
+    <w:lsdException w:name="Default Paragraph Font" w:uiPriority="1"/>
+    <w:lsdException w:name="Subtitle" w:semiHidden="0" w:uiPriority="11" w:unhideWhenUsed="0" w:qFormat="1"/>
+    <w:lsdException w:name="Strong" w:semiHidden="0" w:uiPriority="22" w:unhideWhenUsed="0" w:qFormat="1"/>
+    <w:lsdException w:name="Emphasis" w:semiHidden="0" w:uiPriority="20" w:unhideWhenUsed="0" w:qFormat="1"/>
+    <w:lsdException w:name="Table Grid" w:semiHidden="0" w:uiPriority="39" w:unhideWhenUsed="0"/>
+    <w:lsdException w:name="Placeholder Text" w:unhideWhenUsed="0"/>
+    <w:lsdException w:name="No Spacing" w:semiHidden="0" w:uiPriority="1" w:unhideWhenUsed="0" w:qFormat="1"/>
+    <w:lsdException w:name="Light Shading" w:semiHidden="0" w:uiPriority="60" w:unhideWhenUsed="0"/>
+    <w:lsdException w:name="Light List" w:semiHidden="0" w:uiPriority="61" w:unhideWhenUsed="0"/>
+    <w:lsdException w:name="Light Grid" w:semiHidden="0" w:uiPriority="62" w:unhideWhenUsed="0"/>
+    <w:lsdException w:name="Medium Shading 1" w:semiHidden="0" w:uiPriority="63" w:unhideWhenUsed="0"/>
+    <w:lsdException w:name="Medium Shading 2" w:semiHidden="0" w:uiPriority="64" w:unhideWhenUsed="0"/>
+    <w:lsdException w:name="Medium List 1" w:semiHidden="0" w:uiPriority="65" w:unhideWhenUsed="0"/>
+    <w:lsdException w:name="Medium List 2" w:semiHidden="0" w:uiPriority="66" w:unhideWhenUsed="0"/>
+    <w:lsdException w:name="Medium Grid 1" w:semiHidden="0" w:uiPriority="67" w:unhideWhenUsed="0"/>
+    <w:lsdException w:name="Medium Grid 2" w:semiHidden="0" w:uiPriority="68" w:unhideWhenUsed="0"/>
+    <w:lsdException w:name="Medium Grid 3" w:semiHidden="0" w:uiPriority="69" w:unhideWhenUsed="0"/>
+    <w:lsdException w:name="Dark List" w:semiHidden="0" w:uiPriority="70" w:unhideWhenUsed="0"/>
+    <w:lsdException w:name="Colorful Shading" w:semiHidden="0" w:uiPriority="71" w:unhideWhenUsed="0"/>
+    <w:lsdException w:name="Colorful List" w:semiHidden="0" w:uiPriority="72" w:unhideWhenUsed="0"/>
+    <w:lsdException w:name="Colorful Grid" w:semiHidden="0" w:uiPriority="73" w:unhideWhenUsed="0"/>
+    <w:lsdException w:name="Light Shading Accent 1" w:semiHidden="0" w:uiPriority="60" w:unhideWhenUsed="0"/>
+    <w:lsdException w:name="Light List Accent 1" w:semiHidden="0" w:uiPriority="61" w:unhideWhenUsed="0"/>
+    <w:lsdException w:name="Light Grid Accent 1" w:semiHidden="0" w:uiPriority="62" w:unhideWhenUsed="0"/>
+    <w:lsdException w:name="Medium Shading 1 Accent 1" w:semiHidden="0" w:uiPriority="63" w:unhideWhenUsed="0"/>
+    <w:lsdException w:name="Medium Shading 2 Accent 1" w:semiHidden="0" w:uiPriority="64" w:unhideWhenUsed="0"/>
+    <w:lsdException w:name="Medium List 1 Accent 1" w:semiHidden="0" w:uiPriority="65" w:unhideWhenUsed="0"/>
+    <w:lsdException w:name="Revision" w:unhideWhenUsed="0"/>
+    <w:lsdException w:name="List Paragraph" w:semiHidden="0" w:uiPriority="34" w:unhideWhenUsed="0" w:qFormat="1"/>
+    <w:lsdException w:name="Quote" w:semiHidden="0" w:uiPriority="29" w:unhideWhenUsed="0" w:qFormat="1"/>
+    <w:lsdException w:name="Intense Quote" w:semiHidden="0" w:uiPriority="30" w:unhideWhenUsed="0" w:qFormat="1"/>
+    <w:lsdException w:name="Medium List 2 Accent 1" w:semiHidden="0" w:uiPriority="66" w:unhideWhenUsed="0"/>
+    <w:lsdException w:name="Medium Grid 1 Accent 1" w:semiHidden="0" w:uiPriority="67" w:unhideWhenUsed="0"/>
+    <w:lsdException w:name="Medium Grid 2 Accent 1" w:semiHidden="0" w:uiPriority="68" w:unhideWhenUsed="0"/>
+    <w:lsdException w:name="Medium Grid 3 Accent 1" w:semiHidden="0" w:uiPriority="69" w:unhideWhenUsed="0"/>
+    <w:lsdException w:name="Dark List Accent 1" w:semiHidden="0" w:uiPriority="70" w:unhideWhenUsed="0"/>
+    <w:lsdException w:name="Colorful Shading Accent 1" w:semiHidden="0" w:uiPriority="71" w:unhideWhenUsed="0"/>
+    <w:lsdException w:name="Colorful List Accent 1" w:semiHidden="0" w:uiPriority="72" w:unhideWhenUsed="0"/>
+    <w:lsdException w:name="Colorful Grid Accent 1" w:semiHidden="0" w:uiPriority="73" w:unhideWhenUsed="0"/>
+    <w:lsdException w:name="Light Shading Accent 2" w:semiHidden="0" w:uiPriority="60" w:unhideWhenUsed="0"/>
+    <w:lsdException w:name="Light List Accent 2" w:semiHidden="0" w:uiPriority="61" w:unhideWhenUsed="0"/>
+    <w:lsdException w:name="Light Grid Accent 2" w:semiHidden="0" w:uiPriority="62" w:unhideWhenUsed="0"/>
+    <w:lsdException w:name="Medium Shading 1 Accent 2" w:semiHidden="0" w:uiPriority="63" w:unhideWhenUsed="0"/>
+    <w:lsdException w:name="Medium Shading 2 Accent 2" w:semiHidden="0" w:uiPriority="64" w:unhideWhenUsed="0"/>
+    <w:lsdException w:name="Medium List 1 Accent 2" w:semiHidden="0" w:uiPriority="65" w:unhideWhenUsed="0"/>
+    <w:lsdException w:name="Medium List 2 Accent 2" w:semiHidden="0" w:uiPriority="66" w:unhideWhenUsed="0"/>
+    <w:lsdException w:name="Medium Grid 1 Accent 2" w:semiHidden="0" w:uiPriority="67" w:unhideWhenUsed="0"/>
+    <w:lsdException w:name="Medium Grid 2 Accent 2" w:semiHidden="0" w:uiPriority="68" w:unhideWhenUsed="0"/>
+    <w:lsdException w:name="Medium Grid 3 Accent 2" w:semiHidden="0" w:uiPriority="69" w:unhideWhenUsed="0"/>
+    <w:lsdException w:name="Dark List Accent 2" w:semiHidden="0" w:uiPriority="70" w:unhideWhenUsed="0"/>
+    <w:lsdException w:name="Colorful Shading Accent 2" w:semiHidden="0" w:uiPriority="71" w:unhideWhenUsed="0"/>
+    <w:lsdException w:name="Colorful List Accent 2" w:semiHidden="0" w:uiPriority="72" w:unhideWhenUsed="0"/>
+    <w:lsdException w:name="Colorful Grid Accent 2" w:semiHidden="0" w:uiPriority="73" w:unhideWhenUsed="0"/>
+    <w:lsdException w:name="Light Shading Accent 3" w:semiHidden="0" w:uiPriority="60" w:unhideWhenUsed="0"/>
+    <w:lsdException w:name="Light List Accent 3" w:semiHidden="0" w:uiPriority="61" w:unhideWhenUsed="0"/>
+    <w:lsdException w:name="Light Grid Accent 3" w:semiHidden="0" w:uiPriority="62" w:unhideWhenUsed="0"/>
+    <w:lsdException w:name="Medium Shading 1 Accent 3" w:semiHidden="0" w:uiPriority="63" w:unhideWhenUsed="0"/>
+    <w:lsdException w:name="Medium Shading 2 Accent 3" w:semiHidden="0" w:uiPriority="64" w:unhideWhenUsed="0"/>
+    <w:lsdException w:name="Medium List 1 Accent 3" w:semiHidden="0" w:uiPriority="65" w:unhideWhenUsed="0"/>
+    <w:lsdException w:name="Medium List 2 Accent 3" w:semiHidden="0" w:uiPriority="66" w:unhideWhenUsed="0"/>
+    <w:lsdException w:name="Medium Grid 1 Accent 3" w:semiHidden="0" w:uiPriority="67" w:unhideWhenUsed="0"/>
+    <w:lsdException w:name="Medium Grid 2 Accent 3" w:semiHidden="0" w:uiPriority="68" w:unhideWhenUsed="0"/>
+    <w:lsdException w:name="Medium Grid 3 Accent 3" w:semiHidden="0" w:uiPriority="69" w:unhideWhenUsed="0"/>
+    <w:lsdException w:name="Dark List Accent 3" w:semiHidden="0" w:uiPriority="70" w:unhideWhenUsed="0"/>
+    <w:lsdException w:name="Colorful Shading Accent 3" w:semiHidden="0" w:uiPriority="71" w:unhideWhenUsed="0"/>
+    <w:lsdException w:name="Colorful List Accent 3" w:semiHidden="0" w:uiPriority="72" w:unhideWhenUsed="0"/>
+    <w:lsdException w:name="Colorful Grid Accent 3" w:semiHidden="0" w:uiPriority="73" w:unhideWhenUsed="0"/>
+    <w:lsdException w:name="Light Shading Accent 4" w:semiHidden="0" w:uiPriority="60" w:unhideWhenUsed="0"/>
+    <w:lsdException w:name="Light List Accent 4" w:semiHidden="0" w:uiPriority="61" w:unhideWhenUsed="0"/>
+    <w:lsdException w:name="Light Grid Accent 4" w:semiHidden="0" w:uiPriority="62" w:unhideWhenUsed="0"/>
+    <w:lsdException w:name="Medium Shading 1 Accent 4" w:semiHidden="0" w:uiPriority="63" w:unhideWhenUsed="0"/>
+    <w:lsdException w:name="Medium Shading 2 Accent 4" w:semiHidden="0" w:uiPriority="64" w:unhideWhenUsed="0"/>
+    <w:lsdException w:name="Medium List 1 Accent 4" w:semiHidden="0" w:uiPriority="65" w:unhideWhenUsed="0"/>
+    <w:lsdException w:name="Medium List 2 Accent 4" w:semiHidden="0" w:uiPriority="66" w:unhideWhenUsed="0"/>
+    <w:lsdException w:name="Medium Grid 1 Accent 4" w:semiHidden="0" w:uiPriority="67" w:unhideWhenUsed="0"/>
+    <w:lsdException w:name="Medium Grid 2 Accent 4" w:semiHidden="0" w:uiPriority="68" w:unhideWhenUsed="0"/>
+    <w:lsdException w:name="Medium Grid 3 Accent 4" w:semiHidden="0" w:uiPriority="69" w:unhideWhenUsed="0"/>
+    <w:lsdException w:name="Dark List Accent 4" w:semiHidden="0" w:uiPriority="70" w:unhideWhenUsed="0"/>
+    <w:lsdException w:name="Colorful Shading Accent 4" w:semiHidden="0" w:uiPriority="71" w:unhideWhenUsed="0"/>
+    <w:lsdException w:name="Colorful List Accent 4" w:semiHidden="0" w:uiPriority="72" w:unhideWhenUsed="0"/>
+    <w:lsdException w:name="Colorful Grid Accent 4" w:semiHidden="0" w:uiPriority="73" w:unhideWhenUsed="0"/>
+    <w:lsdException w:name="Light Shading Accent 5" w:semiHidden="0" w:uiPriority="60" w:unhideWhenUsed="0"/>
+    <w:lsdException w:name="Light List Accent 5" w:semiHidden="0" w:uiPriority="61" w:unhideWhenUsed="0"/>
+    <w:lsdException w:name="Light Grid Accent 5" w:semiHidden="0" w:uiPriority="62" w:unhideWhenUsed="0"/>
+    <w:lsdException w:name="Medium Shading 1 Accent 5" w:semiHidden="0" w:uiPriority="63" w:unhideWhenUsed="0"/>
+    <w:lsdException w:name="Medium Shading 2 Accent 5" w:semiHidden="0" w:uiPriority="64" w:unhideWhenUsed="0"/>
+    <w:lsdException w:name="Medium List 1 Accent 5" w:semiHidden="0" w:uiPriority="65" w:unhideWhenUsed="0"/>
+    <w:lsdException w:name="Medium List 2 Accent 5" w:semiHidden="0" w:uiPriority="66" w:unhideWhenUsed="0"/>
+    <w:lsdException w:name="Medium Grid 1 Accent 5" w:semiHidden="0" w:uiPriority="67" w:unhideWhenUsed="0"/>
+    <w:lsdException w:name="Medium Grid 2 Accent 5" w:semiHidden="0" w:uiPriority="68" w:unhideWhenUsed="0"/>
+    <w:lsdException w:name="Medium Grid 3 Accent 5" w:semiHidden="0" w:uiPriority="69" w:unhideWhenUsed="0"/>
+    <w:lsdException w:name="Dark List Accent 5" w:semiHidden="0" w:uiPriority="70" w:unhideWhenUsed="0"/>
+    <w:lsdException w:name="Colorful Shading Accent 5" w:semiHidden="0" w:uiPriority="71" w:unhideWhenUsed="0"/>
+    <w:lsdException w:name="Colorful List Accent 5" w:semiHidden="0" w:uiPriority="72" w:unhideWhenUsed="0"/>
+    <w:lsdException w:name="Colorful Grid Accent 5" w:semiHidden="0" w:uiPriority="73" w:unhideWhenUsed="0"/>
+    <w:lsdException w:name="Light Shading Accent 6" w:semiHidden="0" w:uiPriority="60" w:unhideWhenUsed="0"/>
+    <w:lsdException w:name="Light List Accent 6" w:semiHidden="0" w:uiPriority="61" w:unhideWhenUsed="0"/>
+    <w:lsdException w:name="Light Grid Accent 6" w:semiHidden="0" w:uiPriority="62" w:unhideWhenUsed="0"/>
+    <w:lsdException w:name="Medium Shading 1 Accent 6" w:semiHidden="0" w:uiPriority="63" w:unhideWhenUsed="0"/>
+    <w:lsdException w:name="Medium Shading 2 Accent 6" w:semiHidden="0" w:uiPriority="64" w:unhideWhenUsed="0"/>
+    <w:lsdException w:name="Medium List 1 Accent 6" w:semiHidden="0" w:uiPriority="65" w:unhideWhenUsed="0"/>
+    <w:lsdException w:name="Medium List 2 Accent 6" w:semiHidden="0" w:uiPriority="66" w:unhideWhenUsed="0"/>
+    <w:lsdException w:name="Medium Grid 1 Accent 6" w:semiHidden="0" w:uiPriority="67" w:unhideWhenUsed="0"/>
+    <w:lsdException w:name="Medium Grid 2 Accent 6" w:semiHidden="0" w:uiPriority="68" w:unhideWhenUsed="0"/>
+    <w:lsdException w:name="Medium Grid 3 Accent 6" w:semiHidden="0" w:uiPriority="69" w:unhideWhenUsed="0"/>
+    <w:lsdException w:name="Dark List Accent 6" w:semiHidden="0" w:uiPriority="70" w:unhideWhenUsed="0"/>
+    <w:lsdException w:name="Colorful Shading Accent 6" w:semiHidden="0" w:uiPriority="71" w:unhideWhenUsed="0"/>
+    <w:lsdException w:name="Colorful List Accent 6" w:semiHidden="0" w:uiPriority="72" w:unhideWhenUsed="0"/>
+    <w:lsdException w:name="Colorful Grid Accent 6" w:semiHidden="0" w:uiPriority="73" w:unhideWhenUsed="0"/>
+    <w:lsdException w:name="Subtle Emphasis" w:semiHidden="0" w:uiPriority="19" w:unhideWhenUsed="0" w:qFormat="1"/>
+    <w:lsdException w:name="Intense Emphasis" w:semiHidden="0" w:uiPriority="21" w:unhideWhenUsed="0" w:qFormat="1"/>
+    <w:lsdException w:name="Subtle Reference" w:semiHidden="0" w:uiPriority="31" w:unhideWhenUsed="0" w:qFormat="1"/>
+    <w:lsdException w:name="Intense Reference" w:semiHidden="0" w:uiPriority="32" w:unhideWhenUsed="0" w:qFormat="1"/>
+    <w:lsdException w:name="Book Title" w:semiHidden="0" w:uiPriority="33" w:unhideWhenUsed="0" w:qFormat="1"/>
+    <w:lsdException w:name="Bibliography" w:uiPriority="37"/>
+    <w:lsdException w:name="TOC Heading" w:uiPriority="39" w:qFormat="1"/>
   </w:latentStyles>
   <w:style w:type="paragraph" w:default="1" w:styleId="Normal">
     <w:name w:val="Normal"/>
     <w:qFormat/>
   </w:style>
-  <w:style w:type="paragraph" w:styleId="Titre1">
+  <w:style w:type="paragraph" w:styleId="Heading1">
     <w:name w:val="heading 1"/>
     <w:basedOn w:val="Normal"/>
     <w:next w:val="Normal"/>
-    <w:link w:val="Titre1Car"/>
+    <w:link w:val="Heading1Char"/>
     <w:uiPriority w:val="9"/>
     <w:qFormat/>
     <w:rsid w:val="00003A26"/>
@@ -6990,11 +7456,11 @@
       <w:szCs w:val="32"/>
     </w:rPr>
   </w:style>
-  <w:style w:type="paragraph" w:styleId="Titre2">
+  <w:style w:type="paragraph" w:styleId="Heading2">
     <w:name w:val="heading 2"/>
     <w:basedOn w:val="Normal"/>
     <w:next w:val="Normal"/>
-    <w:link w:val="Titre2Car"/>
+    <w:link w:val="Heading2Char"/>
     <w:uiPriority w:val="9"/>
     <w:unhideWhenUsed/>
     <w:qFormat/>
@@ -7012,11 +7478,11 @@
       <w:szCs w:val="26"/>
     </w:rPr>
   </w:style>
-  <w:style w:type="paragraph" w:styleId="Titre3">
+  <w:style w:type="paragraph" w:styleId="Heading3">
     <w:name w:val="heading 3"/>
     <w:basedOn w:val="Normal"/>
     <w:next w:val="Normal"/>
-    <w:link w:val="Titre3Car"/>
+    <w:link w:val="Heading3Char"/>
     <w:uiPriority w:val="9"/>
     <w:unhideWhenUsed/>
     <w:qFormat/>
@@ -7034,11 +7500,11 @@
       <w:color w:val="D34817" w:themeColor="accent1"/>
     </w:rPr>
   </w:style>
-  <w:style w:type="paragraph" w:styleId="Titre4">
+  <w:style w:type="paragraph" w:styleId="Heading4">
     <w:name w:val="heading 4"/>
     <w:basedOn w:val="Normal"/>
     <w:next w:val="Normal"/>
-    <w:link w:val="Titre4Car"/>
+    <w:link w:val="Heading4Char"/>
     <w:uiPriority w:val="9"/>
     <w:unhideWhenUsed/>
     <w:qFormat/>
@@ -7058,13 +7524,13 @@
       <w:color w:val="D34817" w:themeColor="accent1"/>
     </w:rPr>
   </w:style>
-  <w:style w:type="character" w:default="1" w:styleId="Policepardfaut">
+  <w:style w:type="character" w:default="1" w:styleId="DefaultParagraphFont">
     <w:name w:val="Default Paragraph Font"/>
     <w:uiPriority w:val="1"/>
     <w:semiHidden/>
     <w:unhideWhenUsed/>
   </w:style>
-  <w:style w:type="table" w:default="1" w:styleId="TableauNormal">
+  <w:style w:type="table" w:default="1" w:styleId="TableNormal">
     <w:name w:val="Normal Table"/>
     <w:uiPriority w:val="99"/>
     <w:semiHidden/>
@@ -7079,15 +7545,15 @@
       </w:tblCellMar>
     </w:tblPr>
   </w:style>
-  <w:style w:type="numbering" w:default="1" w:styleId="Aucuneliste">
+  <w:style w:type="numbering" w:default="1" w:styleId="NoList">
     <w:name w:val="No List"/>
     <w:uiPriority w:val="99"/>
     <w:semiHidden/>
     <w:unhideWhenUsed/>
   </w:style>
-  <w:style w:type="paragraph" w:styleId="Sansinterligne">
+  <w:style w:type="paragraph" w:styleId="NoSpacing">
     <w:name w:val="No Spacing"/>
-    <w:link w:val="SansinterligneCar"/>
+    <w:link w:val="NoSpacingChar"/>
     <w:uiPriority w:val="1"/>
     <w:qFormat/>
     <w:rsid w:val="00B04CA5"/>
@@ -7099,10 +7565,10 @@
       <w:lang w:eastAsia="fr-CH"/>
     </w:rPr>
   </w:style>
-  <w:style w:type="character" w:customStyle="1" w:styleId="SansinterligneCar">
-    <w:name w:val="Sans interligne Car"/>
-    <w:basedOn w:val="Policepardfaut"/>
-    <w:link w:val="Sansinterligne"/>
+  <w:style w:type="character" w:customStyle="1" w:styleId="NoSpacingChar">
+    <w:name w:val="No Spacing Char"/>
+    <w:basedOn w:val="DefaultParagraphFont"/>
+    <w:link w:val="NoSpacing"/>
     <w:uiPriority w:val="1"/>
     <w:rsid w:val="00B04CA5"/>
     <w:rPr>
@@ -7110,10 +7576,10 @@
       <w:lang w:eastAsia="fr-CH"/>
     </w:rPr>
   </w:style>
-  <w:style w:type="character" w:customStyle="1" w:styleId="Titre1Car">
-    <w:name w:val="Titre 1 Car"/>
-    <w:basedOn w:val="Policepardfaut"/>
-    <w:link w:val="Titre1"/>
+  <w:style w:type="character" w:customStyle="1" w:styleId="Heading1Char">
+    <w:name w:val="Heading 1 Char"/>
+    <w:basedOn w:val="DefaultParagraphFont"/>
+    <w:link w:val="Heading1"/>
     <w:uiPriority w:val="9"/>
     <w:rsid w:val="00003A26"/>
     <w:rPr>
@@ -7123,9 +7589,9 @@
       <w:szCs w:val="32"/>
     </w:rPr>
   </w:style>
-  <w:style w:type="paragraph" w:styleId="En-ttedetabledesmatires">
+  <w:style w:type="paragraph" w:styleId="TOCHeading">
     <w:name w:val="TOC Heading"/>
-    <w:basedOn w:val="Titre1"/>
+    <w:basedOn w:val="Heading1"/>
     <w:next w:val="Normal"/>
     <w:uiPriority w:val="39"/>
     <w:unhideWhenUsed/>
@@ -7138,7 +7604,7 @@
       <w:lang w:eastAsia="fr-CH"/>
     </w:rPr>
   </w:style>
-  <w:style w:type="paragraph" w:styleId="Paragraphedeliste">
+  <w:style w:type="paragraph" w:styleId="ListParagraph">
     <w:name w:val="List Paragraph"/>
     <w:basedOn w:val="Normal"/>
     <w:uiPriority w:val="34"/>
@@ -7149,10 +7615,10 @@
       <w:contextualSpacing/>
     </w:pPr>
   </w:style>
-  <w:style w:type="character" w:customStyle="1" w:styleId="Titre2Car">
-    <w:name w:val="Titre 2 Car"/>
-    <w:basedOn w:val="Policepardfaut"/>
-    <w:link w:val="Titre2"/>
+  <w:style w:type="character" w:customStyle="1" w:styleId="Heading2Char">
+    <w:name w:val="Heading 2 Char"/>
+    <w:basedOn w:val="DefaultParagraphFont"/>
+    <w:link w:val="Heading2"/>
     <w:uiPriority w:val="9"/>
     <w:rsid w:val="001E2707"/>
     <w:rPr>
@@ -7162,7 +7628,7 @@
       <w:szCs w:val="26"/>
     </w:rPr>
   </w:style>
-  <w:style w:type="paragraph" w:styleId="TM1">
+  <w:style w:type="paragraph" w:styleId="TOC1">
     <w:name w:val="toc 1"/>
     <w:basedOn w:val="Normal"/>
     <w:next w:val="Normal"/>
@@ -7174,7 +7640,7 @@
       <w:spacing w:after="100"/>
     </w:pPr>
   </w:style>
-  <w:style w:type="paragraph" w:styleId="TM2">
+  <w:style w:type="paragraph" w:styleId="TOC2">
     <w:name w:val="toc 2"/>
     <w:basedOn w:val="Normal"/>
     <w:next w:val="Normal"/>
@@ -7187,9 +7653,9 @@
       <w:ind w:left="220"/>
     </w:pPr>
   </w:style>
-  <w:style w:type="character" w:styleId="Lienhypertexte">
+  <w:style w:type="character" w:styleId="Hyperlink">
     <w:name w:val="Hyperlink"/>
-    <w:basedOn w:val="Policepardfaut"/>
+    <w:basedOn w:val="DefaultParagraphFont"/>
     <w:uiPriority w:val="99"/>
     <w:unhideWhenUsed/>
     <w:rsid w:val="004B6835"/>
@@ -7198,10 +7664,10 @@
       <w:u w:val="single"/>
     </w:rPr>
   </w:style>
-  <w:style w:type="paragraph" w:styleId="Textedebulles">
+  <w:style w:type="paragraph" w:styleId="BalloonText">
     <w:name w:val="Balloon Text"/>
     <w:basedOn w:val="Normal"/>
-    <w:link w:val="TextedebullesCar"/>
+    <w:link w:val="BalloonTextChar"/>
     <w:uiPriority w:val="99"/>
     <w:semiHidden/>
     <w:unhideWhenUsed/>
@@ -7215,10 +7681,10 @@
       <w:szCs w:val="16"/>
     </w:rPr>
   </w:style>
-  <w:style w:type="character" w:customStyle="1" w:styleId="TextedebullesCar">
-    <w:name w:val="Texte de bulles Car"/>
-    <w:basedOn w:val="Policepardfaut"/>
-    <w:link w:val="Textedebulles"/>
+  <w:style w:type="character" w:customStyle="1" w:styleId="BalloonTextChar">
+    <w:name w:val="Balloon Text Char"/>
+    <w:basedOn w:val="DefaultParagraphFont"/>
+    <w:link w:val="BalloonText"/>
     <w:uiPriority w:val="99"/>
     <w:semiHidden/>
     <w:rsid w:val="009532A7"/>
@@ -7228,10 +7694,10 @@
       <w:szCs w:val="16"/>
     </w:rPr>
   </w:style>
-  <w:style w:type="character" w:customStyle="1" w:styleId="Titre3Car">
-    <w:name w:val="Titre 3 Car"/>
-    <w:basedOn w:val="Policepardfaut"/>
-    <w:link w:val="Titre3"/>
+  <w:style w:type="character" w:customStyle="1" w:styleId="Heading3Char">
+    <w:name w:val="Heading 3 Char"/>
+    <w:basedOn w:val="DefaultParagraphFont"/>
+    <w:link w:val="Heading3"/>
     <w:uiPriority w:val="9"/>
     <w:rsid w:val="009532A7"/>
     <w:rPr>
@@ -7241,10 +7707,10 @@
       <w:color w:val="D34817" w:themeColor="accent1"/>
     </w:rPr>
   </w:style>
-  <w:style w:type="character" w:customStyle="1" w:styleId="Titre4Car">
-    <w:name w:val="Titre 4 Car"/>
-    <w:basedOn w:val="Policepardfaut"/>
-    <w:link w:val="Titre4"/>
+  <w:style w:type="character" w:customStyle="1" w:styleId="Heading4Char">
+    <w:name w:val="Heading 4 Char"/>
+    <w:basedOn w:val="DefaultParagraphFont"/>
+    <w:link w:val="Heading4"/>
     <w:uiPriority w:val="9"/>
     <w:rsid w:val="009532A7"/>
     <w:rPr>
@@ -7256,7 +7722,470 @@
       <w:color w:val="D34817" w:themeColor="accent1"/>
     </w:rPr>
   </w:style>
-  <w:style w:type="paragraph" w:styleId="TM3">
+  <w:style w:type="paragraph" w:styleId="TOC3">
+    <w:name w:val="toc 3"/>
+    <w:basedOn w:val="Normal"/>
+    <w:next w:val="Normal"/>
+    <w:autoRedefine/>
+    <w:uiPriority w:val="39"/>
+    <w:unhideWhenUsed/>
+    <w:rsid w:val="002528D4"/>
+    <w:pPr>
+      <w:spacing w:after="100"/>
+      <w:ind w:left="440"/>
+    </w:pPr>
+  </w:style>
+</w:styles>
+</file>
+
+<file path=word/stylesWithEffects.xml><?xml version="1.0" encoding="utf-8"?>
+<w:styles xmlns:wpc="http://schemas.microsoft.com/office/word/2010/wordprocessingCanvas" xmlns:mc="http://schemas.openxmlformats.org/markup-compatibility/2006" xmlns:o="urn:schemas-microsoft-com:office:office" xmlns:r="http://schemas.openxmlformats.org/officeDocument/2006/relationships" xmlns:m="http://schemas.openxmlformats.org/officeDocument/2006/math" xmlns:v="urn:schemas-microsoft-com:vml" xmlns:wp14="http://schemas.microsoft.com/office/word/2010/wordprocessingDrawing" xmlns:wp="http://schemas.openxmlformats.org/drawingml/2006/wordprocessingDrawing" xmlns:w10="urn:schemas-microsoft-com:office:word" xmlns:w="http://schemas.openxmlformats.org/wordprocessingml/2006/main" xmlns:w14="http://schemas.microsoft.com/office/word/2010/wordml" xmlns:wpg="http://schemas.microsoft.com/office/word/2010/wordprocessingGroup" xmlns:wpi="http://schemas.microsoft.com/office/word/2010/wordprocessingInk" xmlns:wne="http://schemas.microsoft.com/office/word/2006/wordml" xmlns:wps="http://schemas.microsoft.com/office/word/2010/wordprocessingShape" mc:Ignorable="w14 wp14">
+  <w:docDefaults>
+    <w:rPrDefault>
+      <w:rPr>
+        <w:rFonts w:asciiTheme="minorHAnsi" w:eastAsiaTheme="minorHAnsi" w:hAnsiTheme="minorHAnsi" w:cstheme="minorBidi"/>
+        <w:sz w:val="22"/>
+        <w:szCs w:val="22"/>
+        <w:lang w:val="fr-CH" w:eastAsia="en-US" w:bidi="ar-SA"/>
+      </w:rPr>
+    </w:rPrDefault>
+    <w:pPrDefault>
+      <w:pPr>
+        <w:spacing w:after="160" w:line="259" w:lineRule="auto"/>
+      </w:pPr>
+    </w:pPrDefault>
+  </w:docDefaults>
+  <w:latentStyles w:defLockedState="0" w:defUIPriority="99" w:defSemiHidden="1" w:defUnhideWhenUsed="1" w:defQFormat="0" w:count="267">
+    <w:lsdException w:name="Normal" w:semiHidden="0" w:uiPriority="0" w:unhideWhenUsed="0" w:qFormat="1"/>
+    <w:lsdException w:name="heading 1" w:semiHidden="0" w:uiPriority="9" w:unhideWhenUsed="0" w:qFormat="1"/>
+    <w:lsdException w:name="heading 2" w:uiPriority="9" w:qFormat="1"/>
+    <w:lsdException w:name="heading 3" w:uiPriority="9" w:qFormat="1"/>
+    <w:lsdException w:name="heading 4" w:uiPriority="9" w:qFormat="1"/>
+    <w:lsdException w:name="heading 5" w:uiPriority="9" w:qFormat="1"/>
+    <w:lsdException w:name="heading 6" w:uiPriority="9" w:qFormat="1"/>
+    <w:lsdException w:name="heading 7" w:uiPriority="9" w:qFormat="1"/>
+    <w:lsdException w:name="heading 8" w:uiPriority="9" w:qFormat="1"/>
+    <w:lsdException w:name="heading 9" w:uiPriority="9" w:qFormat="1"/>
+    <w:lsdException w:name="toc 1" w:uiPriority="39"/>
+    <w:lsdException w:name="toc 2" w:uiPriority="39"/>
+    <w:lsdException w:name="toc 3" w:uiPriority="39"/>
+    <w:lsdException w:name="toc 4" w:uiPriority="39"/>
+    <w:lsdException w:name="toc 5" w:uiPriority="39"/>
+    <w:lsdException w:name="toc 6" w:uiPriority="39"/>
+    <w:lsdException w:name="toc 7" w:uiPriority="39"/>
+    <w:lsdException w:name="toc 8" w:uiPriority="39"/>
+    <w:lsdException w:name="toc 9" w:uiPriority="39"/>
+    <w:lsdException w:name="caption" w:uiPriority="35" w:qFormat="1"/>
+    <w:lsdException w:name="Title" w:semiHidden="0" w:uiPriority="10" w:unhideWhenUsed="0" w:qFormat="1"/>
+    <w:lsdException w:name="Default Paragraph Font" w:uiPriority="1"/>
+    <w:lsdException w:name="Subtitle" w:semiHidden="0" w:uiPriority="11" w:unhideWhenUsed="0" w:qFormat="1"/>
+    <w:lsdException w:name="Strong" w:semiHidden="0" w:uiPriority="22" w:unhideWhenUsed="0" w:qFormat="1"/>
+    <w:lsdException w:name="Emphasis" w:semiHidden="0" w:uiPriority="20" w:unhideWhenUsed="0" w:qFormat="1"/>
+    <w:lsdException w:name="Table Grid" w:semiHidden="0" w:uiPriority="39" w:unhideWhenUsed="0"/>
+    <w:lsdException w:name="Placeholder Text" w:unhideWhenUsed="0"/>
+    <w:lsdException w:name="No Spacing" w:semiHidden="0" w:uiPriority="1" w:unhideWhenUsed="0" w:qFormat="1"/>
+    <w:lsdException w:name="Light Shading" w:semiHidden="0" w:uiPriority="60" w:unhideWhenUsed="0"/>
+    <w:lsdException w:name="Light List" w:semiHidden="0" w:uiPriority="61" w:unhideWhenUsed="0"/>
+    <w:lsdException w:name="Light Grid" w:semiHidden="0" w:uiPriority="62" w:unhideWhenUsed="0"/>
+    <w:lsdException w:name="Medium Shading 1" w:semiHidden="0" w:uiPriority="63" w:unhideWhenUsed="0"/>
+    <w:lsdException w:name="Medium Shading 2" w:semiHidden="0" w:uiPriority="64" w:unhideWhenUsed="0"/>
+    <w:lsdException w:name="Medium List 1" w:semiHidden="0" w:uiPriority="65" w:unhideWhenUsed="0"/>
+    <w:lsdException w:name="Medium List 2" w:semiHidden="0" w:uiPriority="66" w:unhideWhenUsed="0"/>
+    <w:lsdException w:name="Medium Grid 1" w:semiHidden="0" w:uiPriority="67" w:unhideWhenUsed="0"/>
+    <w:lsdException w:name="Medium Grid 2" w:semiHidden="0" w:uiPriority="68" w:unhideWhenUsed="0"/>
+    <w:lsdException w:name="Medium Grid 3" w:semiHidden="0" w:uiPriority="69" w:unhideWhenUsed="0"/>
+    <w:lsdException w:name="Dark List" w:semiHidden="0" w:uiPriority="70" w:unhideWhenUsed="0"/>
+    <w:lsdException w:name="Colorful Shading" w:semiHidden="0" w:uiPriority="71" w:unhideWhenUsed="0"/>
+    <w:lsdException w:name="Colorful List" w:semiHidden="0" w:uiPriority="72" w:unhideWhenUsed="0"/>
+    <w:lsdException w:name="Colorful Grid" w:semiHidden="0" w:uiPriority="73" w:unhideWhenUsed="0"/>
+    <w:lsdException w:name="Light Shading Accent 1" w:semiHidden="0" w:uiPriority="60" w:unhideWhenUsed="0"/>
+    <w:lsdException w:name="Light List Accent 1" w:semiHidden="0" w:uiPriority="61" w:unhideWhenUsed="0"/>
+    <w:lsdException w:name="Light Grid Accent 1" w:semiHidden="0" w:uiPriority="62" w:unhideWhenUsed="0"/>
+    <w:lsdException w:name="Medium Shading 1 Accent 1" w:semiHidden="0" w:uiPriority="63" w:unhideWhenUsed="0"/>
+    <w:lsdException w:name="Medium Shading 2 Accent 1" w:semiHidden="0" w:uiPriority="64" w:unhideWhenUsed="0"/>
+    <w:lsdException w:name="Medium List 1 Accent 1" w:semiHidden="0" w:uiPriority="65" w:unhideWhenUsed="0"/>
+    <w:lsdException w:name="Revision" w:unhideWhenUsed="0"/>
+    <w:lsdException w:name="List Paragraph" w:semiHidden="0" w:uiPriority="34" w:unhideWhenUsed="0" w:qFormat="1"/>
+    <w:lsdException w:name="Quote" w:semiHidden="0" w:uiPriority="29" w:unhideWhenUsed="0" w:qFormat="1"/>
+    <w:lsdException w:name="Intense Quote" w:semiHidden="0" w:uiPriority="30" w:unhideWhenUsed="0" w:qFormat="1"/>
+    <w:lsdException w:name="Medium List 2 Accent 1" w:semiHidden="0" w:uiPriority="66" w:unhideWhenUsed="0"/>
+    <w:lsdException w:name="Medium Grid 1 Accent 1" w:semiHidden="0" w:uiPriority="67" w:unhideWhenUsed="0"/>
+    <w:lsdException w:name="Medium Grid 2 Accent 1" w:semiHidden="0" w:uiPriority="68" w:unhideWhenUsed="0"/>
+    <w:lsdException w:name="Medium Grid 3 Accent 1" w:semiHidden="0" w:uiPriority="69" w:unhideWhenUsed="0"/>
+    <w:lsdException w:name="Dark List Accent 1" w:semiHidden="0" w:uiPriority="70" w:unhideWhenUsed="0"/>
+    <w:lsdException w:name="Colorful Shading Accent 1" w:semiHidden="0" w:uiPriority="71" w:unhideWhenUsed="0"/>
+    <w:lsdException w:name="Colorful List Accent 1" w:semiHidden="0" w:uiPriority="72" w:unhideWhenUsed="0"/>
+    <w:lsdException w:name="Colorful Grid Accent 1" w:semiHidden="0" w:uiPriority="73" w:unhideWhenUsed="0"/>
+    <w:lsdException w:name="Light Shading Accent 2" w:semiHidden="0" w:uiPriority="60" w:unhideWhenUsed="0"/>
+    <w:lsdException w:name="Light List Accent 2" w:semiHidden="0" w:uiPriority="61" w:unhideWhenUsed="0"/>
+    <w:lsdException w:name="Light Grid Accent 2" w:semiHidden="0" w:uiPriority="62" w:unhideWhenUsed="0"/>
+    <w:lsdException w:name="Medium Shading 1 Accent 2" w:semiHidden="0" w:uiPriority="63" w:unhideWhenUsed="0"/>
+    <w:lsdException w:name="Medium Shading 2 Accent 2" w:semiHidden="0" w:uiPriority="64" w:unhideWhenUsed="0"/>
+    <w:lsdException w:name="Medium List 1 Accent 2" w:semiHidden="0" w:uiPriority="65" w:unhideWhenUsed="0"/>
+    <w:lsdException w:name="Medium List 2 Accent 2" w:semiHidden="0" w:uiPriority="66" w:unhideWhenUsed="0"/>
+    <w:lsdException w:name="Medium Grid 1 Accent 2" w:semiHidden="0" w:uiPriority="67" w:unhideWhenUsed="0"/>
+    <w:lsdException w:name="Medium Grid 2 Accent 2" w:semiHidden="0" w:uiPriority="68" w:unhideWhenUsed="0"/>
+    <w:lsdException w:name="Medium Grid 3 Accent 2" w:semiHidden="0" w:uiPriority="69" w:unhideWhenUsed="0"/>
+    <w:lsdException w:name="Dark List Accent 2" w:semiHidden="0" w:uiPriority="70" w:unhideWhenUsed="0"/>
+    <w:lsdException w:name="Colorful Shading Accent 2" w:semiHidden="0" w:uiPriority="71" w:unhideWhenUsed="0"/>
+    <w:lsdException w:name="Colorful List Accent 2" w:semiHidden="0" w:uiPriority="72" w:unhideWhenUsed="0"/>
+    <w:lsdException w:name="Colorful Grid Accent 2" w:semiHidden="0" w:uiPriority="73" w:unhideWhenUsed="0"/>
+    <w:lsdException w:name="Light Shading Accent 3" w:semiHidden="0" w:uiPriority="60" w:unhideWhenUsed="0"/>
+    <w:lsdException w:name="Light List Accent 3" w:semiHidden="0" w:uiPriority="61" w:unhideWhenUsed="0"/>
+    <w:lsdException w:name="Light Grid Accent 3" w:semiHidden="0" w:uiPriority="62" w:unhideWhenUsed="0"/>
+    <w:lsdException w:name="Medium Shading 1 Accent 3" w:semiHidden="0" w:uiPriority="63" w:unhideWhenUsed="0"/>
+    <w:lsdException w:name="Medium Shading 2 Accent 3" w:semiHidden="0" w:uiPriority="64" w:unhideWhenUsed="0"/>
+    <w:lsdException w:name="Medium List 1 Accent 3" w:semiHidden="0" w:uiPriority="65" w:unhideWhenUsed="0"/>
+    <w:lsdException w:name="Medium List 2 Accent 3" w:semiHidden="0" w:uiPriority="66" w:unhideWhenUsed="0"/>
+    <w:lsdException w:name="Medium Grid 1 Accent 3" w:semiHidden="0" w:uiPriority="67" w:unhideWhenUsed="0"/>
+    <w:lsdException w:name="Medium Grid 2 Accent 3" w:semiHidden="0" w:uiPriority="68" w:unhideWhenUsed="0"/>
+    <w:lsdException w:name="Medium Grid 3 Accent 3" w:semiHidden="0" w:uiPriority="69" w:unhideWhenUsed="0"/>
+    <w:lsdException w:name="Dark List Accent 3" w:semiHidden="0" w:uiPriority="70" w:unhideWhenUsed="0"/>
+    <w:lsdException w:name="Colorful Shading Accent 3" w:semiHidden="0" w:uiPriority="71" w:unhideWhenUsed="0"/>
+    <w:lsdException w:name="Colorful List Accent 3" w:semiHidden="0" w:uiPriority="72" w:unhideWhenUsed="0"/>
+    <w:lsdException w:name="Colorful Grid Accent 3" w:semiHidden="0" w:uiPriority="73" w:unhideWhenUsed="0"/>
+    <w:lsdException w:name="Light Shading Accent 4" w:semiHidden="0" w:uiPriority="60" w:unhideWhenUsed="0"/>
+    <w:lsdException w:name="Light List Accent 4" w:semiHidden="0" w:uiPriority="61" w:unhideWhenUsed="0"/>
+    <w:lsdException w:name="Light Grid Accent 4" w:semiHidden="0" w:uiPriority="62" w:unhideWhenUsed="0"/>
+    <w:lsdException w:name="Medium Shading 1 Accent 4" w:semiHidden="0" w:uiPriority="63" w:unhideWhenUsed="0"/>
+    <w:lsdException w:name="Medium Shading 2 Accent 4" w:semiHidden="0" w:uiPriority="64" w:unhideWhenUsed="0"/>
+    <w:lsdException w:name="Medium List 1 Accent 4" w:semiHidden="0" w:uiPriority="65" w:unhideWhenUsed="0"/>
+    <w:lsdException w:name="Medium List 2 Accent 4" w:semiHidden="0" w:uiPriority="66" w:unhideWhenUsed="0"/>
+    <w:lsdException w:name="Medium Grid 1 Accent 4" w:semiHidden="0" w:uiPriority="67" w:unhideWhenUsed="0"/>
+    <w:lsdException w:name="Medium Grid 2 Accent 4" w:semiHidden="0" w:uiPriority="68" w:unhideWhenUsed="0"/>
+    <w:lsdException w:name="Medium Grid 3 Accent 4" w:semiHidden="0" w:uiPriority="69" w:unhideWhenUsed="0"/>
+    <w:lsdException w:name="Dark List Accent 4" w:semiHidden="0" w:uiPriority="70" w:unhideWhenUsed="0"/>
+    <w:lsdException w:name="Colorful Shading Accent 4" w:semiHidden="0" w:uiPriority="71" w:unhideWhenUsed="0"/>
+    <w:lsdException w:name="Colorful List Accent 4" w:semiHidden="0" w:uiPriority="72" w:unhideWhenUsed="0"/>
+    <w:lsdException w:name="Colorful Grid Accent 4" w:semiHidden="0" w:uiPriority="73" w:unhideWhenUsed="0"/>
+    <w:lsdException w:name="Light Shading Accent 5" w:semiHidden="0" w:uiPriority="60" w:unhideWhenUsed="0"/>
+    <w:lsdException w:name="Light List Accent 5" w:semiHidden="0" w:uiPriority="61" w:unhideWhenUsed="0"/>
+    <w:lsdException w:name="Light Grid Accent 5" w:semiHidden="0" w:uiPriority="62" w:unhideWhenUsed="0"/>
+    <w:lsdException w:name="Medium Shading 1 Accent 5" w:semiHidden="0" w:uiPriority="63" w:unhideWhenUsed="0"/>
+    <w:lsdException w:name="Medium Shading 2 Accent 5" w:semiHidden="0" w:uiPriority="64" w:unhideWhenUsed="0"/>
+    <w:lsdException w:name="Medium List 1 Accent 5" w:semiHidden="0" w:uiPriority="65" w:unhideWhenUsed="0"/>
+    <w:lsdException w:name="Medium List 2 Accent 5" w:semiHidden="0" w:uiPriority="66" w:unhideWhenUsed="0"/>
+    <w:lsdException w:name="Medium Grid 1 Accent 5" w:semiHidden="0" w:uiPriority="67" w:unhideWhenUsed="0"/>
+    <w:lsdException w:name="Medium Grid 2 Accent 5" w:semiHidden="0" w:uiPriority="68" w:unhideWhenUsed="0"/>
+    <w:lsdException w:name="Medium Grid 3 Accent 5" w:semiHidden="0" w:uiPriority="69" w:unhideWhenUsed="0"/>
+    <w:lsdException w:name="Dark List Accent 5" w:semiHidden="0" w:uiPriority="70" w:unhideWhenUsed="0"/>
+    <w:lsdException w:name="Colorful Shading Accent 5" w:semiHidden="0" w:uiPriority="71" w:unhideWhenUsed="0"/>
+    <w:lsdException w:name="Colorful List Accent 5" w:semiHidden="0" w:uiPriority="72" w:unhideWhenUsed="0"/>
+    <w:lsdException w:name="Colorful Grid Accent 5" w:semiHidden="0" w:uiPriority="73" w:unhideWhenUsed="0"/>
+    <w:lsdException w:name="Light Shading Accent 6" w:semiHidden="0" w:uiPriority="60" w:unhideWhenUsed="0"/>
+    <w:lsdException w:name="Light List Accent 6" w:semiHidden="0" w:uiPriority="61" w:unhideWhenUsed="0"/>
+    <w:lsdException w:name="Light Grid Accent 6" w:semiHidden="0" w:uiPriority="62" w:unhideWhenUsed="0"/>
+    <w:lsdException w:name="Medium Shading 1 Accent 6" w:semiHidden="0" w:uiPriority="63" w:unhideWhenUsed="0"/>
+    <w:lsdException w:name="Medium Shading 2 Accent 6" w:semiHidden="0" w:uiPriority="64" w:unhideWhenUsed="0"/>
+    <w:lsdException w:name="Medium List 1 Accent 6" w:semiHidden="0" w:uiPriority="65" w:unhideWhenUsed="0"/>
+    <w:lsdException w:name="Medium List 2 Accent 6" w:semiHidden="0" w:uiPriority="66" w:unhideWhenUsed="0"/>
+    <w:lsdException w:name="Medium Grid 1 Accent 6" w:semiHidden="0" w:uiPriority="67" w:unhideWhenUsed="0"/>
+    <w:lsdException w:name="Medium Grid 2 Accent 6" w:semiHidden="0" w:uiPriority="68" w:unhideWhenUsed="0"/>
+    <w:lsdException w:name="Medium Grid 3 Accent 6" w:semiHidden="0" w:uiPriority="69" w:unhideWhenUsed="0"/>
+    <w:lsdException w:name="Dark List Accent 6" w:semiHidden="0" w:uiPriority="70" w:unhideWhenUsed="0"/>
+    <w:lsdException w:name="Colorful Shading Accent 6" w:semiHidden="0" w:uiPriority="71" w:unhideWhenUsed="0"/>
+    <w:lsdException w:name="Colorful List Accent 6" w:semiHidden="0" w:uiPriority="72" w:unhideWhenUsed="0"/>
+    <w:lsdException w:name="Colorful Grid Accent 6" w:semiHidden="0" w:uiPriority="73" w:unhideWhenUsed="0"/>
+    <w:lsdException w:name="Subtle Emphasis" w:semiHidden="0" w:uiPriority="19" w:unhideWhenUsed="0" w:qFormat="1"/>
+    <w:lsdException w:name="Intense Emphasis" w:semiHidden="0" w:uiPriority="21" w:unhideWhenUsed="0" w:qFormat="1"/>
+    <w:lsdException w:name="Subtle Reference" w:semiHidden="0" w:uiPriority="31" w:unhideWhenUsed="0" w:qFormat="1"/>
+    <w:lsdException w:name="Intense Reference" w:semiHidden="0" w:uiPriority="32" w:unhideWhenUsed="0" w:qFormat="1"/>
+    <w:lsdException w:name="Book Title" w:semiHidden="0" w:uiPriority="33" w:unhideWhenUsed="0" w:qFormat="1"/>
+    <w:lsdException w:name="Bibliography" w:uiPriority="37"/>
+    <w:lsdException w:name="TOC Heading" w:uiPriority="39" w:qFormat="1"/>
+  </w:latentStyles>
+  <w:style w:type="paragraph" w:default="1" w:styleId="Normal">
+    <w:name w:val="Normal"/>
+    <w:qFormat/>
+  </w:style>
+  <w:style w:type="paragraph" w:styleId="Heading1">
+    <w:name w:val="heading 1"/>
+    <w:basedOn w:val="Normal"/>
+    <w:next w:val="Normal"/>
+    <w:link w:val="Heading1Char"/>
+    <w:uiPriority w:val="9"/>
+    <w:qFormat/>
+    <w:rsid w:val="00003A26"/>
+    <w:pPr>
+      <w:keepNext/>
+      <w:keepLines/>
+      <w:spacing w:before="240" w:after="0"/>
+      <w:outlineLvl w:val="0"/>
+    </w:pPr>
+    <w:rPr>
+      <w:rFonts w:asciiTheme="majorHAnsi" w:eastAsiaTheme="majorEastAsia" w:hAnsiTheme="majorHAnsi" w:cstheme="majorBidi"/>
+      <w:color w:val="9D3511" w:themeColor="accent1" w:themeShade="BF"/>
+      <w:sz w:val="32"/>
+      <w:szCs w:val="32"/>
+    </w:rPr>
+  </w:style>
+  <w:style w:type="paragraph" w:styleId="Heading2">
+    <w:name w:val="heading 2"/>
+    <w:basedOn w:val="Normal"/>
+    <w:next w:val="Normal"/>
+    <w:link w:val="Heading2Char"/>
+    <w:uiPriority w:val="9"/>
+    <w:unhideWhenUsed/>
+    <w:qFormat/>
+    <w:rsid w:val="001E2707"/>
+    <w:pPr>
+      <w:keepNext/>
+      <w:keepLines/>
+      <w:spacing w:before="40" w:after="0"/>
+      <w:outlineLvl w:val="1"/>
+    </w:pPr>
+    <w:rPr>
+      <w:rFonts w:asciiTheme="majorHAnsi" w:eastAsiaTheme="majorEastAsia" w:hAnsiTheme="majorHAnsi" w:cstheme="majorBidi"/>
+      <w:color w:val="9D3511" w:themeColor="accent1" w:themeShade="BF"/>
+      <w:sz w:val="26"/>
+      <w:szCs w:val="26"/>
+    </w:rPr>
+  </w:style>
+  <w:style w:type="paragraph" w:styleId="Heading3">
+    <w:name w:val="heading 3"/>
+    <w:basedOn w:val="Normal"/>
+    <w:next w:val="Normal"/>
+    <w:link w:val="Heading3Char"/>
+    <w:uiPriority w:val="9"/>
+    <w:unhideWhenUsed/>
+    <w:qFormat/>
+    <w:rsid w:val="009532A7"/>
+    <w:pPr>
+      <w:keepNext/>
+      <w:keepLines/>
+      <w:spacing w:before="200" w:after="0"/>
+      <w:outlineLvl w:val="2"/>
+    </w:pPr>
+    <w:rPr>
+      <w:rFonts w:asciiTheme="majorHAnsi" w:eastAsiaTheme="majorEastAsia" w:hAnsiTheme="majorHAnsi" w:cstheme="majorBidi"/>
+      <w:b/>
+      <w:bCs/>
+      <w:color w:val="D34817" w:themeColor="accent1"/>
+    </w:rPr>
+  </w:style>
+  <w:style w:type="paragraph" w:styleId="Heading4">
+    <w:name w:val="heading 4"/>
+    <w:basedOn w:val="Normal"/>
+    <w:next w:val="Normal"/>
+    <w:link w:val="Heading4Char"/>
+    <w:uiPriority w:val="9"/>
+    <w:unhideWhenUsed/>
+    <w:qFormat/>
+    <w:rsid w:val="009532A7"/>
+    <w:pPr>
+      <w:keepNext/>
+      <w:keepLines/>
+      <w:spacing w:before="200" w:after="0"/>
+      <w:outlineLvl w:val="3"/>
+    </w:pPr>
+    <w:rPr>
+      <w:rFonts w:asciiTheme="majorHAnsi" w:eastAsiaTheme="majorEastAsia" w:hAnsiTheme="majorHAnsi" w:cstheme="majorBidi"/>
+      <w:b/>
+      <w:bCs/>
+      <w:i/>
+      <w:iCs/>
+      <w:color w:val="D34817" w:themeColor="accent1"/>
+    </w:rPr>
+  </w:style>
+  <w:style w:type="character" w:default="1" w:styleId="DefaultParagraphFont">
+    <w:name w:val="Default Paragraph Font"/>
+    <w:uiPriority w:val="1"/>
+    <w:semiHidden/>
+    <w:unhideWhenUsed/>
+  </w:style>
+  <w:style w:type="table" w:default="1" w:styleId="TableNormal">
+    <w:name w:val="Normal Table"/>
+    <w:uiPriority w:val="99"/>
+    <w:semiHidden/>
+    <w:unhideWhenUsed/>
+    <w:tblPr>
+      <w:tblInd w:w="0" w:type="dxa"/>
+      <w:tblCellMar>
+        <w:top w:w="0" w:type="dxa"/>
+        <w:left w:w="108" w:type="dxa"/>
+        <w:bottom w:w="0" w:type="dxa"/>
+        <w:right w:w="108" w:type="dxa"/>
+      </w:tblCellMar>
+    </w:tblPr>
+  </w:style>
+  <w:style w:type="numbering" w:default="1" w:styleId="NoList">
+    <w:name w:val="No List"/>
+    <w:uiPriority w:val="99"/>
+    <w:semiHidden/>
+    <w:unhideWhenUsed/>
+  </w:style>
+  <w:style w:type="paragraph" w:styleId="NoSpacing">
+    <w:name w:val="No Spacing"/>
+    <w:link w:val="NoSpacingChar"/>
+    <w:uiPriority w:val="1"/>
+    <w:qFormat/>
+    <w:rsid w:val="00B04CA5"/>
+    <w:pPr>
+      <w:spacing w:after="0" w:line="240" w:lineRule="auto"/>
+    </w:pPr>
+    <w:rPr>
+      <w:rFonts w:eastAsiaTheme="minorEastAsia"/>
+      <w:lang w:eastAsia="fr-CH"/>
+    </w:rPr>
+  </w:style>
+  <w:style w:type="character" w:customStyle="1" w:styleId="NoSpacingChar">
+    <w:name w:val="No Spacing Char"/>
+    <w:basedOn w:val="DefaultParagraphFont"/>
+    <w:link w:val="NoSpacing"/>
+    <w:uiPriority w:val="1"/>
+    <w:rsid w:val="00B04CA5"/>
+    <w:rPr>
+      <w:rFonts w:eastAsiaTheme="minorEastAsia"/>
+      <w:lang w:eastAsia="fr-CH"/>
+    </w:rPr>
+  </w:style>
+  <w:style w:type="character" w:customStyle="1" w:styleId="Heading1Char">
+    <w:name w:val="Heading 1 Char"/>
+    <w:basedOn w:val="DefaultParagraphFont"/>
+    <w:link w:val="Heading1"/>
+    <w:uiPriority w:val="9"/>
+    <w:rsid w:val="00003A26"/>
+    <w:rPr>
+      <w:rFonts w:asciiTheme="majorHAnsi" w:eastAsiaTheme="majorEastAsia" w:hAnsiTheme="majorHAnsi" w:cstheme="majorBidi"/>
+      <w:color w:val="9D3511" w:themeColor="accent1" w:themeShade="BF"/>
+      <w:sz w:val="32"/>
+      <w:szCs w:val="32"/>
+    </w:rPr>
+  </w:style>
+  <w:style w:type="paragraph" w:styleId="TOCHeading">
+    <w:name w:val="TOC Heading"/>
+    <w:basedOn w:val="Heading1"/>
+    <w:next w:val="Normal"/>
+    <w:uiPriority w:val="39"/>
+    <w:unhideWhenUsed/>
+    <w:qFormat/>
+    <w:rsid w:val="00003A26"/>
+    <w:pPr>
+      <w:outlineLvl w:val="9"/>
+    </w:pPr>
+    <w:rPr>
+      <w:lang w:eastAsia="fr-CH"/>
+    </w:rPr>
+  </w:style>
+  <w:style w:type="paragraph" w:styleId="ListParagraph">
+    <w:name w:val="List Paragraph"/>
+    <w:basedOn w:val="Normal"/>
+    <w:uiPriority w:val="34"/>
+    <w:qFormat/>
+    <w:rsid w:val="001E2707"/>
+    <w:pPr>
+      <w:ind w:left="720"/>
+      <w:contextualSpacing/>
+    </w:pPr>
+  </w:style>
+  <w:style w:type="character" w:customStyle="1" w:styleId="Heading2Char">
+    <w:name w:val="Heading 2 Char"/>
+    <w:basedOn w:val="DefaultParagraphFont"/>
+    <w:link w:val="Heading2"/>
+    <w:uiPriority w:val="9"/>
+    <w:rsid w:val="001E2707"/>
+    <w:rPr>
+      <w:rFonts w:asciiTheme="majorHAnsi" w:eastAsiaTheme="majorEastAsia" w:hAnsiTheme="majorHAnsi" w:cstheme="majorBidi"/>
+      <w:color w:val="9D3511" w:themeColor="accent1" w:themeShade="BF"/>
+      <w:sz w:val="26"/>
+      <w:szCs w:val="26"/>
+    </w:rPr>
+  </w:style>
+  <w:style w:type="paragraph" w:styleId="TOC1">
+    <w:name w:val="toc 1"/>
+    <w:basedOn w:val="Normal"/>
+    <w:next w:val="Normal"/>
+    <w:autoRedefine/>
+    <w:uiPriority w:val="39"/>
+    <w:unhideWhenUsed/>
+    <w:rsid w:val="004B6835"/>
+    <w:pPr>
+      <w:spacing w:after="100"/>
+    </w:pPr>
+  </w:style>
+  <w:style w:type="paragraph" w:styleId="TOC2">
+    <w:name w:val="toc 2"/>
+    <w:basedOn w:val="Normal"/>
+    <w:next w:val="Normal"/>
+    <w:autoRedefine/>
+    <w:uiPriority w:val="39"/>
+    <w:unhideWhenUsed/>
+    <w:rsid w:val="004B6835"/>
+    <w:pPr>
+      <w:spacing w:after="100"/>
+      <w:ind w:left="220"/>
+    </w:pPr>
+  </w:style>
+  <w:style w:type="character" w:styleId="Hyperlink">
+    <w:name w:val="Hyperlink"/>
+    <w:basedOn w:val="DefaultParagraphFont"/>
+    <w:uiPriority w:val="99"/>
+    <w:unhideWhenUsed/>
+    <w:rsid w:val="004B6835"/>
+    <w:rPr>
+      <w:color w:val="CC9900" w:themeColor="hyperlink"/>
+      <w:u w:val="single"/>
+    </w:rPr>
+  </w:style>
+  <w:style w:type="paragraph" w:styleId="BalloonText">
+    <w:name w:val="Balloon Text"/>
+    <w:basedOn w:val="Normal"/>
+    <w:link w:val="BalloonTextChar"/>
+    <w:uiPriority w:val="99"/>
+    <w:semiHidden/>
+    <w:unhideWhenUsed/>
+    <w:rsid w:val="009532A7"/>
+    <w:pPr>
+      <w:spacing w:after="0" w:line="240" w:lineRule="auto"/>
+    </w:pPr>
+    <w:rPr>
+      <w:rFonts w:ascii="Tahoma" w:hAnsi="Tahoma" w:cs="Tahoma"/>
+      <w:sz w:val="16"/>
+      <w:szCs w:val="16"/>
+    </w:rPr>
+  </w:style>
+  <w:style w:type="character" w:customStyle="1" w:styleId="BalloonTextChar">
+    <w:name w:val="Balloon Text Char"/>
+    <w:basedOn w:val="DefaultParagraphFont"/>
+    <w:link w:val="BalloonText"/>
+    <w:uiPriority w:val="99"/>
+    <w:semiHidden/>
+    <w:rsid w:val="009532A7"/>
+    <w:rPr>
+      <w:rFonts w:ascii="Tahoma" w:hAnsi="Tahoma" w:cs="Tahoma"/>
+      <w:sz w:val="16"/>
+      <w:szCs w:val="16"/>
+    </w:rPr>
+  </w:style>
+  <w:style w:type="character" w:customStyle="1" w:styleId="Heading3Char">
+    <w:name w:val="Heading 3 Char"/>
+    <w:basedOn w:val="DefaultParagraphFont"/>
+    <w:link w:val="Heading3"/>
+    <w:uiPriority w:val="9"/>
+    <w:rsid w:val="009532A7"/>
+    <w:rPr>
+      <w:rFonts w:asciiTheme="majorHAnsi" w:eastAsiaTheme="majorEastAsia" w:hAnsiTheme="majorHAnsi" w:cstheme="majorBidi"/>
+      <w:b/>
+      <w:bCs/>
+      <w:color w:val="D34817" w:themeColor="accent1"/>
+    </w:rPr>
+  </w:style>
+  <w:style w:type="character" w:customStyle="1" w:styleId="Heading4Char">
+    <w:name w:val="Heading 4 Char"/>
+    <w:basedOn w:val="DefaultParagraphFont"/>
+    <w:link w:val="Heading4"/>
+    <w:uiPriority w:val="9"/>
+    <w:rsid w:val="009532A7"/>
+    <w:rPr>
+      <w:rFonts w:asciiTheme="majorHAnsi" w:eastAsiaTheme="majorEastAsia" w:hAnsiTheme="majorHAnsi" w:cstheme="majorBidi"/>
+      <w:b/>
+      <w:bCs/>
+      <w:i/>
+      <w:iCs/>
+      <w:color w:val="D34817" w:themeColor="accent1"/>
+    </w:rPr>
+  </w:style>
+  <w:style w:type="paragraph" w:styleId="TOC3">
     <w:name w:val="toc 3"/>
     <w:basedOn w:val="Normal"/>
     <w:next w:val="Normal"/>
@@ -7532,7 +8461,7 @@
   <a:extraClrSchemeLst/>
   <a:extLst>
     <a:ext uri="{05A4C25C-085E-4340-85A3-A5531E510DB2}">
-      <thm15:themeFamily xmlns:thm15="http://schemas.microsoft.com/office/thememl/2012/main" name="Ion" id="{B8441ADB-2E43-4AF7-B97A-BD870242C6A8}" vid="{292E63A9-BB86-4E3D-B92A-7223C6510D2E}"/>
+      <thm15:themeFamily xmlns:thm15="http://schemas.microsoft.com/office/thememl/2012/main" xmlns="" name="Ion" id="{B8441ADB-2E43-4AF7-B97A-BD870242C6A8}" vid="{292E63A9-BB86-4E3D-B92A-7223C6510D2E}"/>
     </a:ext>
   </a:extLst>
 </a:theme>
@@ -7562,7 +8491,7 @@
 </file>
 
 <file path=customXml/itemProps2.xml><?xml version="1.0" encoding="utf-8"?>
-<ds:datastoreItem xmlns:ds="http://schemas.openxmlformats.org/officeDocument/2006/customXml" ds:itemID="{7A730350-8557-4E46-9A1D-D45B1596D06C}">
+<ds:datastoreItem xmlns:ds="http://schemas.openxmlformats.org/officeDocument/2006/customXml" ds:itemID="{FC802246-436B-4078-B9FB-65C02716FDF6}">
   <ds:schemaRefs>
     <ds:schemaRef ds:uri="http://schemas.openxmlformats.org/officeDocument/2006/bibliography"/>
   </ds:schemaRefs>

</xml_diff>